<commit_message>
added suggestions made by jhuss
</commit_message>
<xml_diff>
--- a/Resumes/BjornMathisenDetailed.docx
+++ b/Resumes/BjornMathisenDetailed.docx
@@ -42,12 +42,20 @@
         <w:ind w:left="0"/>
         <w:jc w:val="center"/>
         <w:rPr>
+          <w:rFonts w:asciiTheme="minorHAnsi" w:hAnsiTheme="minorHAnsi"/>
+          <w:sz w:val="22"/>
+          <w:szCs w:val="22"/>
+        </w:rPr>
+      </w:pPr>
+      <w:r>
+        <w:rPr>
           <w:rFonts w:ascii="Verdana" w:hAnsi="Verdana"/>
           <w:b/>
           <w:sz w:val="28"/>
           <w:szCs w:val="28"/>
         </w:rPr>
-      </w:pPr>
+        <w:t>Bjørn Mathisen</w:t>
+      </w:r>
       <w:r>
         <w:rPr>
           <w:rFonts w:ascii="Verdana" w:hAnsi="Verdana"/>
@@ -55,199 +63,189 @@
           <w:sz w:val="28"/>
           <w:szCs w:val="28"/>
         </w:rPr>
-        <w:t xml:space="preserve">Resume of </w:t>
-      </w:r>
-      <w:r>
-        <w:rPr>
+        <w:t xml:space="preserve">, </w:t>
+      </w:r>
+      <w:r>
+        <w:rPr>
+          <w:rStyle w:val="e24kjd"/>
           <w:rFonts w:ascii="Verdana" w:hAnsi="Verdana"/>
           <w:b/>
+          <w:bCs/>
           <w:sz w:val="28"/>
           <w:szCs w:val="28"/>
         </w:rPr>
-        <w:t>Bjørn Mathisen</w:t>
-      </w:r>
-    </w:p>
-    <w:p>
-      <w:pPr>
-        <w:pStyle w:val="ListParagraph"/>
-        <w:ind w:left="0"/>
-        <w:jc w:val="center"/>
-        <w:rPr>
+        <w:t>R</w:t>
+      </w:r>
+      <w:r>
+        <w:rPr>
+          <w:rStyle w:val="e24kjd"/>
           <w:rFonts w:ascii="Verdana" w:hAnsi="Verdana"/>
           <w:b/>
-          <w:sz w:val="22"/>
-          <w:szCs w:val="22"/>
-        </w:rPr>
-      </w:pPr>
-      <w:r>
-        <w:rPr>
-          <w:rFonts w:ascii="Verdana" w:hAnsi="Verdana"/>
+          <w:bCs/>
+          <w:sz w:val="28"/>
+          <w:szCs w:val="28"/>
+        </w:rPr>
+        <w:t>ésumé</w:t>
+      </w:r>
+    </w:p>
+    <w:p>
+      <w:pPr>
+        <w:rPr>
+          <w:rFonts w:ascii="Verdana" w:eastAsia="Arial" w:hAnsi="Verdana" w:cs="Arial"/>
+          <w:sz w:val="20"/>
+          <w:szCs w:val="20"/>
+        </w:rPr>
+      </w:pPr>
+    </w:p>
+    <w:p>
+      <w:pPr>
+        <w:rPr>
+          <w:rFonts w:ascii="Verdana" w:eastAsia="Arial" w:hAnsi="Verdana" w:cs="Arial"/>
+          <w:sz w:val="20"/>
+          <w:szCs w:val="20"/>
+        </w:rPr>
+      </w:pPr>
+      <w:r>
+        <w:rPr>
+          <w:rFonts w:ascii="Verdana" w:eastAsia="Arial" w:hAnsi="Verdana" w:cs="Arial"/>
+          <w:sz w:val="20"/>
+          <w:szCs w:val="20"/>
+        </w:rPr>
+        <w:t xml:space="preserve">I am a recent Computer Science graduate who has the opportunity </w:t>
+      </w:r>
+      <w:r>
+        <w:rPr>
+          <w:rFonts w:ascii="Verdana" w:eastAsia="Arial" w:hAnsi="Verdana" w:cs="Arial"/>
+          <w:sz w:val="20"/>
+          <w:szCs w:val="20"/>
+        </w:rPr>
+        <w:t xml:space="preserve">to work in several roles ranging from a software developer, data analyst to a service technician. </w:t>
+      </w:r>
+      <w:r>
+        <w:rPr>
+          <w:rFonts w:ascii="Verdana" w:eastAsia="Arial" w:hAnsi="Verdana" w:cs="Arial"/>
+          <w:sz w:val="20"/>
+          <w:szCs w:val="20"/>
+        </w:rPr>
+        <w:t xml:space="preserve">My </w:t>
+      </w:r>
+      <w:r>
+        <w:rPr>
+          <w:rFonts w:ascii="Verdana" w:eastAsia="Arial" w:hAnsi="Verdana" w:cs="Arial"/>
+          <w:sz w:val="20"/>
+          <w:szCs w:val="20"/>
+        </w:rPr>
+        <w:t>previous roles</w:t>
+      </w:r>
+      <w:r>
+        <w:rPr>
+          <w:rFonts w:ascii="Verdana" w:eastAsia="Arial" w:hAnsi="Verdana" w:cs="Arial"/>
+          <w:sz w:val="20"/>
+          <w:szCs w:val="20"/>
+        </w:rPr>
+        <w:t xml:space="preserve"> have </w:t>
+      </w:r>
+      <w:r>
+        <w:rPr>
+          <w:rFonts w:ascii="Verdana" w:eastAsia="Arial" w:hAnsi="Verdana" w:cs="Arial"/>
+          <w:sz w:val="20"/>
+          <w:szCs w:val="20"/>
+        </w:rPr>
+        <w:t xml:space="preserve">had me designing software from the ground up, data cleansing, debugging, programing and extensive hands on work with equipment.  Often thrust into new environments I can learn any language or task quickly and easily. </w:t>
+      </w:r>
+    </w:p>
+    <w:p>
+      <w:pPr>
+        <w:rPr>
+          <w:rFonts w:ascii="Verdana" w:eastAsia="Arial" w:hAnsi="Verdana" w:cs="Arial"/>
           <w:b/>
-          <w:sz w:val="22"/>
-          <w:szCs w:val="22"/>
-        </w:rPr>
-        <w:t>Minneapolis, MN</w:t>
-      </w:r>
-    </w:p>
-    <w:p>
-      <w:pPr>
-        <w:pStyle w:val="ListParagraph"/>
-        <w:ind w:left="0"/>
-        <w:rPr>
-          <w:rFonts w:asciiTheme="minorHAnsi" w:hAnsiTheme="minorHAnsi"/>
-          <w:sz w:val="22"/>
-          <w:szCs w:val="22"/>
-        </w:rPr>
-      </w:pPr>
-    </w:p>
-    <w:p>
-      <w:pPr>
-        <w:rPr>
-          <w:rFonts w:ascii="Verdana" w:eastAsia="Arial" w:hAnsi="Verdana" w:cs="Arial"/>
-          <w:sz w:val="20"/>
-          <w:szCs w:val="20"/>
-        </w:rPr>
-      </w:pPr>
-    </w:p>
-    <w:p>
-      <w:pPr>
-        <w:rPr>
-          <w:rFonts w:ascii="Verdana" w:eastAsia="Arial" w:hAnsi="Verdana" w:cs="Arial"/>
-          <w:sz w:val="20"/>
-          <w:szCs w:val="20"/>
-        </w:rPr>
-      </w:pPr>
-      <w:r>
-        <w:rPr>
-          <w:rFonts w:ascii="Verdana" w:eastAsia="Arial" w:hAnsi="Verdana" w:cs="Arial"/>
-          <w:sz w:val="20"/>
-          <w:szCs w:val="20"/>
-        </w:rPr>
-        <w:t xml:space="preserve">As an IT professional of </w:t>
-      </w:r>
-      <w:r>
-        <w:rPr>
-          <w:rFonts w:ascii="Verdana" w:eastAsia="Arial" w:hAnsi="Verdana" w:cs="Arial"/>
-          <w:sz w:val="20"/>
-          <w:szCs w:val="20"/>
-        </w:rPr>
-        <w:t>2</w:t>
-      </w:r>
-      <w:r>
-        <w:rPr>
-          <w:rFonts w:ascii="Verdana" w:eastAsia="Arial" w:hAnsi="Verdana" w:cs="Arial"/>
-          <w:sz w:val="20"/>
-          <w:szCs w:val="20"/>
-        </w:rPr>
-        <w:t xml:space="preserve"> years, I’ve worked as a Service Desk Specialist, Technical Trainer, </w:t>
-      </w:r>
-      <w:r>
-        <w:rPr>
-          <w:rFonts w:ascii="Verdana" w:eastAsia="Arial" w:hAnsi="Verdana" w:cs="Arial"/>
-          <w:sz w:val="20"/>
-          <w:szCs w:val="20"/>
-        </w:rPr>
-        <w:t xml:space="preserve">Team </w:t>
-      </w:r>
-      <w:r>
-        <w:rPr>
-          <w:rFonts w:ascii="Verdana" w:eastAsia="Arial" w:hAnsi="Verdana" w:cs="Arial"/>
-          <w:sz w:val="20"/>
-          <w:szCs w:val="20"/>
-        </w:rPr>
-        <w:t>Lead</w:t>
-      </w:r>
-      <w:r>
-        <w:rPr>
-          <w:rFonts w:ascii="Verdana" w:eastAsia="Arial" w:hAnsi="Verdana" w:cs="Arial"/>
-          <w:sz w:val="20"/>
-          <w:szCs w:val="20"/>
-        </w:rPr>
-        <w:t xml:space="preserve"> and Software Engineer</w:t>
-      </w:r>
-      <w:r>
-        <w:rPr>
-          <w:rFonts w:ascii="Verdana" w:eastAsia="Arial" w:hAnsi="Verdana" w:cs="Arial"/>
-          <w:sz w:val="20"/>
-          <w:szCs w:val="20"/>
-        </w:rPr>
-        <w:t xml:space="preserve">.  My duties have involved </w:t>
-      </w:r>
-      <w:r>
-        <w:rPr>
-          <w:rFonts w:ascii="Verdana" w:eastAsia="Arial" w:hAnsi="Verdana" w:cs="Arial"/>
-          <w:sz w:val="20"/>
-          <w:szCs w:val="20"/>
-        </w:rPr>
-        <w:t>i</w:t>
-      </w:r>
-      <w:r>
-        <w:rPr>
-          <w:rFonts w:ascii="Verdana" w:eastAsia="Arial" w:hAnsi="Verdana" w:cs="Arial"/>
-          <w:sz w:val="20"/>
-          <w:szCs w:val="20"/>
-        </w:rPr>
-        <w:t>nstalls, repairs, configurations, maintenance</w:t>
-      </w:r>
-      <w:r>
-        <w:rPr>
-          <w:rFonts w:ascii="Verdana" w:eastAsia="Arial" w:hAnsi="Verdana" w:cs="Arial"/>
-          <w:sz w:val="20"/>
-          <w:szCs w:val="20"/>
-        </w:rPr>
-        <w:t xml:space="preserve">, </w:t>
-      </w:r>
-      <w:r>
-        <w:rPr>
-          <w:rFonts w:ascii="Verdana" w:eastAsia="Arial" w:hAnsi="Verdana" w:cs="Arial"/>
-          <w:sz w:val="20"/>
-          <w:szCs w:val="20"/>
-        </w:rPr>
-        <w:t>troubleshooting network</w:t>
-      </w:r>
-      <w:r>
-        <w:rPr>
-          <w:rFonts w:ascii="Verdana" w:eastAsia="Arial" w:hAnsi="Verdana" w:cs="Arial"/>
-          <w:sz w:val="20"/>
-          <w:szCs w:val="20"/>
-        </w:rPr>
-        <w:t>s</w:t>
-      </w:r>
-      <w:r>
-        <w:rPr>
-          <w:rFonts w:ascii="Verdana" w:eastAsia="Arial" w:hAnsi="Verdana" w:cs="Arial"/>
-          <w:sz w:val="20"/>
-          <w:szCs w:val="20"/>
-        </w:rPr>
-        <w:t xml:space="preserve"> and software issues</w:t>
-      </w:r>
-      <w:r>
-        <w:rPr>
-          <w:rFonts w:ascii="Verdana" w:eastAsia="Arial" w:hAnsi="Verdana" w:cs="Arial"/>
-          <w:sz w:val="20"/>
-          <w:szCs w:val="20"/>
-        </w:rPr>
-        <w:t xml:space="preserve"> all within fast paced corporate environments. </w:t>
-      </w:r>
-    </w:p>
-    <w:p>
-      <w:pPr>
+          <w:sz w:val="20"/>
+          <w:szCs w:val="20"/>
+        </w:rPr>
+      </w:pPr>
+    </w:p>
+    <w:p>
+      <w:pPr>
+        <w:rPr>
+          <w:rFonts w:ascii="Verdana" w:eastAsia="Arial" w:hAnsi="Verdana" w:cs="Arial"/>
+          <w:bCs/>
+          <w:sz w:val="20"/>
+          <w:szCs w:val="20"/>
+        </w:rPr>
+      </w:pPr>
+      <w:r>
         <w:rPr>
           <w:rFonts w:ascii="Verdana" w:eastAsia="Arial" w:hAnsi="Verdana" w:cs="Arial"/>
           <w:b/>
           <w:sz w:val="20"/>
           <w:szCs w:val="20"/>
         </w:rPr>
-      </w:pPr>
-    </w:p>
-    <w:p>
-      <w:pPr>
+        <w:t xml:space="preserve">Skills: </w:t>
+      </w:r>
+      <w:r>
         <w:rPr>
           <w:rFonts w:ascii="Verdana" w:eastAsia="Arial" w:hAnsi="Verdana" w:cs="Arial"/>
           <w:bCs/>
           <w:sz w:val="20"/>
           <w:szCs w:val="20"/>
         </w:rPr>
+        <w:t>C++, Python, C#</w:t>
+      </w:r>
+      <w:r>
+        <w:rPr>
+          <w:rFonts w:ascii="Verdana" w:eastAsia="Arial" w:hAnsi="Verdana" w:cs="Arial"/>
+          <w:bCs/>
+          <w:sz w:val="20"/>
+          <w:szCs w:val="20"/>
+        </w:rPr>
+        <w:t>,</w:t>
+      </w:r>
+      <w:r>
+        <w:rPr>
+          <w:rFonts w:ascii="Verdana" w:eastAsia="Arial" w:hAnsi="Verdana" w:cs="Arial"/>
+          <w:bCs/>
+          <w:sz w:val="20"/>
+          <w:szCs w:val="20"/>
+        </w:rPr>
+        <w:t xml:space="preserve"> .Net, </w:t>
+      </w:r>
+      <w:r>
+        <w:rPr>
+          <w:rFonts w:ascii="Verdana" w:eastAsia="Arial" w:hAnsi="Verdana" w:cs="Arial"/>
+          <w:bCs/>
+          <w:sz w:val="20"/>
+          <w:szCs w:val="20"/>
+        </w:rPr>
+        <w:t>Unit Testing, and Agile Development</w:t>
+      </w:r>
+      <w:r>
+        <w:rPr>
+          <w:rFonts w:ascii="Verdana" w:eastAsia="Arial" w:hAnsi="Verdana" w:cs="Arial"/>
+          <w:bCs/>
+          <w:sz w:val="20"/>
+          <w:szCs w:val="20"/>
+        </w:rPr>
+        <w:t xml:space="preserve"> </w:t>
+      </w:r>
+    </w:p>
+    <w:p>
+      <w:pPr>
+        <w:rPr>
+          <w:rFonts w:ascii="Verdana" w:eastAsia="Arial" w:hAnsi="Verdana" w:cs="Arial"/>
+          <w:bCs/>
+          <w:sz w:val="20"/>
+          <w:szCs w:val="20"/>
+        </w:rPr>
+      </w:pPr>
+    </w:p>
+    <w:p>
+      <w:pPr>
+        <w:rPr>
+          <w:rFonts w:ascii="Verdana" w:eastAsia="Arial" w:hAnsi="Verdana" w:cs="Arial"/>
+          <w:bCs/>
+          <w:sz w:val="20"/>
+          <w:szCs w:val="20"/>
+        </w:rPr>
       </w:pPr>
       <w:r>
         <w:rPr>
@@ -256,7 +254,16 @@
           <w:sz w:val="20"/>
           <w:szCs w:val="20"/>
         </w:rPr>
-        <w:t xml:space="preserve">Skills: </w:t>
+        <w:t>Education:</w:t>
+      </w:r>
+      <w:r>
+        <w:rPr>
+          <w:rFonts w:ascii="Verdana" w:eastAsia="Arial" w:hAnsi="Verdana" w:cs="Arial"/>
+          <w:b/>
+          <w:sz w:val="20"/>
+          <w:szCs w:val="20"/>
+        </w:rPr>
+        <w:t xml:space="preserve"> </w:t>
       </w:r>
       <w:r>
         <w:rPr>
@@ -265,37 +272,8 @@
           <w:sz w:val="20"/>
           <w:szCs w:val="20"/>
         </w:rPr>
-        <w:t xml:space="preserve">Debugging, Programming, Communication, using a CRM </w:t>
-      </w:r>
-      <w:r>
-        <w:rPr>
-          <w:rFonts w:ascii="Verdana" w:eastAsia="Arial" w:hAnsi="Verdana" w:cs="Arial"/>
-          <w:bCs/>
-          <w:sz w:val="20"/>
-          <w:szCs w:val="20"/>
-        </w:rPr>
-        <w:t>daily</w:t>
-      </w:r>
-      <w:r>
-        <w:rPr>
-          <w:rFonts w:ascii="Verdana" w:eastAsia="Arial" w:hAnsi="Verdana" w:cs="Arial"/>
-          <w:bCs/>
-          <w:sz w:val="20"/>
-          <w:szCs w:val="20"/>
-        </w:rPr>
-        <w:t>, facilitating repairs and working independently</w:t>
-      </w:r>
-      <w:r>
-        <w:rPr>
-          <w:rFonts w:ascii="Verdana" w:eastAsia="Arial" w:hAnsi="Verdana" w:cs="Arial"/>
-          <w:bCs/>
-          <w:sz w:val="20"/>
-          <w:szCs w:val="20"/>
-        </w:rPr>
-        <w:t>.</w:t>
-      </w:r>
-      <w:bookmarkStart w:id="0" w:name="_GoBack"/>
-      <w:bookmarkEnd w:id="0"/>
+        <w:t>B.S in Computer Science, Principia College 2014-2018</w:t>
+      </w:r>
     </w:p>
     <w:p>
       <w:pPr>
@@ -367,14 +345,6 @@
           <w:sz w:val="20"/>
           <w:szCs w:val="20"/>
         </w:rPr>
-        <w:t xml:space="preserve"> Deskside</w:t>
-      </w:r>
-      <w:r>
-        <w:rPr>
-          <w:rFonts w:ascii="Verdana" w:eastAsia="Arial" w:hAnsi="Verdana" w:cs="Arial"/>
-          <w:sz w:val="20"/>
-          <w:szCs w:val="20"/>
-        </w:rPr>
         <w:t xml:space="preserve"> </w:t>
       </w:r>
       <w:r>
@@ -383,15 +353,7 @@
           <w:sz w:val="20"/>
           <w:szCs w:val="20"/>
         </w:rPr>
-        <w:t>Support</w:t>
-      </w:r>
-      <w:r>
-        <w:rPr>
-          <w:rFonts w:ascii="Verdana" w:eastAsia="Arial" w:hAnsi="Verdana" w:cs="Arial"/>
-          <w:sz w:val="20"/>
-          <w:szCs w:val="20"/>
-        </w:rPr>
-        <w:t xml:space="preserve"> / </w:t>
+        <w:t xml:space="preserve">&amp; </w:t>
       </w:r>
       <w:r>
         <w:rPr>
@@ -496,7 +458,71 @@
           <w:sz w:val="20"/>
           <w:szCs w:val="20"/>
         </w:rPr>
-        <w:t>Provided the following support:</w:t>
+        <w:t xml:space="preserve">Used inhouse </w:t>
+      </w:r>
+      <w:r>
+        <w:rPr>
+          <w:rFonts w:ascii="Verdana" w:eastAsia="Arial" w:hAnsi="Verdana" w:cs="Arial"/>
+          <w:sz w:val="20"/>
+          <w:szCs w:val="20"/>
+        </w:rPr>
+        <w:t xml:space="preserve">issue/customer tracking </w:t>
+      </w:r>
+      <w:r>
+        <w:rPr>
+          <w:rFonts w:ascii="Verdana" w:eastAsia="Arial" w:hAnsi="Verdana" w:cs="Arial"/>
+          <w:sz w:val="20"/>
+          <w:szCs w:val="20"/>
+        </w:rPr>
+        <w:t>software to m</w:t>
+      </w:r>
+      <w:r>
+        <w:rPr>
+          <w:rFonts w:ascii="Verdana" w:eastAsia="Arial" w:hAnsi="Verdana" w:cs="Arial"/>
+          <w:sz w:val="20"/>
+          <w:szCs w:val="20"/>
+        </w:rPr>
+        <w:t>anage inventory, replacements</w:t>
+      </w:r>
+      <w:r>
+        <w:rPr>
+          <w:rFonts w:ascii="Verdana" w:eastAsia="Arial" w:hAnsi="Verdana" w:cs="Arial"/>
+          <w:sz w:val="20"/>
+          <w:szCs w:val="20"/>
+        </w:rPr>
+        <w:t xml:space="preserve"> parts</w:t>
+      </w:r>
+      <w:r>
+        <w:rPr>
+          <w:rFonts w:ascii="Verdana" w:eastAsia="Arial" w:hAnsi="Verdana" w:cs="Arial"/>
+          <w:sz w:val="20"/>
+          <w:szCs w:val="20"/>
+        </w:rPr>
+        <w:t xml:space="preserve"> and </w:t>
+      </w:r>
+      <w:r>
+        <w:rPr>
+          <w:rFonts w:ascii="Verdana" w:eastAsia="Arial" w:hAnsi="Verdana" w:cs="Arial"/>
+          <w:sz w:val="20"/>
+          <w:szCs w:val="20"/>
+        </w:rPr>
+        <w:t xml:space="preserve">customer </w:t>
+      </w:r>
+      <w:r>
+        <w:rPr>
+          <w:rFonts w:ascii="Verdana" w:eastAsia="Arial" w:hAnsi="Verdana" w:cs="Arial"/>
+          <w:sz w:val="20"/>
+          <w:szCs w:val="20"/>
+        </w:rPr>
+        <w:t>repairs.</w:t>
+      </w:r>
+      <w:r>
+        <w:rPr>
+          <w:rFonts w:ascii="Verdana" w:eastAsia="Arial" w:hAnsi="Verdana" w:cs="Arial"/>
+          <w:sz w:val="20"/>
+          <w:szCs w:val="20"/>
+        </w:rPr>
+        <w:t xml:space="preserve"> </w:t>
       </w:r>
     </w:p>
     <w:p>
@@ -518,15 +544,15 @@
           <w:sz w:val="20"/>
           <w:szCs w:val="20"/>
         </w:rPr>
-        <w:t>Hardware: Dell</w:t>
-      </w:r>
-      <w:r>
-        <w:rPr>
-          <w:rFonts w:ascii="Verdana" w:eastAsia="Arial" w:hAnsi="Verdana" w:cs="Arial"/>
-          <w:sz w:val="20"/>
-          <w:szCs w:val="20"/>
-        </w:rPr>
-        <w:t>s, Hp, Alienware, Lenovo, CyberPower, PowerSpec, Acer and Custom Computers.</w:t>
+        <w:t>Troubleshoot network connectivity issues</w:t>
+      </w:r>
+      <w:r>
+        <w:rPr>
+          <w:rFonts w:ascii="Verdana" w:eastAsia="Arial" w:hAnsi="Verdana" w:cs="Arial"/>
+          <w:sz w:val="20"/>
+          <w:szCs w:val="20"/>
+        </w:rPr>
+        <w:t xml:space="preserve"> relating to firewalls, software or hardware issues.</w:t>
       </w:r>
     </w:p>
     <w:p>
@@ -548,104 +574,6 @@
           <w:sz w:val="20"/>
           <w:szCs w:val="20"/>
         </w:rPr>
-        <w:t>Used inhouse software to m</w:t>
-      </w:r>
-      <w:r>
-        <w:rPr>
-          <w:rFonts w:ascii="Verdana" w:eastAsia="Arial" w:hAnsi="Verdana" w:cs="Arial"/>
-          <w:sz w:val="20"/>
-          <w:szCs w:val="20"/>
-        </w:rPr>
-        <w:t>anage inventory, parts replacements and repairs.</w:t>
-      </w:r>
-    </w:p>
-    <w:p>
-      <w:pPr>
-        <w:pStyle w:val="ListParagraph"/>
-        <w:numPr>
-          <w:ilvl w:val="0"/>
-          <w:numId w:val="17"/>
-        </w:numPr>
-        <w:rPr>
-          <w:rFonts w:ascii="Verdana" w:eastAsia="Arial" w:hAnsi="Verdana" w:cs="Arial"/>
-          <w:sz w:val="20"/>
-          <w:szCs w:val="20"/>
-        </w:rPr>
-      </w:pPr>
-      <w:r>
-        <w:rPr>
-          <w:rFonts w:ascii="Verdana" w:eastAsia="Arial" w:hAnsi="Verdana" w:cs="Arial"/>
-          <w:sz w:val="20"/>
-          <w:szCs w:val="20"/>
-        </w:rPr>
-        <w:t xml:space="preserve">Dealt with encrypted drives using </w:t>
-      </w:r>
-      <w:r>
-        <w:rPr>
-          <w:rFonts w:ascii="Verdana" w:eastAsia="Arial" w:hAnsi="Verdana" w:cs="Arial"/>
-          <w:sz w:val="20"/>
-          <w:szCs w:val="20"/>
-        </w:rPr>
-        <w:t>Bitlocke</w:t>
-      </w:r>
-      <w:r>
-        <w:rPr>
-          <w:rFonts w:ascii="Verdana" w:eastAsia="Arial" w:hAnsi="Verdana" w:cs="Arial"/>
-          <w:sz w:val="20"/>
-          <w:szCs w:val="20"/>
-        </w:rPr>
-        <w:t xml:space="preserve">r and HP Drive Encrypt. </w:t>
-      </w:r>
-    </w:p>
-    <w:p>
-      <w:pPr>
-        <w:pStyle w:val="ListParagraph"/>
-        <w:numPr>
-          <w:ilvl w:val="0"/>
-          <w:numId w:val="17"/>
-        </w:numPr>
-        <w:rPr>
-          <w:rFonts w:ascii="Verdana" w:eastAsia="Arial" w:hAnsi="Verdana" w:cs="Arial"/>
-          <w:sz w:val="20"/>
-          <w:szCs w:val="20"/>
-        </w:rPr>
-      </w:pPr>
-      <w:r>
-        <w:rPr>
-          <w:rFonts w:ascii="Verdana" w:eastAsia="Arial" w:hAnsi="Verdana" w:cs="Arial"/>
-          <w:sz w:val="20"/>
-          <w:szCs w:val="20"/>
-        </w:rPr>
-        <w:t>Troubleshoot network connectivity issues</w:t>
-      </w:r>
-      <w:r>
-        <w:rPr>
-          <w:rFonts w:ascii="Verdana" w:eastAsia="Arial" w:hAnsi="Verdana" w:cs="Arial"/>
-          <w:sz w:val="20"/>
-          <w:szCs w:val="20"/>
-        </w:rPr>
-        <w:t xml:space="preserve"> relating to firewalls, software or hardware issues.</w:t>
-      </w:r>
-    </w:p>
-    <w:p>
-      <w:pPr>
-        <w:pStyle w:val="ListParagraph"/>
-        <w:numPr>
-          <w:ilvl w:val="0"/>
-          <w:numId w:val="17"/>
-        </w:numPr>
-        <w:rPr>
-          <w:rFonts w:ascii="Verdana" w:eastAsia="Arial" w:hAnsi="Verdana" w:cs="Arial"/>
-          <w:sz w:val="20"/>
-          <w:szCs w:val="20"/>
-        </w:rPr>
-      </w:pPr>
-      <w:r>
-        <w:rPr>
-          <w:rFonts w:ascii="Verdana" w:eastAsia="Arial" w:hAnsi="Verdana" w:cs="Arial"/>
-          <w:sz w:val="20"/>
-          <w:szCs w:val="20"/>
-        </w:rPr>
         <w:t>Use command line tools for</w:t>
       </w:r>
       <w:r>
@@ -679,66 +607,6 @@
           <w:szCs w:val="20"/>
         </w:rPr>
         <w:t>.</w:t>
-      </w:r>
-    </w:p>
-    <w:p>
-      <w:pPr>
-        <w:pStyle w:val="ListParagraph"/>
-        <w:numPr>
-          <w:ilvl w:val="0"/>
-          <w:numId w:val="17"/>
-        </w:numPr>
-        <w:rPr>
-          <w:rFonts w:ascii="Verdana" w:eastAsia="Arial" w:hAnsi="Verdana" w:cs="Arial"/>
-          <w:sz w:val="20"/>
-          <w:szCs w:val="20"/>
-        </w:rPr>
-      </w:pPr>
-      <w:r>
-        <w:rPr>
-          <w:rFonts w:ascii="Verdana" w:eastAsia="Arial" w:hAnsi="Verdana" w:cs="Arial"/>
-          <w:sz w:val="20"/>
-          <w:szCs w:val="20"/>
-        </w:rPr>
-        <w:t xml:space="preserve">Memory upgrades, HDD replacements, data </w:t>
-      </w:r>
-      <w:r>
-        <w:rPr>
-          <w:rFonts w:ascii="Verdana" w:eastAsia="Arial" w:hAnsi="Verdana" w:cs="Arial"/>
-          <w:sz w:val="20"/>
-          <w:szCs w:val="20"/>
-        </w:rPr>
-        <w:t>transfers, OS installs</w:t>
-      </w:r>
-      <w:r>
-        <w:rPr>
-          <w:rFonts w:ascii="Verdana" w:eastAsia="Arial" w:hAnsi="Verdana" w:cs="Arial"/>
-          <w:sz w:val="20"/>
-          <w:szCs w:val="20"/>
-        </w:rPr>
-        <w:t xml:space="preserve"> are done several times a week.</w:t>
-      </w:r>
-    </w:p>
-    <w:p>
-      <w:pPr>
-        <w:pStyle w:val="ListParagraph"/>
-        <w:numPr>
-          <w:ilvl w:val="0"/>
-          <w:numId w:val="17"/>
-        </w:numPr>
-        <w:rPr>
-          <w:rFonts w:ascii="Verdana" w:eastAsia="Arial" w:hAnsi="Verdana" w:cs="Arial"/>
-          <w:sz w:val="20"/>
-          <w:szCs w:val="20"/>
-        </w:rPr>
-      </w:pPr>
-      <w:r>
-        <w:rPr>
-          <w:rFonts w:ascii="Verdana" w:eastAsia="Arial" w:hAnsi="Verdana" w:cs="Arial"/>
-          <w:sz w:val="20"/>
-          <w:szCs w:val="20"/>
-        </w:rPr>
-        <w:t>Organized, planned and made routines of commonly needed software installations / updates.</w:t>
       </w:r>
     </w:p>
     <w:p>
@@ -950,7 +818,7 @@
           <w:szCs w:val="20"/>
           <w:shd w:val="clear" w:color="auto" w:fill="FFFFFF"/>
         </w:rPr>
-        <w:t>Wrote a python web crawler using the libraries Requests combined with Beautiful Soup to extract customer contact information into XML data.</w:t>
+        <w:t xml:space="preserve">Wrote a python web crawler using public libraries to extract customer information into XML Data. </w:t>
       </w:r>
     </w:p>
     <w:p>
@@ -1032,7 +900,47 @@
           <w:szCs w:val="20"/>
           <w:shd w:val="clear" w:color="auto" w:fill="FFFFFF"/>
         </w:rPr>
-        <w:t xml:space="preserve">Used advanced database techniques to remove 76% of the inaccurate information. </w:t>
+        <w:t xml:space="preserve">Used advanced database techniques to remove </w:t>
+      </w:r>
+      <w:r>
+        <w:rPr>
+          <w:rFonts w:ascii="Verdana" w:hAnsi="Verdana" w:cs="Arial"/>
+          <w:color w:val="222222"/>
+          <w:sz w:val="20"/>
+          <w:szCs w:val="20"/>
+          <w:shd w:val="clear" w:color="auto" w:fill="FFFFFF"/>
+        </w:rPr>
+        <w:t>100</w:t>
+      </w:r>
+      <w:r>
+        <w:rPr>
+          <w:rFonts w:ascii="Verdana" w:hAnsi="Verdana" w:cs="Arial"/>
+          <w:color w:val="222222"/>
+          <w:sz w:val="20"/>
+          <w:szCs w:val="20"/>
+          <w:shd w:val="clear" w:color="auto" w:fill="FFFFFF"/>
+        </w:rPr>
+        <w:t>% of the inaccurate information</w:t>
+      </w:r>
+      <w:r>
+        <w:rPr>
+          <w:rFonts w:ascii="Verdana" w:hAnsi="Verdana" w:cs="Arial"/>
+          <w:color w:val="222222"/>
+          <w:sz w:val="20"/>
+          <w:szCs w:val="20"/>
+          <w:shd w:val="clear" w:color="auto" w:fill="FFFFFF"/>
+        </w:rPr>
+        <w:t xml:space="preserve"> trimming down the data size from 45k to 17k usable data points.</w:t>
+      </w:r>
+      <w:r>
+        <w:rPr>
+          <w:rFonts w:ascii="Verdana" w:hAnsi="Verdana" w:cs="Arial"/>
+          <w:color w:val="222222"/>
+          <w:sz w:val="20"/>
+          <w:szCs w:val="20"/>
+          <w:shd w:val="clear" w:color="auto" w:fill="FFFFCC"/>
+        </w:rPr>
+        <w:t xml:space="preserve"> </w:t>
       </w:r>
     </w:p>
     <w:p>
@@ -1290,7 +1198,23 @@
           <w:sz w:val="20"/>
           <w:szCs w:val="20"/>
         </w:rPr>
-        <w:t>Web Programmer</w:t>
+        <w:t>Web</w:t>
+      </w:r>
+      <w:r>
+        <w:rPr>
+          <w:rFonts w:ascii="Verdana" w:eastAsia="Arial" w:hAnsi="Verdana" w:cs="Arial"/>
+          <w:sz w:val="20"/>
+          <w:szCs w:val="20"/>
+        </w:rPr>
+        <w:t>site</w:t>
+      </w:r>
+      <w:r>
+        <w:rPr>
+          <w:rFonts w:ascii="Verdana" w:eastAsia="Arial" w:hAnsi="Verdana" w:cs="Arial"/>
+          <w:sz w:val="20"/>
+          <w:szCs w:val="20"/>
+        </w:rPr>
+        <w:t xml:space="preserve"> Programmer</w:t>
       </w:r>
     </w:p>
     <w:p>
@@ -1358,146 +1282,8 @@
           <w:szCs w:val="20"/>
           <w:shd w:val="clear" w:color="auto" w:fill="FFFFFF"/>
         </w:rPr>
-        <w:t xml:space="preserve">directly with client to design and build a custom website </w:t>
-      </w:r>
-      <w:r>
-        <w:rPr>
-          <w:rFonts w:ascii="Verdana" w:hAnsi="Verdana" w:cs="Arial"/>
-          <w:color w:val="222222"/>
-          <w:sz w:val="20"/>
-          <w:szCs w:val="20"/>
-          <w:shd w:val="clear" w:color="auto" w:fill="FFFFFF"/>
-        </w:rPr>
-        <w:t>hosted on</w:t>
-      </w:r>
-      <w:r>
-        <w:rPr>
-          <w:rFonts w:ascii="Verdana" w:hAnsi="Verdana" w:cs="Arial"/>
-          <w:color w:val="222222"/>
-          <w:sz w:val="20"/>
-          <w:szCs w:val="20"/>
-          <w:shd w:val="clear" w:color="auto" w:fill="FFFFFF"/>
-        </w:rPr>
-        <w:t xml:space="preserve"> WordPress, </w:t>
-      </w:r>
-      <w:r>
-        <w:rPr>
-          <w:rFonts w:ascii="Verdana" w:hAnsi="Verdana" w:cs="Arial"/>
-          <w:color w:val="222222"/>
-          <w:sz w:val="20"/>
-          <w:szCs w:val="20"/>
-          <w:shd w:val="clear" w:color="auto" w:fill="FFFFFF"/>
-        </w:rPr>
-        <w:t xml:space="preserve">using </w:t>
-      </w:r>
-      <w:r>
-        <w:rPr>
-          <w:rFonts w:ascii="Verdana" w:hAnsi="Verdana" w:cs="Arial"/>
-          <w:color w:val="222222"/>
-          <w:sz w:val="20"/>
-          <w:szCs w:val="20"/>
-          <w:shd w:val="clear" w:color="auto" w:fill="FFFFFF"/>
-        </w:rPr>
-        <w:t xml:space="preserve">JavaScript, </w:t>
-      </w:r>
-      <w:r>
-        <w:rPr>
-          <w:rFonts w:ascii="Verdana" w:hAnsi="Verdana" w:cs="Arial"/>
-          <w:color w:val="222222"/>
-          <w:sz w:val="20"/>
-          <w:szCs w:val="20"/>
-          <w:shd w:val="clear" w:color="auto" w:fill="FFFFFF"/>
-        </w:rPr>
-        <w:t>HTML, and Bootstrap.</w:t>
-      </w:r>
-    </w:p>
-    <w:p>
-      <w:pPr>
-        <w:pStyle w:val="ListParagraph"/>
-        <w:rPr>
-          <w:rFonts w:ascii="Verdana" w:hAnsi="Verdana" w:cs="Arial"/>
-          <w:color w:val="222222"/>
-          <w:sz w:val="20"/>
-          <w:szCs w:val="20"/>
-          <w:shd w:val="clear" w:color="auto" w:fill="FFFFCC"/>
-        </w:rPr>
-      </w:pPr>
-    </w:p>
-    <w:p>
-      <w:pPr>
-        <w:rPr>
-          <w:rFonts w:ascii="Verdana" w:eastAsia="Arial" w:hAnsi="Verdana" w:cs="Arial"/>
-          <w:b/>
-          <w:sz w:val="20"/>
-          <w:szCs w:val="20"/>
-        </w:rPr>
-      </w:pPr>
-      <w:r>
-        <w:rPr>
-          <w:rFonts w:ascii="Verdana" w:eastAsia="Arial" w:hAnsi="Verdana" w:cs="Arial"/>
-          <w:b/>
-          <w:sz w:val="20"/>
-          <w:szCs w:val="20"/>
-        </w:rPr>
-        <w:t>Principia College</w:t>
-      </w:r>
-    </w:p>
-    <w:p>
-      <w:pPr>
-        <w:rPr>
-          <w:rFonts w:ascii="Verdana" w:eastAsia="Arial" w:hAnsi="Verdana" w:cs="Arial"/>
-          <w:sz w:val="20"/>
-          <w:szCs w:val="20"/>
-        </w:rPr>
-      </w:pPr>
-      <w:r>
-        <w:rPr>
-          <w:rFonts w:ascii="Verdana" w:eastAsia="Arial" w:hAnsi="Verdana" w:cs="Arial"/>
-          <w:sz w:val="20"/>
-          <w:szCs w:val="20"/>
-        </w:rPr>
-        <w:t>Software Engineer</w:t>
-      </w:r>
-      <w:r>
-        <w:rPr>
-          <w:rFonts w:ascii="Verdana" w:eastAsia="Arial" w:hAnsi="Verdana" w:cs="Arial"/>
-          <w:sz w:val="20"/>
-          <w:szCs w:val="20"/>
-        </w:rPr>
-        <w:t xml:space="preserve"> Undergrad</w:t>
-      </w:r>
-    </w:p>
-    <w:p>
-      <w:pPr>
-        <w:tabs>
-          <w:tab w:val="left" w:pos="1507"/>
-        </w:tabs>
-        <w:rPr>
-          <w:rFonts w:ascii="Verdana" w:eastAsia="Arial" w:hAnsi="Verdana" w:cs="Arial"/>
-          <w:sz w:val="20"/>
-          <w:szCs w:val="20"/>
-        </w:rPr>
-      </w:pPr>
-      <w:r>
-        <w:rPr>
-          <w:rFonts w:ascii="Verdana" w:eastAsia="Arial" w:hAnsi="Verdana" w:cs="Arial"/>
-          <w:sz w:val="20"/>
-          <w:szCs w:val="20"/>
-        </w:rPr>
-        <w:t>2014 - 2018</w:t>
-      </w:r>
-    </w:p>
-    <w:p>
-      <w:pPr>
-        <w:tabs>
-          <w:tab w:val="left" w:pos="1507"/>
-        </w:tabs>
-        <w:rPr>
-          <w:rFonts w:ascii="Verdana" w:eastAsia="Arial" w:hAnsi="Verdana" w:cs="Arial"/>
-          <w:sz w:val="20"/>
-          <w:szCs w:val="20"/>
-        </w:rPr>
-      </w:pPr>
+        <w:t>directly with client to design and build a custom website</w:t>
+      </w:r>
     </w:p>
     <w:p>
       <w:pPr>
@@ -1522,28 +1308,126 @@
           <w:szCs w:val="20"/>
           <w:shd w:val="clear" w:color="auto" w:fill="FFFFFF"/>
         </w:rPr>
-        <w:t xml:space="preserve">Participated in three month simulated scrum teams to develop software in </w:t>
-      </w:r>
-      <w:r>
-        <w:rPr>
-          <w:rFonts w:ascii="Verdana" w:hAnsi="Verdana" w:cs="Arial"/>
-          <w:color w:val="222222"/>
-          <w:sz w:val="20"/>
-          <w:szCs w:val="20"/>
-          <w:shd w:val="clear" w:color="auto" w:fill="FFFFFF"/>
-        </w:rPr>
-        <w:t>two-week</w:t>
-      </w:r>
-      <w:r>
-        <w:rPr>
-          <w:rFonts w:ascii="Verdana" w:hAnsi="Verdana" w:cs="Arial"/>
-          <w:color w:val="222222"/>
-          <w:sz w:val="20"/>
-          <w:szCs w:val="20"/>
-          <w:shd w:val="clear" w:color="auto" w:fill="FFFFFF"/>
-        </w:rPr>
-        <w:t xml:space="preserve"> sprints according to client specifications. </w:t>
-      </w:r>
+        <w:t xml:space="preserve">Designed static pages with </w:t>
+      </w:r>
+      <w:r>
+        <w:rPr>
+          <w:rFonts w:ascii="Verdana" w:hAnsi="Verdana" w:cs="Arial"/>
+          <w:color w:val="222222"/>
+          <w:sz w:val="20"/>
+          <w:szCs w:val="20"/>
+          <w:shd w:val="clear" w:color="auto" w:fill="FFFFFF"/>
+        </w:rPr>
+        <w:t xml:space="preserve">JavaScript, </w:t>
+      </w:r>
+      <w:r>
+        <w:rPr>
+          <w:rFonts w:ascii="Verdana" w:hAnsi="Verdana" w:cs="Arial"/>
+          <w:color w:val="222222"/>
+          <w:sz w:val="20"/>
+          <w:szCs w:val="20"/>
+          <w:shd w:val="clear" w:color="auto" w:fill="FFFFFF"/>
+        </w:rPr>
+        <w:t>HTML</w:t>
+      </w:r>
+      <w:r>
+        <w:rPr>
+          <w:rFonts w:ascii="Verdana" w:hAnsi="Verdana" w:cs="Arial"/>
+          <w:color w:val="222222"/>
+          <w:sz w:val="20"/>
+          <w:szCs w:val="20"/>
+          <w:shd w:val="clear" w:color="auto" w:fill="FFFFFF"/>
+        </w:rPr>
+        <w:t xml:space="preserve"> and Bootstrap to display data.</w:t>
+      </w:r>
+    </w:p>
+    <w:p>
+      <w:pPr>
+        <w:pStyle w:val="ListParagraph"/>
+        <w:rPr>
+          <w:rFonts w:ascii="Verdana" w:hAnsi="Verdana" w:cs="Arial"/>
+          <w:color w:val="222222"/>
+          <w:sz w:val="20"/>
+          <w:szCs w:val="20"/>
+          <w:shd w:val="clear" w:color="auto" w:fill="FFFFCC"/>
+        </w:rPr>
+      </w:pPr>
+    </w:p>
+    <w:p>
+      <w:pPr>
+        <w:rPr>
+          <w:rFonts w:ascii="Verdana" w:eastAsia="Arial" w:hAnsi="Verdana" w:cs="Arial"/>
+          <w:b/>
+          <w:sz w:val="20"/>
+          <w:szCs w:val="20"/>
+        </w:rPr>
+      </w:pPr>
+      <w:r>
+        <w:rPr>
+          <w:rFonts w:ascii="Verdana" w:eastAsia="Arial" w:hAnsi="Verdana" w:cs="Arial"/>
+          <w:b/>
+          <w:sz w:val="20"/>
+          <w:szCs w:val="20"/>
+        </w:rPr>
+        <w:t>Principia College</w:t>
+      </w:r>
+    </w:p>
+    <w:p>
+      <w:pPr>
+        <w:rPr>
+          <w:rFonts w:ascii="Verdana" w:eastAsia="Arial" w:hAnsi="Verdana" w:cs="Arial"/>
+          <w:sz w:val="20"/>
+          <w:szCs w:val="20"/>
+        </w:rPr>
+      </w:pPr>
+      <w:r>
+        <w:rPr>
+          <w:rFonts w:ascii="Verdana" w:eastAsia="Arial" w:hAnsi="Verdana" w:cs="Arial"/>
+          <w:sz w:val="20"/>
+          <w:szCs w:val="20"/>
+        </w:rPr>
+        <w:t>Software Engineer</w:t>
+      </w:r>
+      <w:r>
+        <w:rPr>
+          <w:rFonts w:ascii="Verdana" w:eastAsia="Arial" w:hAnsi="Verdana" w:cs="Arial"/>
+          <w:sz w:val="20"/>
+          <w:szCs w:val="20"/>
+        </w:rPr>
+        <w:t xml:space="preserve"> Undergrad</w:t>
+      </w:r>
+    </w:p>
+    <w:p>
+      <w:pPr>
+        <w:tabs>
+          <w:tab w:val="left" w:pos="1507"/>
+        </w:tabs>
+        <w:rPr>
+          <w:rFonts w:ascii="Verdana" w:eastAsia="Arial" w:hAnsi="Verdana" w:cs="Arial"/>
+          <w:sz w:val="20"/>
+          <w:szCs w:val="20"/>
+        </w:rPr>
+      </w:pPr>
+      <w:r>
+        <w:rPr>
+          <w:rFonts w:ascii="Verdana" w:eastAsia="Arial" w:hAnsi="Verdana" w:cs="Arial"/>
+          <w:sz w:val="20"/>
+          <w:szCs w:val="20"/>
+        </w:rPr>
+        <w:t>2014 - 2018</w:t>
+      </w:r>
+    </w:p>
+    <w:p>
+      <w:pPr>
+        <w:tabs>
+          <w:tab w:val="left" w:pos="1507"/>
+        </w:tabs>
+        <w:rPr>
+          <w:rFonts w:ascii="Verdana" w:eastAsia="Arial" w:hAnsi="Verdana" w:cs="Arial"/>
+          <w:sz w:val="20"/>
+          <w:szCs w:val="20"/>
+        </w:rPr>
+      </w:pPr>
     </w:p>
     <w:p>
       <w:pPr>
@@ -1568,7 +1452,77 @@
           <w:szCs w:val="20"/>
           <w:shd w:val="clear" w:color="auto" w:fill="FFFFFF"/>
         </w:rPr>
-        <w:t xml:space="preserve">Wrote software in C# for the school club organizations to handle budgeting and administrative needs hosted with in house servers. </w:t>
+        <w:t>Participated in</w:t>
+      </w:r>
+      <w:r>
+        <w:rPr>
+          <w:rFonts w:ascii="Verdana" w:hAnsi="Verdana" w:cs="Arial"/>
+          <w:color w:val="222222"/>
+          <w:sz w:val="20"/>
+          <w:szCs w:val="20"/>
+          <w:shd w:val="clear" w:color="auto" w:fill="FFFFFF"/>
+        </w:rPr>
+        <w:t xml:space="preserve"> a</w:t>
+      </w:r>
+      <w:r>
+        <w:rPr>
+          <w:rFonts w:ascii="Verdana" w:hAnsi="Verdana" w:cs="Arial"/>
+          <w:color w:val="222222"/>
+          <w:sz w:val="20"/>
+          <w:szCs w:val="20"/>
+          <w:shd w:val="clear" w:color="auto" w:fill="FFFFFF"/>
+        </w:rPr>
+        <w:t xml:space="preserve"> </w:t>
+      </w:r>
+      <w:r>
+        <w:rPr>
+          <w:rFonts w:ascii="Verdana" w:hAnsi="Verdana" w:cs="Arial"/>
+          <w:color w:val="222222"/>
+          <w:sz w:val="20"/>
+          <w:szCs w:val="20"/>
+          <w:shd w:val="clear" w:color="auto" w:fill="FFFFFF"/>
+        </w:rPr>
+        <w:t>three-month</w:t>
+      </w:r>
+      <w:r>
+        <w:rPr>
+          <w:rFonts w:ascii="Verdana" w:hAnsi="Verdana" w:cs="Arial"/>
+          <w:color w:val="222222"/>
+          <w:sz w:val="20"/>
+          <w:szCs w:val="20"/>
+          <w:shd w:val="clear" w:color="auto" w:fill="FFFFFF"/>
+        </w:rPr>
+        <w:t xml:space="preserve"> simulated scrum team to develop software in </w:t>
+      </w:r>
+      <w:r>
+        <w:rPr>
+          <w:rFonts w:ascii="Verdana" w:hAnsi="Verdana" w:cs="Arial"/>
+          <w:color w:val="222222"/>
+          <w:sz w:val="20"/>
+          <w:szCs w:val="20"/>
+          <w:shd w:val="clear" w:color="auto" w:fill="FFFFFF"/>
+        </w:rPr>
+        <w:t>two-week</w:t>
+      </w:r>
+      <w:r>
+        <w:rPr>
+          <w:rFonts w:ascii="Verdana" w:hAnsi="Verdana" w:cs="Arial"/>
+          <w:color w:val="222222"/>
+          <w:sz w:val="20"/>
+          <w:szCs w:val="20"/>
+          <w:shd w:val="clear" w:color="auto" w:fill="FFFFFF"/>
+        </w:rPr>
+        <w:t xml:space="preserve"> sprints according to client specifications</w:t>
+      </w:r>
+      <w:r>
+        <w:rPr>
+          <w:rFonts w:ascii="Verdana" w:hAnsi="Verdana" w:cs="Arial"/>
+          <w:color w:val="222222"/>
+          <w:sz w:val="20"/>
+          <w:szCs w:val="20"/>
+          <w:shd w:val="clear" w:color="auto" w:fill="FFFFFF"/>
+        </w:rPr>
+        <w:t xml:space="preserve"> for actual campus use.</w:t>
       </w:r>
     </w:p>
     <w:p>
@@ -1594,7 +1548,27 @@
           <w:szCs w:val="20"/>
           <w:shd w:val="clear" w:color="auto" w:fill="FFFFFF"/>
         </w:rPr>
-        <w:t xml:space="preserve">Wrote a compiler using C# to compile Mod 2 into MASM32 assembly. </w:t>
+        <w:t>Wrote software in C# for the school club organizations to handle budgeting and administrative needs hosted with in</w:t>
+      </w:r>
+      <w:r>
+        <w:rPr>
+          <w:rFonts w:ascii="Verdana" w:hAnsi="Verdana" w:cs="Arial"/>
+          <w:color w:val="222222"/>
+          <w:sz w:val="20"/>
+          <w:szCs w:val="20"/>
+          <w:shd w:val="clear" w:color="auto" w:fill="FFFFFF"/>
+        </w:rPr>
+        <w:t>-</w:t>
+      </w:r>
+      <w:r>
+        <w:rPr>
+          <w:rFonts w:ascii="Verdana" w:hAnsi="Verdana" w:cs="Arial"/>
+          <w:color w:val="222222"/>
+          <w:sz w:val="20"/>
+          <w:szCs w:val="20"/>
+          <w:shd w:val="clear" w:color="auto" w:fill="FFFFFF"/>
+        </w:rPr>
+        <w:t xml:space="preserve">house servers. </w:t>
       </w:r>
     </w:p>
     <w:p>
@@ -1620,27 +1594,27 @@
           <w:szCs w:val="20"/>
           <w:shd w:val="clear" w:color="auto" w:fill="FFFFFF"/>
         </w:rPr>
-        <w:t xml:space="preserve">Developed a chatting application using a </w:t>
-      </w:r>
-      <w:r>
-        <w:rPr>
-          <w:rFonts w:ascii="Verdana" w:hAnsi="Verdana" w:cs="Arial"/>
-          <w:color w:val="222222"/>
-          <w:sz w:val="20"/>
-          <w:szCs w:val="20"/>
-          <w:shd w:val="clear" w:color="auto" w:fill="FFFFFF"/>
-        </w:rPr>
-        <w:t>custom-made</w:t>
-      </w:r>
-      <w:r>
-        <w:rPr>
-          <w:rFonts w:ascii="Verdana" w:hAnsi="Verdana" w:cs="Arial"/>
-          <w:color w:val="222222"/>
-          <w:sz w:val="20"/>
-          <w:szCs w:val="20"/>
-          <w:shd w:val="clear" w:color="auto" w:fill="FFFFFF"/>
-        </w:rPr>
-        <w:t xml:space="preserve"> python UDP server and accompanying GUI. </w:t>
+        <w:t>Wrote a compiler using C# to compile Mod</w:t>
+      </w:r>
+      <w:r>
+        <w:rPr>
+          <w:rFonts w:ascii="Verdana" w:hAnsi="Verdana" w:cs="Arial"/>
+          <w:color w:val="222222"/>
+          <w:sz w:val="20"/>
+          <w:szCs w:val="20"/>
+          <w:shd w:val="clear" w:color="auto" w:fill="FFFFFF"/>
+        </w:rPr>
+        <w:t>-</w:t>
+      </w:r>
+      <w:r>
+        <w:rPr>
+          <w:rFonts w:ascii="Verdana" w:hAnsi="Verdana" w:cs="Arial"/>
+          <w:color w:val="222222"/>
+          <w:sz w:val="20"/>
+          <w:szCs w:val="20"/>
+          <w:shd w:val="clear" w:color="auto" w:fill="FFFFFF"/>
+        </w:rPr>
+        <w:t xml:space="preserve">2 into MASM32 assembly. </w:t>
       </w:r>
     </w:p>
     <w:p>
@@ -1666,7 +1640,57 @@
           <w:szCs w:val="20"/>
           <w:shd w:val="clear" w:color="auto" w:fill="FFFFFF"/>
         </w:rPr>
-        <w:t>Debugged numerous programs to strict specifications using unit testing in Java, C++ and C#.</w:t>
+        <w:t xml:space="preserve">Developed a </w:t>
+      </w:r>
+      <w:r>
+        <w:rPr>
+          <w:rFonts w:ascii="Verdana" w:hAnsi="Verdana" w:cs="Arial"/>
+          <w:color w:val="222222"/>
+          <w:sz w:val="20"/>
+          <w:szCs w:val="20"/>
+          <w:shd w:val="clear" w:color="auto" w:fill="FFFFFF"/>
+        </w:rPr>
+        <w:t xml:space="preserve">cross platform desktop </w:t>
+      </w:r>
+      <w:r>
+        <w:rPr>
+          <w:rFonts w:ascii="Verdana" w:hAnsi="Verdana" w:cs="Arial"/>
+          <w:color w:val="222222"/>
+          <w:sz w:val="20"/>
+          <w:szCs w:val="20"/>
+          <w:shd w:val="clear" w:color="auto" w:fill="FFFFFF"/>
+        </w:rPr>
+        <w:t xml:space="preserve">chatting application using a </w:t>
+      </w:r>
+      <w:r>
+        <w:rPr>
+          <w:rFonts w:ascii="Verdana" w:hAnsi="Verdana" w:cs="Arial"/>
+          <w:color w:val="222222"/>
+          <w:sz w:val="20"/>
+          <w:szCs w:val="20"/>
+          <w:shd w:val="clear" w:color="auto" w:fill="FFFFFF"/>
+        </w:rPr>
+        <w:t>custom-made</w:t>
+      </w:r>
+      <w:r>
+        <w:rPr>
+          <w:rFonts w:ascii="Verdana" w:hAnsi="Verdana" w:cs="Arial"/>
+          <w:color w:val="222222"/>
+          <w:sz w:val="20"/>
+          <w:szCs w:val="20"/>
+          <w:shd w:val="clear" w:color="auto" w:fill="FFFFFF"/>
+        </w:rPr>
+        <w:t xml:space="preserve"> python UDP server and accompanying GUI</w:t>
+      </w:r>
+      <w:r>
+        <w:rPr>
+          <w:rFonts w:ascii="Verdana" w:hAnsi="Verdana" w:cs="Arial"/>
+          <w:color w:val="222222"/>
+          <w:sz w:val="20"/>
+          <w:szCs w:val="20"/>
+          <w:shd w:val="clear" w:color="auto" w:fill="FFFFFF"/>
+        </w:rPr>
+        <w:t xml:space="preserve"> from scratch.</w:t>
       </w:r>
     </w:p>
     <w:p>
@@ -1692,10 +1716,195 @@
           <w:szCs w:val="20"/>
           <w:shd w:val="clear" w:color="auto" w:fill="FFFFFF"/>
         </w:rPr>
-        <w:t xml:space="preserve">Wrote a forum website using the waterfall method and basic HTML for graphics. </w:t>
-      </w:r>
+        <w:t>Debugged numerous programs to strict specifications using unit testing in Java, C++ and C#.</w:t>
+      </w:r>
+    </w:p>
+    <w:p>
+      <w:pPr>
+        <w:pStyle w:val="ListParagraph"/>
+        <w:numPr>
+          <w:ilvl w:val="0"/>
+          <w:numId w:val="16"/>
+        </w:numPr>
+        <w:rPr>
+          <w:rFonts w:ascii="Verdana" w:hAnsi="Verdana" w:cs="Arial"/>
+          <w:color w:val="222222"/>
+          <w:sz w:val="20"/>
+          <w:szCs w:val="20"/>
+          <w:shd w:val="clear" w:color="auto" w:fill="FFFFCC"/>
+        </w:rPr>
+      </w:pPr>
+      <w:r>
+        <w:rPr>
+          <w:rFonts w:ascii="Verdana" w:hAnsi="Verdana" w:cs="Arial"/>
+          <w:color w:val="222222"/>
+          <w:sz w:val="20"/>
+          <w:szCs w:val="20"/>
+          <w:shd w:val="clear" w:color="auto" w:fill="FFFFFF"/>
+        </w:rPr>
+        <w:t xml:space="preserve">Wrote a forum website using the waterfall method </w:t>
+      </w:r>
+      <w:r>
+        <w:rPr>
+          <w:rFonts w:ascii="Verdana" w:hAnsi="Verdana" w:cs="Arial"/>
+          <w:color w:val="222222"/>
+          <w:sz w:val="20"/>
+          <w:szCs w:val="20"/>
+          <w:shd w:val="clear" w:color="auto" w:fill="FFFFFF"/>
+        </w:rPr>
+        <w:t xml:space="preserve">using </w:t>
+      </w:r>
+      <w:r>
+        <w:rPr>
+          <w:rFonts w:ascii="Verdana" w:hAnsi="Verdana" w:cs="Arial"/>
+          <w:color w:val="222222"/>
+          <w:sz w:val="20"/>
+          <w:szCs w:val="20"/>
+          <w:shd w:val="clear" w:color="auto" w:fill="FFFFFF"/>
+        </w:rPr>
+        <w:t>HTML</w:t>
+      </w:r>
+      <w:r>
+        <w:rPr>
+          <w:rFonts w:ascii="Verdana" w:hAnsi="Verdana" w:cs="Arial"/>
+          <w:color w:val="222222"/>
+          <w:sz w:val="20"/>
+          <w:szCs w:val="20"/>
+          <w:shd w:val="clear" w:color="auto" w:fill="FFFFFF"/>
+        </w:rPr>
+        <w:t>, PHP</w:t>
+      </w:r>
+      <w:r>
+        <w:rPr>
+          <w:rFonts w:ascii="Verdana" w:hAnsi="Verdana" w:cs="Arial"/>
+          <w:color w:val="222222"/>
+          <w:sz w:val="20"/>
+          <w:szCs w:val="20"/>
+          <w:shd w:val="clear" w:color="auto" w:fill="FFFFFF"/>
+        </w:rPr>
+        <w:t xml:space="preserve"> </w:t>
+      </w:r>
+      <w:r>
+        <w:rPr>
+          <w:rFonts w:ascii="Verdana" w:hAnsi="Verdana" w:cs="Arial"/>
+          <w:color w:val="222222"/>
+          <w:sz w:val="20"/>
+          <w:szCs w:val="20"/>
+          <w:shd w:val="clear" w:color="auto" w:fill="FFFFFF"/>
+        </w:rPr>
+        <w:t xml:space="preserve">and JS </w:t>
+      </w:r>
+      <w:r>
+        <w:rPr>
+          <w:rFonts w:ascii="Verdana" w:hAnsi="Verdana" w:cs="Arial"/>
+          <w:color w:val="222222"/>
+          <w:sz w:val="20"/>
+          <w:szCs w:val="20"/>
+          <w:shd w:val="clear" w:color="auto" w:fill="FFFFFF"/>
+        </w:rPr>
+        <w:t xml:space="preserve">for </w:t>
+      </w:r>
+      <w:r>
+        <w:rPr>
+          <w:rFonts w:ascii="Verdana" w:hAnsi="Verdana" w:cs="Arial"/>
+          <w:color w:val="222222"/>
+          <w:sz w:val="20"/>
+          <w:szCs w:val="20"/>
+          <w:shd w:val="clear" w:color="auto" w:fill="FFFFFF"/>
+        </w:rPr>
+        <w:t>the interface</w:t>
+      </w:r>
+      <w:r>
+        <w:rPr>
+          <w:rFonts w:ascii="Verdana" w:hAnsi="Verdana" w:cs="Arial"/>
+          <w:color w:val="222222"/>
+          <w:sz w:val="20"/>
+          <w:szCs w:val="20"/>
+          <w:shd w:val="clear" w:color="auto" w:fill="FFFFFF"/>
+        </w:rPr>
+        <w:t xml:space="preserve">. </w:t>
+      </w:r>
+    </w:p>
+    <w:p>
+      <w:pPr>
+        <w:pStyle w:val="ListParagraph"/>
+        <w:numPr>
+          <w:ilvl w:val="0"/>
+          <w:numId w:val="16"/>
+        </w:numPr>
+        <w:rPr>
+          <w:rFonts w:ascii="Verdana" w:hAnsi="Verdana" w:cs="Arial"/>
+          <w:color w:val="222222"/>
+          <w:sz w:val="20"/>
+          <w:szCs w:val="20"/>
+          <w:shd w:val="clear" w:color="auto" w:fill="FFFFCC"/>
+        </w:rPr>
+      </w:pPr>
+      <w:r>
+        <w:rPr>
+          <w:rFonts w:ascii="Verdana" w:hAnsi="Verdana" w:cs="Arial"/>
+          <w:color w:val="222222"/>
+          <w:sz w:val="20"/>
+          <w:szCs w:val="20"/>
+          <w:shd w:val="clear" w:color="auto" w:fill="FFFFFF"/>
+        </w:rPr>
+        <w:t xml:space="preserve">Constructed a </w:t>
+      </w:r>
+      <w:r>
+        <w:rPr>
+          <w:rFonts w:ascii="Verdana" w:hAnsi="Verdana" w:cs="Arial"/>
+          <w:color w:val="222222"/>
+          <w:sz w:val="20"/>
+          <w:szCs w:val="20"/>
+          <w:shd w:val="clear" w:color="auto" w:fill="FFFFFF"/>
+        </w:rPr>
+        <w:t>low-level</w:t>
+      </w:r>
+      <w:r>
+        <w:rPr>
+          <w:rFonts w:ascii="Verdana" w:hAnsi="Verdana" w:cs="Arial"/>
+          <w:color w:val="222222"/>
+          <w:sz w:val="20"/>
+          <w:szCs w:val="20"/>
+          <w:shd w:val="clear" w:color="auto" w:fill="FFFFFF"/>
+        </w:rPr>
+        <w:t xml:space="preserve"> byte computer from chips and circuits, with </w:t>
+      </w:r>
+      <w:r>
+        <w:rPr>
+          <w:rFonts w:ascii="Verdana" w:hAnsi="Verdana" w:cs="Arial"/>
+          <w:color w:val="222222"/>
+          <w:sz w:val="20"/>
+          <w:szCs w:val="20"/>
+          <w:shd w:val="clear" w:color="auto" w:fill="FFFFFF"/>
+        </w:rPr>
+        <w:t>custom</w:t>
+      </w:r>
+      <w:r>
+        <w:rPr>
+          <w:rFonts w:ascii="Verdana" w:hAnsi="Verdana" w:cs="Arial"/>
+          <w:color w:val="222222"/>
+          <w:sz w:val="20"/>
+          <w:szCs w:val="20"/>
+          <w:shd w:val="clear" w:color="auto" w:fill="FFFFFF"/>
+        </w:rPr>
+        <w:t xml:space="preserve"> OP-codes written by</w:t>
+      </w:r>
+      <w:r>
+        <w:rPr>
+          <w:rFonts w:ascii="Verdana" w:hAnsi="Verdana" w:cs="Arial"/>
+          <w:color w:val="222222"/>
+          <w:sz w:val="20"/>
+          <w:szCs w:val="20"/>
+          <w:shd w:val="clear" w:color="auto" w:fill="FFFFFF"/>
+        </w:rPr>
+        <w:t xml:space="preserve"> fellow students. </w:t>
+      </w:r>
+      <w:bookmarkStart w:id="0" w:name="_GoBack"/>
+      <w:bookmarkEnd w:id="0"/>
     </w:p>
     <w:sectPr>
+      <w:footerReference w:type="default" r:id="rId7"/>
       <w:pgSz w:w="12240" w:h="15840"/>
       <w:pgMar w:top="720" w:right="1800" w:bottom="1260" w:left="1800" w:header="720" w:footer="720" w:gutter="0"/>
       <w:cols w:space="720"/>
@@ -1703,6 +1912,63 @@
     </w:sectPr>
   </w:body>
 </w:document>
+</file>
+
+<file path=word/endnotes.xml><?xml version="1.0" encoding="utf-8"?>
+<w:endnotes xmlns:wpc="http://schemas.microsoft.com/office/word/2010/wordprocessingCanvas" xmlns:cx="http://schemas.microsoft.com/office/drawing/2014/chartex" xmlns:cx1="http://schemas.microsoft.com/office/drawing/2015/9/8/chartex" xmlns:cx2="http://schemas.microsoft.com/office/drawing/2015/10/21/chartex" xmlns:cx3="http://schemas.microsoft.com/office/drawing/2016/5/9/chartex" xmlns:cx4="http://schemas.microsoft.com/office/drawing/2016/5/10/chartex" xmlns:cx5="http://schemas.microsoft.com/office/drawing/2016/5/11/chartex" xmlns:cx6="http://schemas.microsoft.com/office/drawing/2016/5/12/chartex" xmlns:cx7="http://schemas.microsoft.com/office/drawing/2016/5/13/chartex" xmlns:cx8="http://schemas.microsoft.com/office/drawing/2016/5/14/chartex" xmlns:mc="http://schemas.openxmlformats.org/markup-compatibility/2006" xmlns:aink="http://schemas.microsoft.com/office/drawing/2016/ink" xmlns:am3d="http://schemas.microsoft.com/office/drawing/2017/model3d" xmlns:o="urn:schemas-microsoft-com:office:office" xmlns:r="http://schemas.openxmlformats.org/officeDocument/2006/relationships" xmlns:m="http://schemas.openxmlformats.org/officeDocument/2006/math" xmlns:v="urn:schemas-microsoft-com:vml" xmlns:wp14="http://schemas.microsoft.com/office/word/2010/wordprocessingDrawing" xmlns:wp="http://schemas.openxmlformats.org/drawingml/2006/wordprocessingDrawing" xmlns:w10="urn:schemas-microsoft-com:office:word" xmlns:w="http://schemas.openxmlformats.org/wordprocessingml/2006/main" xmlns:w14="http://schemas.microsoft.com/office/word/2010/wordml" xmlns:w15="http://schemas.microsoft.com/office/word/2012/wordml" xmlns:w16cid="http://schemas.microsoft.com/office/word/2016/wordml/cid" xmlns:w16se="http://schemas.microsoft.com/office/word/2015/wordml/symex" xmlns:wpg="http://schemas.microsoft.com/office/word/2010/wordprocessingGroup" xmlns:wpi="http://schemas.microsoft.com/office/word/2010/wordprocessingInk" xmlns:wne="http://schemas.microsoft.com/office/word/2006/wordml" xmlns:wps="http://schemas.microsoft.com/office/word/2010/wordprocessingShape" mc:Ignorable="w14 w15 w16se w16cid wp14">
+  <w:endnote w:type="separator" w:id="-1">
+    <w:p>
+      <w:r>
+        <w:separator/>
+      </w:r>
+    </w:p>
+  </w:endnote>
+  <w:endnote w:type="continuationSeparator" w:id="0">
+    <w:p>
+      <w:r>
+        <w:continuationSeparator/>
+      </w:r>
+    </w:p>
+  </w:endnote>
+</w:endnotes>
+</file>
+
+<file path=word/footer1.xml><?xml version="1.0" encoding="utf-8"?>
+<w:ftr xmlns:wpc="http://schemas.microsoft.com/office/word/2010/wordprocessingCanvas" xmlns:cx="http://schemas.microsoft.com/office/drawing/2014/chartex" xmlns:cx1="http://schemas.microsoft.com/office/drawing/2015/9/8/chartex" xmlns:cx2="http://schemas.microsoft.com/office/drawing/2015/10/21/chartex" xmlns:cx3="http://schemas.microsoft.com/office/drawing/2016/5/9/chartex" xmlns:cx4="http://schemas.microsoft.com/office/drawing/2016/5/10/chartex" xmlns:cx5="http://schemas.microsoft.com/office/drawing/2016/5/11/chartex" xmlns:cx6="http://schemas.microsoft.com/office/drawing/2016/5/12/chartex" xmlns:cx7="http://schemas.microsoft.com/office/drawing/2016/5/13/chartex" xmlns:cx8="http://schemas.microsoft.com/office/drawing/2016/5/14/chartex" xmlns:mc="http://schemas.openxmlformats.org/markup-compatibility/2006" xmlns:aink="http://schemas.microsoft.com/office/drawing/2016/ink" xmlns:am3d="http://schemas.microsoft.com/office/drawing/2017/model3d" xmlns:o="urn:schemas-microsoft-com:office:office" xmlns:r="http://schemas.openxmlformats.org/officeDocument/2006/relationships" xmlns:m="http://schemas.openxmlformats.org/officeDocument/2006/math" xmlns:v="urn:schemas-microsoft-com:vml" xmlns:wp14="http://schemas.microsoft.com/office/word/2010/wordprocessingDrawing" xmlns:wp="http://schemas.openxmlformats.org/drawingml/2006/wordprocessingDrawing" xmlns:w10="urn:schemas-microsoft-com:office:word" xmlns:w="http://schemas.openxmlformats.org/wordprocessingml/2006/main" xmlns:w14="http://schemas.microsoft.com/office/word/2010/wordml" xmlns:w15="http://schemas.microsoft.com/office/word/2012/wordml" xmlns:w16cid="http://schemas.microsoft.com/office/word/2016/wordml/cid" xmlns:w16se="http://schemas.microsoft.com/office/word/2015/wordml/symex" xmlns:wpg="http://schemas.microsoft.com/office/word/2010/wordprocessingGroup" xmlns:wpi="http://schemas.microsoft.com/office/word/2010/wordprocessingInk" xmlns:wne="http://schemas.microsoft.com/office/word/2006/wordml" xmlns:wps="http://schemas.microsoft.com/office/word/2010/wordprocessingShape" mc:Ignorable="w14 w15 w16se w16cid wp14">
+  <w:p>
+    <w:pPr>
+      <w:pStyle w:val="Footer"/>
+      <w:rPr>
+        <w:color w:val="FFFFFF" w:themeColor="background1"/>
+      </w:rPr>
+    </w:pPr>
+    <w:r>
+      <w:rPr>
+        <w:color w:val="FFFFFF" w:themeColor="background1"/>
+      </w:rPr>
+      <w:t>Communication skills, hardworking, trustworthy, independent, fast learning, programming, software development, agile dev, dev ops,</w:t>
+    </w:r>
+  </w:p>
+</w:ftr>
+</file>
+
+<file path=word/footnotes.xml><?xml version="1.0" encoding="utf-8"?>
+<w:footnotes xmlns:wpc="http://schemas.microsoft.com/office/word/2010/wordprocessingCanvas" xmlns:cx="http://schemas.microsoft.com/office/drawing/2014/chartex" xmlns:cx1="http://schemas.microsoft.com/office/drawing/2015/9/8/chartex" xmlns:cx2="http://schemas.microsoft.com/office/drawing/2015/10/21/chartex" xmlns:cx3="http://schemas.microsoft.com/office/drawing/2016/5/9/chartex" xmlns:cx4="http://schemas.microsoft.com/office/drawing/2016/5/10/chartex" xmlns:cx5="http://schemas.microsoft.com/office/drawing/2016/5/11/chartex" xmlns:cx6="http://schemas.microsoft.com/office/drawing/2016/5/12/chartex" xmlns:cx7="http://schemas.microsoft.com/office/drawing/2016/5/13/chartex" xmlns:cx8="http://schemas.microsoft.com/office/drawing/2016/5/14/chartex" xmlns:mc="http://schemas.openxmlformats.org/markup-compatibility/2006" xmlns:aink="http://schemas.microsoft.com/office/drawing/2016/ink" xmlns:am3d="http://schemas.microsoft.com/office/drawing/2017/model3d" xmlns:o="urn:schemas-microsoft-com:office:office" xmlns:r="http://schemas.openxmlformats.org/officeDocument/2006/relationships" xmlns:m="http://schemas.openxmlformats.org/officeDocument/2006/math" xmlns:v="urn:schemas-microsoft-com:vml" xmlns:wp14="http://schemas.microsoft.com/office/word/2010/wordprocessingDrawing" xmlns:wp="http://schemas.openxmlformats.org/drawingml/2006/wordprocessingDrawing" xmlns:w10="urn:schemas-microsoft-com:office:word" xmlns:w="http://schemas.openxmlformats.org/wordprocessingml/2006/main" xmlns:w14="http://schemas.microsoft.com/office/word/2010/wordml" xmlns:w15="http://schemas.microsoft.com/office/word/2012/wordml" xmlns:w16cid="http://schemas.microsoft.com/office/word/2016/wordml/cid" xmlns:w16se="http://schemas.microsoft.com/office/word/2015/wordml/symex" xmlns:wpg="http://schemas.microsoft.com/office/word/2010/wordprocessingGroup" xmlns:wpi="http://schemas.microsoft.com/office/word/2010/wordprocessingInk" xmlns:wne="http://schemas.microsoft.com/office/word/2006/wordml" xmlns:wps="http://schemas.microsoft.com/office/word/2010/wordprocessingShape" mc:Ignorable="w14 w15 w16se w16cid wp14">
+  <w:footnote w:type="separator" w:id="-1">
+    <w:p>
+      <w:r>
+        <w:separator/>
+      </w:r>
+    </w:p>
+  </w:footnote>
+  <w:footnote w:type="continuationSeparator" w:id="0">
+    <w:p>
+      <w:r>
+        <w:continuationSeparator/>
+      </w:r>
+    </w:p>
+  </w:footnote>
+</w:footnotes>
 </file>
 
 <file path=word/numbering.xml><?xml version="1.0" encoding="utf-8"?>
@@ -4638,6 +4904,37 @@
     <w:basedOn w:val="DefaultParagraphFont"/>
     <w:rsid w:val="003B6B9D"/>
   </w:style>
+  <w:style w:type="paragraph" w:styleId="CommentSubject">
+    <w:name w:val="annotation subject"/>
+    <w:basedOn w:val="CommentText"/>
+    <w:next w:val="CommentText"/>
+    <w:link w:val="CommentSubjectChar"/>
+    <w:uiPriority w:val="99"/>
+    <w:semiHidden/>
+    <w:unhideWhenUsed/>
+    <w:rsid w:val="00B06754"/>
+    <w:rPr>
+      <w:b/>
+      <w:bCs/>
+    </w:rPr>
+  </w:style>
+  <w:style w:type="character" w:customStyle="1" w:styleId="CommentSubjectChar">
+    <w:name w:val="Comment Subject Char"/>
+    <w:basedOn w:val="CommentTextChar"/>
+    <w:link w:val="CommentSubject"/>
+    <w:uiPriority w:val="99"/>
+    <w:semiHidden/>
+    <w:rsid w:val="00B06754"/>
+    <w:rPr>
+      <w:b/>
+      <w:bCs/>
+    </w:rPr>
+  </w:style>
+  <w:style w:type="character" w:customStyle="1" w:styleId="e24kjd">
+    <w:name w:val="e24kjd"/>
+    <w:basedOn w:val="DefaultParagraphFont"/>
+    <w:rsid w:val="007726ED"/>
+  </w:style>
 </w:styles>
 </file>
 

</xml_diff>

<commit_message>
trying to make it only one page
</commit_message>
<xml_diff>
--- a/Resumes/BjornMathisenDetailed.docx
+++ b/Resumes/BjornMathisenDetailed.docx
@@ -6,56 +6,14 @@
       <w:pPr>
         <w:pStyle w:val="ListParagraph"/>
         <w:ind w:left="0"/>
-        <w:rPr>
-          <w:rFonts w:asciiTheme="minorHAnsi" w:hAnsiTheme="minorHAnsi"/>
-          <w:b/>
-          <w:sz w:val="22"/>
-          <w:szCs w:val="22"/>
-        </w:rPr>
-      </w:pPr>
-    </w:p>
-    <w:p>
-      <w:pPr>
-        <w:pStyle w:val="ListParagraph"/>
-        <w:ind w:left="0"/>
-        <w:rPr>
-          <w:rFonts w:asciiTheme="minorHAnsi" w:hAnsiTheme="minorHAnsi"/>
-          <w:sz w:val="22"/>
-          <w:szCs w:val="22"/>
-        </w:rPr>
-      </w:pPr>
-    </w:p>
-    <w:p>
-      <w:pPr>
-        <w:pStyle w:val="ListParagraph"/>
-        <w:ind w:left="0"/>
-        <w:rPr>
-          <w:rFonts w:asciiTheme="minorHAnsi" w:hAnsiTheme="minorHAnsi"/>
-          <w:sz w:val="22"/>
-          <w:szCs w:val="22"/>
-        </w:rPr>
-      </w:pPr>
-    </w:p>
-    <w:p>
-      <w:pPr>
-        <w:pStyle w:val="ListParagraph"/>
-        <w:ind w:left="0"/>
         <w:jc w:val="center"/>
-        <w:rPr>
-          <w:rFonts w:asciiTheme="minorHAnsi" w:hAnsiTheme="minorHAnsi"/>
-          <w:sz w:val="22"/>
-          <w:szCs w:val="22"/>
-        </w:rPr>
-      </w:pPr>
-      <w:r>
         <w:rPr>
           <w:rFonts w:ascii="Verdana" w:hAnsi="Verdana"/>
           <w:b/>
           <w:sz w:val="28"/>
           <w:szCs w:val="28"/>
         </w:rPr>
-        <w:t>Bjørn Mathisen</w:t>
-      </w:r>
+      </w:pPr>
       <w:r>
         <w:rPr>
           <w:rFonts w:ascii="Verdana" w:hAnsi="Verdana"/>
@@ -63,96 +21,928 @@
           <w:sz w:val="28"/>
           <w:szCs w:val="28"/>
         </w:rPr>
+        <w:t>Bjørn Mathisen</w:t>
+      </w:r>
+    </w:p>
+    <w:p>
+      <w:pPr>
+        <w:pStyle w:val="Heading2"/>
+        <w:jc w:val="center"/>
+      </w:pPr>
+      <w:r>
+        <w:rPr>
+          <w:sz w:val="22"/>
+          <w:szCs w:val="22"/>
+        </w:rPr>
+        <w:t xml:space="preserve">226-622-8543     </w:t>
+      </w:r>
+      <w:r>
+        <w:rPr>
+          <w:sz w:val="22"/>
+          <w:szCs w:val="22"/>
+        </w:rPr>
+        <w:t xml:space="preserve"> </w:t>
+      </w:r>
+      <w:r>
+        <w:rPr>
+          <w:rFonts w:eastAsia="Cambria Math" w:hint="eastAsia"/>
+          <w:sz w:val="22"/>
+          <w:szCs w:val="22"/>
+        </w:rPr>
+        <w:t>◆</w:t>
+      </w:r>
+      <w:r>
+        <w:rPr>
+          <w:rFonts w:eastAsia="Cambria Math" w:hint="eastAsia"/>
+          <w:sz w:val="22"/>
+          <w:szCs w:val="22"/>
+        </w:rPr>
+        <w:t xml:space="preserve"> </w:t>
+      </w:r>
+      <w:r>
+        <w:rPr>
+          <w:rFonts w:eastAsia="Cambria Math"/>
+          <w:sz w:val="22"/>
+          <w:szCs w:val="22"/>
+        </w:rPr>
+        <w:t xml:space="preserve">  </w:t>
+      </w:r>
+      <w:r>
+        <w:rPr>
+          <w:sz w:val="22"/>
+          <w:szCs w:val="22"/>
+        </w:rPr>
+        <w:tab/>
+      </w:r>
+      <w:r>
+        <w:rPr>
+          <w:sz w:val="22"/>
+          <w:szCs w:val="22"/>
+        </w:rPr>
+        <w:t xml:space="preserve"> </w:t>
+      </w:r>
+      <w:r>
+        <w:rPr>
+          <w:sz w:val="22"/>
+          <w:szCs w:val="22"/>
+        </w:rPr>
+        <w:t xml:space="preserve"> thebcm27@gmail.com</w:t>
+      </w:r>
+    </w:p>
+    <w:p>
+      <w:pPr>
+        <w:rPr>
+          <w:rFonts w:ascii="Verdana" w:eastAsia="Arial" w:hAnsi="Verdana" w:cs="Arial"/>
+          <w:sz w:val="20"/>
+          <w:szCs w:val="20"/>
+        </w:rPr>
+      </w:pPr>
+    </w:p>
+    <w:p>
+      <w:pPr>
+        <w:jc w:val="center"/>
+        <w:rPr>
+          <w:rFonts w:ascii="Verdana" w:eastAsia="Arial" w:hAnsi="Verdana" w:cs="Arial"/>
+          <w:sz w:val="20"/>
+          <w:szCs w:val="20"/>
+        </w:rPr>
+      </w:pPr>
+      <w:r>
+        <w:rPr>
+          <w:rFonts w:ascii="Verdana" w:eastAsia="Arial" w:hAnsi="Verdana" w:cs="Arial"/>
+          <w:sz w:val="20"/>
+          <w:szCs w:val="20"/>
+        </w:rPr>
+        <w:t xml:space="preserve">I am a recent Computer Science graduate who </w:t>
+      </w:r>
+      <w:r>
+        <w:rPr>
+          <w:rFonts w:ascii="Verdana" w:eastAsia="Arial" w:hAnsi="Verdana" w:cs="Arial"/>
+          <w:sz w:val="20"/>
+          <w:szCs w:val="20"/>
+        </w:rPr>
+        <w:t xml:space="preserve">has </w:t>
+      </w:r>
+      <w:r>
+        <w:rPr>
+          <w:rFonts w:ascii="Verdana" w:eastAsia="Arial" w:hAnsi="Verdana" w:cs="Arial"/>
+          <w:sz w:val="20"/>
+          <w:szCs w:val="20"/>
+        </w:rPr>
+        <w:t>work</w:t>
+      </w:r>
+      <w:r>
+        <w:rPr>
+          <w:rFonts w:ascii="Verdana" w:eastAsia="Arial" w:hAnsi="Verdana" w:cs="Arial"/>
+          <w:sz w:val="20"/>
+          <w:szCs w:val="20"/>
+        </w:rPr>
+        <w:t>ed</w:t>
+      </w:r>
+      <w:r>
+        <w:rPr>
+          <w:rFonts w:ascii="Verdana" w:eastAsia="Arial" w:hAnsi="Verdana" w:cs="Arial"/>
+          <w:sz w:val="20"/>
+          <w:szCs w:val="20"/>
+        </w:rPr>
+        <w:t xml:space="preserve"> in several roles ranging from a software developer, data analyst </w:t>
+      </w:r>
+      <w:r>
+        <w:rPr>
+          <w:rFonts w:ascii="Verdana" w:eastAsia="Arial" w:hAnsi="Verdana" w:cs="Arial"/>
+          <w:sz w:val="20"/>
+          <w:szCs w:val="20"/>
+        </w:rPr>
+        <w:t>and</w:t>
+      </w:r>
+      <w:r>
+        <w:rPr>
+          <w:rFonts w:ascii="Verdana" w:eastAsia="Arial" w:hAnsi="Verdana" w:cs="Arial"/>
+          <w:sz w:val="20"/>
+          <w:szCs w:val="20"/>
+        </w:rPr>
+        <w:t xml:space="preserve"> a service technician. </w:t>
+      </w:r>
+      <w:r>
+        <w:rPr>
+          <w:rFonts w:ascii="Verdana" w:eastAsia="Arial" w:hAnsi="Verdana" w:cs="Arial"/>
+          <w:sz w:val="20"/>
+          <w:szCs w:val="20"/>
+        </w:rPr>
+        <w:t xml:space="preserve">My </w:t>
+      </w:r>
+      <w:r>
+        <w:rPr>
+          <w:rFonts w:ascii="Verdana" w:eastAsia="Arial" w:hAnsi="Verdana" w:cs="Arial"/>
+          <w:sz w:val="20"/>
+          <w:szCs w:val="20"/>
+        </w:rPr>
+        <w:t>previous roles</w:t>
+      </w:r>
+      <w:r>
+        <w:rPr>
+          <w:rFonts w:ascii="Verdana" w:eastAsia="Arial" w:hAnsi="Verdana" w:cs="Arial"/>
+          <w:sz w:val="20"/>
+          <w:szCs w:val="20"/>
+        </w:rPr>
+        <w:t xml:space="preserve"> have </w:t>
+      </w:r>
+      <w:r>
+        <w:rPr>
+          <w:rFonts w:ascii="Verdana" w:eastAsia="Arial" w:hAnsi="Verdana" w:cs="Arial"/>
+          <w:sz w:val="20"/>
+          <w:szCs w:val="20"/>
+        </w:rPr>
+        <w:t>had me designing software from the ground up, data cleansing, debugging, programing and work</w:t>
+      </w:r>
+      <w:r>
+        <w:rPr>
+          <w:rFonts w:ascii="Verdana" w:eastAsia="Arial" w:hAnsi="Verdana" w:cs="Arial"/>
+          <w:sz w:val="20"/>
+          <w:szCs w:val="20"/>
+        </w:rPr>
+        <w:t>ing</w:t>
+      </w:r>
+      <w:r>
+        <w:rPr>
+          <w:rFonts w:ascii="Verdana" w:eastAsia="Arial" w:hAnsi="Verdana" w:cs="Arial"/>
+          <w:sz w:val="20"/>
+          <w:szCs w:val="20"/>
+        </w:rPr>
+        <w:t xml:space="preserve"> with</w:t>
+      </w:r>
+      <w:r>
+        <w:rPr>
+          <w:rFonts w:ascii="Verdana" w:eastAsia="Arial" w:hAnsi="Verdana" w:cs="Arial"/>
+          <w:sz w:val="20"/>
+          <w:szCs w:val="20"/>
+        </w:rPr>
+        <w:t xml:space="preserve"> technical</w:t>
+      </w:r>
+      <w:r>
+        <w:rPr>
+          <w:rFonts w:ascii="Verdana" w:eastAsia="Arial" w:hAnsi="Verdana" w:cs="Arial"/>
+          <w:sz w:val="20"/>
+          <w:szCs w:val="20"/>
+        </w:rPr>
+        <w:t xml:space="preserve"> equipment.  </w:t>
+      </w:r>
+      <w:r>
+        <w:rPr>
+          <w:rFonts w:ascii="Verdana" w:eastAsia="Arial" w:hAnsi="Verdana" w:cs="Arial"/>
+          <w:sz w:val="20"/>
+          <w:szCs w:val="20"/>
+        </w:rPr>
+        <w:t xml:space="preserve">In my experience I have often been </w:t>
+      </w:r>
+      <w:r>
+        <w:rPr>
+          <w:rFonts w:ascii="Verdana" w:eastAsia="Arial" w:hAnsi="Verdana" w:cs="Arial"/>
+          <w:sz w:val="20"/>
+          <w:szCs w:val="20"/>
+        </w:rPr>
+        <w:t>thrust into new environments</w:t>
+      </w:r>
+      <w:r>
+        <w:rPr>
+          <w:rFonts w:ascii="Verdana" w:eastAsia="Arial" w:hAnsi="Verdana" w:cs="Arial"/>
+          <w:sz w:val="20"/>
+          <w:szCs w:val="20"/>
+        </w:rPr>
+        <w:t>,</w:t>
+      </w:r>
+      <w:r>
+        <w:rPr>
+          <w:rFonts w:ascii="Verdana" w:eastAsia="Arial" w:hAnsi="Verdana" w:cs="Arial"/>
+          <w:sz w:val="20"/>
+          <w:szCs w:val="20"/>
+        </w:rPr>
+        <w:t xml:space="preserve"> where</w:t>
+      </w:r>
+      <w:r>
+        <w:rPr>
+          <w:rFonts w:ascii="Verdana" w:eastAsia="Arial" w:hAnsi="Verdana" w:cs="Arial"/>
+          <w:sz w:val="20"/>
+          <w:szCs w:val="20"/>
+        </w:rPr>
+        <w:t xml:space="preserve"> I </w:t>
+      </w:r>
+      <w:r>
+        <w:rPr>
+          <w:rFonts w:ascii="Verdana" w:eastAsia="Arial" w:hAnsi="Verdana" w:cs="Arial"/>
+          <w:sz w:val="20"/>
+          <w:szCs w:val="20"/>
+        </w:rPr>
+        <w:t>have been required</w:t>
+      </w:r>
+      <w:r>
+        <w:rPr>
+          <w:rFonts w:ascii="Verdana" w:eastAsia="Arial" w:hAnsi="Verdana" w:cs="Arial"/>
+          <w:sz w:val="20"/>
+          <w:szCs w:val="20"/>
+        </w:rPr>
+        <w:t xml:space="preserve"> </w:t>
+      </w:r>
+      <w:r>
+        <w:rPr>
+          <w:rFonts w:ascii="Verdana" w:eastAsia="Arial" w:hAnsi="Verdana" w:cs="Arial"/>
+          <w:sz w:val="20"/>
+          <w:szCs w:val="20"/>
+        </w:rPr>
+        <w:t xml:space="preserve">to </w:t>
+      </w:r>
+      <w:r>
+        <w:rPr>
+          <w:rFonts w:ascii="Verdana" w:eastAsia="Arial" w:hAnsi="Verdana" w:cs="Arial"/>
+          <w:sz w:val="20"/>
+          <w:szCs w:val="20"/>
+        </w:rPr>
+        <w:t xml:space="preserve">learn </w:t>
+      </w:r>
+      <w:r>
+        <w:rPr>
+          <w:rFonts w:ascii="Verdana" w:eastAsia="Arial" w:hAnsi="Verdana" w:cs="Arial"/>
+          <w:sz w:val="20"/>
+          <w:szCs w:val="20"/>
+        </w:rPr>
+        <w:t xml:space="preserve">programming </w:t>
+      </w:r>
+      <w:r>
+        <w:rPr>
+          <w:rFonts w:ascii="Verdana" w:eastAsia="Arial" w:hAnsi="Verdana" w:cs="Arial"/>
+          <w:sz w:val="20"/>
+          <w:szCs w:val="20"/>
+        </w:rPr>
+        <w:t>language</w:t>
+      </w:r>
+      <w:r>
+        <w:rPr>
+          <w:rFonts w:ascii="Verdana" w:eastAsia="Arial" w:hAnsi="Verdana" w:cs="Arial"/>
+          <w:sz w:val="20"/>
+          <w:szCs w:val="20"/>
+        </w:rPr>
+        <w:t>s</w:t>
+      </w:r>
+      <w:r>
+        <w:rPr>
+          <w:rFonts w:ascii="Verdana" w:eastAsia="Arial" w:hAnsi="Verdana" w:cs="Arial"/>
+          <w:sz w:val="20"/>
+          <w:szCs w:val="20"/>
+        </w:rPr>
+        <w:t xml:space="preserve"> </w:t>
+      </w:r>
+      <w:r>
+        <w:rPr>
+          <w:rFonts w:ascii="Verdana" w:eastAsia="Arial" w:hAnsi="Verdana" w:cs="Arial"/>
+          <w:sz w:val="20"/>
+          <w:szCs w:val="20"/>
+        </w:rPr>
+        <w:t xml:space="preserve">and other technical tasks </w:t>
+      </w:r>
+      <w:r>
+        <w:rPr>
+          <w:rFonts w:ascii="Verdana" w:eastAsia="Arial" w:hAnsi="Verdana" w:cs="Arial"/>
+          <w:sz w:val="20"/>
+          <w:szCs w:val="20"/>
+        </w:rPr>
+        <w:t xml:space="preserve">quickly and </w:t>
+      </w:r>
+      <w:r>
+        <w:rPr>
+          <w:rFonts w:ascii="Verdana" w:eastAsia="Arial" w:hAnsi="Verdana" w:cs="Arial"/>
+          <w:sz w:val="20"/>
+          <w:szCs w:val="20"/>
+        </w:rPr>
+        <w:t>efficiently</w:t>
+      </w:r>
+      <w:r>
+        <w:rPr>
+          <w:rFonts w:ascii="Verdana" w:eastAsia="Arial" w:hAnsi="Verdana" w:cs="Arial"/>
+          <w:sz w:val="20"/>
+          <w:szCs w:val="20"/>
+        </w:rPr>
+        <w:t>.</w:t>
+      </w:r>
+    </w:p>
+    <w:p>
+      <w:pPr>
+        <w:rPr>
+          <w:rFonts w:ascii="Verdana" w:eastAsia="Arial" w:hAnsi="Verdana" w:cs="Arial"/>
+          <w:b/>
+          <w:sz w:val="20"/>
+          <w:szCs w:val="20"/>
+        </w:rPr>
+      </w:pPr>
+    </w:p>
+    <w:p>
+      <w:pPr>
+        <w:rPr>
+          <w:rFonts w:ascii="Verdana" w:eastAsia="Arial" w:hAnsi="Verdana" w:cs="Arial"/>
+          <w:bCs/>
+          <w:sz w:val="20"/>
+          <w:szCs w:val="20"/>
+        </w:rPr>
+      </w:pPr>
+      <w:r>
+        <w:rPr>
+          <w:rFonts w:ascii="Verdana" w:eastAsia="Arial" w:hAnsi="Verdana" w:cs="Arial"/>
+          <w:b/>
+          <w:sz w:val="20"/>
+          <w:szCs w:val="20"/>
+        </w:rPr>
+        <w:t>Primar</w:t>
+      </w:r>
+      <w:r>
+        <w:rPr>
+          <w:rFonts w:ascii="Verdana" w:eastAsia="Arial" w:hAnsi="Verdana" w:cs="Arial"/>
+          <w:b/>
+          <w:sz w:val="20"/>
+          <w:szCs w:val="20"/>
+        </w:rPr>
+        <w:t>y Languages</w:t>
+      </w:r>
+      <w:r>
+        <w:rPr>
+          <w:rFonts w:ascii="Verdana" w:eastAsia="Arial" w:hAnsi="Verdana" w:cs="Arial"/>
+          <w:b/>
+          <w:sz w:val="20"/>
+          <w:szCs w:val="20"/>
+        </w:rPr>
+        <w:t xml:space="preserve">: </w:t>
+      </w:r>
+      <w:r>
+        <w:rPr>
+          <w:rFonts w:ascii="Verdana" w:eastAsia="Arial" w:hAnsi="Verdana" w:cs="Arial"/>
+          <w:bCs/>
+          <w:sz w:val="20"/>
+          <w:szCs w:val="20"/>
+        </w:rPr>
+        <w:t>C++, Python, C#</w:t>
+      </w:r>
+      <w:r>
+        <w:rPr>
+          <w:rFonts w:ascii="Verdana" w:eastAsia="Arial" w:hAnsi="Verdana" w:cs="Arial"/>
+          <w:bCs/>
+          <w:sz w:val="20"/>
+          <w:szCs w:val="20"/>
+        </w:rPr>
+        <w:t>,</w:t>
+      </w:r>
+      <w:r>
+        <w:rPr>
+          <w:rFonts w:ascii="Verdana" w:eastAsia="Arial" w:hAnsi="Verdana" w:cs="Arial"/>
+          <w:bCs/>
+          <w:sz w:val="20"/>
+          <w:szCs w:val="20"/>
+        </w:rPr>
+        <w:t xml:space="preserve"> C,</w:t>
+      </w:r>
+      <w:r>
+        <w:rPr>
+          <w:rFonts w:ascii="Verdana" w:eastAsia="Arial" w:hAnsi="Verdana" w:cs="Arial"/>
+          <w:bCs/>
+          <w:sz w:val="20"/>
+          <w:szCs w:val="20"/>
+        </w:rPr>
+        <w:t xml:space="preserve"> .Net, </w:t>
+      </w:r>
+      <w:r>
+        <w:rPr>
+          <w:rFonts w:ascii="Verdana" w:eastAsia="Arial" w:hAnsi="Verdana" w:cs="Arial"/>
+          <w:bCs/>
+          <w:sz w:val="20"/>
+          <w:szCs w:val="20"/>
+        </w:rPr>
+        <w:t>SQL</w:t>
+      </w:r>
+    </w:p>
+    <w:p>
+      <w:pPr>
+        <w:rPr>
+          <w:rFonts w:ascii="Verdana" w:eastAsia="Arial" w:hAnsi="Verdana" w:cs="Arial"/>
+          <w:bCs/>
+          <w:sz w:val="20"/>
+          <w:szCs w:val="20"/>
+        </w:rPr>
+      </w:pPr>
+      <w:r>
+        <w:rPr>
+          <w:rFonts w:ascii="Verdana" w:eastAsia="Arial" w:hAnsi="Verdana" w:cs="Arial"/>
+          <w:b/>
+          <w:sz w:val="20"/>
+          <w:szCs w:val="20"/>
+        </w:rPr>
+        <w:t>Familiar with</w:t>
+      </w:r>
+      <w:r>
+        <w:rPr>
+          <w:rFonts w:ascii="Verdana" w:eastAsia="Arial" w:hAnsi="Verdana" w:cs="Arial"/>
+          <w:bCs/>
+          <w:sz w:val="20"/>
+          <w:szCs w:val="20"/>
+        </w:rPr>
+        <w:t>: Java, MongoDB, Java</w:t>
+      </w:r>
+      <w:r>
+        <w:rPr>
+          <w:rFonts w:ascii="Verdana" w:eastAsia="Arial" w:hAnsi="Verdana" w:cs="Arial"/>
+          <w:bCs/>
+          <w:sz w:val="20"/>
+          <w:szCs w:val="20"/>
+        </w:rPr>
+        <w:t>S</w:t>
+      </w:r>
+      <w:r>
+        <w:rPr>
+          <w:rFonts w:ascii="Verdana" w:eastAsia="Arial" w:hAnsi="Verdana" w:cs="Arial"/>
+          <w:bCs/>
+          <w:sz w:val="20"/>
+          <w:szCs w:val="20"/>
+        </w:rPr>
+        <w:t>cript, Java:</w:t>
+      </w:r>
+      <w:r>
+        <w:rPr>
+          <w:rFonts w:ascii="Verdana" w:eastAsia="Arial" w:hAnsi="Verdana" w:cs="Arial"/>
+          <w:bCs/>
+          <w:sz w:val="20"/>
+          <w:szCs w:val="20"/>
+        </w:rPr>
+        <w:t xml:space="preserve"> </w:t>
+      </w:r>
+      <w:r>
+        <w:rPr>
+          <w:rFonts w:ascii="Verdana" w:eastAsia="Arial" w:hAnsi="Verdana" w:cs="Arial"/>
+          <w:bCs/>
+          <w:sz w:val="20"/>
+          <w:szCs w:val="20"/>
+        </w:rPr>
+        <w:t xml:space="preserve">Springboard, Kotlin, </w:t>
+      </w:r>
+      <w:r>
+        <w:rPr>
+          <w:rFonts w:ascii="Verdana" w:eastAsia="Arial" w:hAnsi="Verdana" w:cs="Arial"/>
+          <w:bCs/>
+          <w:sz w:val="20"/>
+          <w:szCs w:val="20"/>
+        </w:rPr>
+        <w:t>PHP</w:t>
+      </w:r>
+      <w:r>
+        <w:rPr>
+          <w:rFonts w:ascii="Verdana" w:eastAsia="Arial" w:hAnsi="Verdana" w:cs="Arial"/>
+          <w:bCs/>
+          <w:sz w:val="20"/>
+          <w:szCs w:val="20"/>
+        </w:rPr>
+        <w:t>, HTML</w:t>
+      </w:r>
+    </w:p>
+    <w:p>
+      <w:pPr>
+        <w:rPr>
+          <w:rFonts w:ascii="Verdana" w:eastAsia="Arial" w:hAnsi="Verdana" w:cs="Arial"/>
+          <w:bCs/>
+          <w:sz w:val="20"/>
+          <w:szCs w:val="20"/>
+        </w:rPr>
+      </w:pPr>
+      <w:r>
+        <w:rPr>
+          <w:rFonts w:ascii="Verdana" w:eastAsia="Arial" w:hAnsi="Verdana" w:cs="Arial"/>
+          <w:b/>
+          <w:sz w:val="20"/>
+          <w:szCs w:val="20"/>
+        </w:rPr>
+        <w:t>Some Familiarity</w:t>
+      </w:r>
+      <w:r>
+        <w:rPr>
+          <w:rFonts w:ascii="Verdana" w:eastAsia="Arial" w:hAnsi="Verdana" w:cs="Arial"/>
+          <w:bCs/>
+          <w:sz w:val="20"/>
+          <w:szCs w:val="20"/>
+        </w:rPr>
+        <w:t>: LISP, Ruby on Rails, Modula-2, 32-bit Assembly</w:t>
+      </w:r>
+      <w:r>
+        <w:rPr>
+          <w:rFonts w:ascii="Verdana" w:eastAsia="Arial" w:hAnsi="Verdana" w:cs="Arial"/>
+          <w:bCs/>
+          <w:sz w:val="20"/>
+          <w:szCs w:val="20"/>
+        </w:rPr>
+        <w:t>, R</w:t>
+      </w:r>
+    </w:p>
+    <w:p>
+      <w:pPr>
+        <w:rPr>
+          <w:rFonts w:ascii="Verdana" w:eastAsia="Arial" w:hAnsi="Verdana" w:cs="Arial"/>
+          <w:bCs/>
+          <w:sz w:val="20"/>
+          <w:szCs w:val="20"/>
+        </w:rPr>
+      </w:pPr>
+    </w:p>
+    <w:p>
+      <w:pPr>
+        <w:rPr>
+          <w:rFonts w:ascii="Verdana" w:eastAsia="Arial" w:hAnsi="Verdana" w:cs="Arial"/>
+          <w:bCs/>
+          <w:sz w:val="20"/>
+          <w:szCs w:val="20"/>
+        </w:rPr>
+      </w:pPr>
+      <w:r>
+        <w:rPr>
+          <w:rFonts w:ascii="Verdana" w:eastAsia="Arial" w:hAnsi="Verdana" w:cs="Arial"/>
+          <w:b/>
+          <w:sz w:val="20"/>
+          <w:szCs w:val="20"/>
+        </w:rPr>
+        <w:t>Tools</w:t>
+      </w:r>
+      <w:r>
+        <w:rPr>
+          <w:rFonts w:ascii="Verdana" w:eastAsia="Arial" w:hAnsi="Verdana" w:cs="Arial"/>
+          <w:bCs/>
+          <w:sz w:val="20"/>
+          <w:szCs w:val="20"/>
+        </w:rPr>
+        <w:t xml:space="preserve">: </w:t>
+      </w:r>
+      <w:r>
+        <w:rPr>
+          <w:rFonts w:ascii="Verdana" w:eastAsia="Arial" w:hAnsi="Verdana" w:cs="Arial"/>
+          <w:bCs/>
+          <w:sz w:val="20"/>
+          <w:szCs w:val="20"/>
+        </w:rPr>
+        <w:t>Visual Studio, Git</w:t>
+      </w:r>
+      <w:r>
+        <w:rPr>
+          <w:rFonts w:ascii="Verdana" w:eastAsia="Arial" w:hAnsi="Verdana" w:cs="Arial"/>
+          <w:bCs/>
+          <w:sz w:val="20"/>
+          <w:szCs w:val="20"/>
+        </w:rPr>
         <w:t xml:space="preserve">, </w:t>
       </w:r>
       <w:r>
         <w:rPr>
-          <w:rStyle w:val="e24kjd"/>
-          <w:rFonts w:ascii="Verdana" w:hAnsi="Verdana"/>
+          <w:rFonts w:ascii="Verdana" w:eastAsia="Arial" w:hAnsi="Verdana" w:cs="Arial"/>
+          <w:bCs/>
+          <w:sz w:val="20"/>
+          <w:szCs w:val="20"/>
+        </w:rPr>
+        <w:t>Linux Distros</w:t>
+      </w:r>
+      <w:r>
+        <w:rPr>
+          <w:rFonts w:ascii="Verdana" w:eastAsia="Arial" w:hAnsi="Verdana" w:cs="Arial"/>
+          <w:bCs/>
+          <w:sz w:val="20"/>
+          <w:szCs w:val="20"/>
+        </w:rPr>
+        <w:t>, Unit Testing, Agile Development</w:t>
+      </w:r>
+    </w:p>
+    <w:p>
+      <w:pPr>
+        <w:rPr>
+          <w:rFonts w:ascii="Verdana" w:eastAsia="Arial" w:hAnsi="Verdana" w:cs="Arial"/>
+          <w:bCs/>
+          <w:sz w:val="20"/>
+          <w:szCs w:val="20"/>
+        </w:rPr>
+      </w:pPr>
+    </w:p>
+    <w:p>
+      <w:pPr>
+        <w:rPr>
+          <w:rFonts w:ascii="Verdana" w:eastAsia="Arial" w:hAnsi="Verdana" w:cs="Arial"/>
+          <w:bCs/>
+          <w:sz w:val="20"/>
+          <w:szCs w:val="20"/>
+        </w:rPr>
+      </w:pPr>
+      <w:r>
+        <w:rPr>
+          <w:rFonts w:ascii="Verdana" w:eastAsia="Arial" w:hAnsi="Verdana" w:cs="Arial"/>
           <w:b/>
+          <w:sz w:val="20"/>
+          <w:szCs w:val="20"/>
+        </w:rPr>
+        <w:t>Education:</w:t>
+      </w:r>
+      <w:r>
+        <w:rPr>
+          <w:rFonts w:ascii="Verdana" w:eastAsia="Arial" w:hAnsi="Verdana" w:cs="Arial"/>
+          <w:b/>
+          <w:sz w:val="20"/>
+          <w:szCs w:val="20"/>
+        </w:rPr>
+        <w:t xml:space="preserve"> </w:t>
+      </w:r>
+      <w:r>
+        <w:rPr>
+          <w:rFonts w:ascii="Verdana" w:eastAsia="Arial" w:hAnsi="Verdana" w:cs="Arial"/>
           <w:bCs/>
-          <w:sz w:val="28"/>
-          <w:szCs w:val="28"/>
-        </w:rPr>
-        <w:t>R</w:t>
-      </w:r>
-      <w:r>
-        <w:rPr>
-          <w:rStyle w:val="e24kjd"/>
-          <w:rFonts w:ascii="Verdana" w:hAnsi="Verdana"/>
+          <w:sz w:val="20"/>
+          <w:szCs w:val="20"/>
+        </w:rPr>
+        <w:t>B.S in Computer Science, Principia College 2014-2018</w:t>
+      </w:r>
+    </w:p>
+    <w:p>
+      <w:pPr>
+        <w:pStyle w:val="ListParagraph"/>
+        <w:numPr>
+          <w:ilvl w:val="0"/>
+          <w:numId w:val="16"/>
+        </w:numPr>
+        <w:rPr>
+          <w:rFonts w:ascii="Verdana" w:hAnsi="Verdana" w:cs="Arial"/>
+          <w:color w:val="222222"/>
+          <w:sz w:val="20"/>
+          <w:szCs w:val="20"/>
+          <w:shd w:val="clear" w:color="auto" w:fill="FFFFCC"/>
+        </w:rPr>
+      </w:pPr>
+      <w:r>
+        <w:rPr>
+          <w:rFonts w:ascii="Verdana" w:hAnsi="Verdana" w:cs="Arial"/>
+          <w:color w:val="222222"/>
+          <w:sz w:val="20"/>
+          <w:szCs w:val="20"/>
+          <w:shd w:val="clear" w:color="auto" w:fill="FFFFFF"/>
+        </w:rPr>
+        <w:t>Participated in a three-month simulated scrum team to develop software in two-week sprints according to client specifications for actual campus use.</w:t>
+      </w:r>
+    </w:p>
+    <w:p>
+      <w:pPr>
+        <w:pStyle w:val="ListParagraph"/>
+        <w:numPr>
+          <w:ilvl w:val="0"/>
+          <w:numId w:val="16"/>
+        </w:numPr>
+        <w:rPr>
+          <w:rFonts w:ascii="Verdana" w:hAnsi="Verdana" w:cs="Arial"/>
+          <w:color w:val="222222"/>
+          <w:sz w:val="20"/>
+          <w:szCs w:val="20"/>
+          <w:shd w:val="clear" w:color="auto" w:fill="FFFFCC"/>
+        </w:rPr>
+      </w:pPr>
+      <w:r>
+        <w:rPr>
+          <w:rFonts w:ascii="Verdana" w:hAnsi="Verdana" w:cs="Arial"/>
+          <w:color w:val="222222"/>
+          <w:sz w:val="20"/>
+          <w:szCs w:val="20"/>
+          <w:shd w:val="clear" w:color="auto" w:fill="FFFFFF"/>
+        </w:rPr>
+        <w:t xml:space="preserve">Wrote </w:t>
+      </w:r>
+      <w:r>
+        <w:rPr>
+          <w:rFonts w:ascii="Verdana" w:hAnsi="Verdana" w:cs="Arial"/>
+          <w:color w:val="222222"/>
+          <w:sz w:val="20"/>
+          <w:szCs w:val="20"/>
+          <w:shd w:val="clear" w:color="auto" w:fill="FFFFFF"/>
+        </w:rPr>
+        <w:t>a GUI client</w:t>
+      </w:r>
+      <w:r>
+        <w:rPr>
+          <w:rFonts w:ascii="Verdana" w:hAnsi="Verdana" w:cs="Arial"/>
+          <w:color w:val="222222"/>
+          <w:sz w:val="20"/>
+          <w:szCs w:val="20"/>
+          <w:shd w:val="clear" w:color="auto" w:fill="FFFFFF"/>
+        </w:rPr>
+        <w:t xml:space="preserve"> in C# for the school club organizations to handle budgeting and administrative needs</w:t>
+      </w:r>
+      <w:r>
+        <w:rPr>
+          <w:rFonts w:ascii="Verdana" w:hAnsi="Verdana" w:cs="Arial"/>
+          <w:color w:val="222222"/>
+          <w:sz w:val="20"/>
+          <w:szCs w:val="20"/>
+          <w:shd w:val="clear" w:color="auto" w:fill="FFFFFF"/>
+        </w:rPr>
+        <w:t xml:space="preserve"> integrated with a SQL database</w:t>
+      </w:r>
+      <w:r>
+        <w:rPr>
+          <w:rFonts w:ascii="Verdana" w:hAnsi="Verdana" w:cs="Arial"/>
+          <w:color w:val="222222"/>
+          <w:sz w:val="20"/>
+          <w:szCs w:val="20"/>
+          <w:shd w:val="clear" w:color="auto" w:fill="FFFFFF"/>
+        </w:rPr>
+        <w:t xml:space="preserve"> to host and track data in-house</w:t>
+      </w:r>
+      <w:r>
+        <w:rPr>
+          <w:rFonts w:ascii="Verdana" w:hAnsi="Verdana" w:cs="Arial"/>
+          <w:color w:val="222222"/>
+          <w:sz w:val="20"/>
+          <w:szCs w:val="20"/>
+          <w:shd w:val="clear" w:color="auto" w:fill="FFFFFF"/>
+        </w:rPr>
+        <w:t xml:space="preserve">. </w:t>
+      </w:r>
+    </w:p>
+    <w:p>
+      <w:pPr>
+        <w:pStyle w:val="ListParagraph"/>
+        <w:numPr>
+          <w:ilvl w:val="0"/>
+          <w:numId w:val="16"/>
+        </w:numPr>
+        <w:rPr>
+          <w:rFonts w:ascii="Verdana" w:hAnsi="Verdana" w:cs="Arial"/>
+          <w:color w:val="222222"/>
+          <w:sz w:val="20"/>
+          <w:szCs w:val="20"/>
+          <w:shd w:val="clear" w:color="auto" w:fill="FFFFCC"/>
+        </w:rPr>
+      </w:pPr>
+      <w:r>
+        <w:rPr>
+          <w:rFonts w:ascii="Verdana" w:hAnsi="Verdana" w:cs="Arial"/>
+          <w:color w:val="222222"/>
+          <w:sz w:val="20"/>
+          <w:szCs w:val="20"/>
+          <w:shd w:val="clear" w:color="auto" w:fill="FFFFFF"/>
+        </w:rPr>
+        <w:t>Wrote a compiler using C# to compile Mod-2</w:t>
+      </w:r>
+      <w:r>
+        <w:rPr>
+          <w:rFonts w:ascii="Verdana" w:hAnsi="Verdana" w:cs="Arial"/>
+          <w:color w:val="222222"/>
+          <w:sz w:val="20"/>
+          <w:szCs w:val="20"/>
+          <w:shd w:val="clear" w:color="auto" w:fill="FFFFFF"/>
+        </w:rPr>
+        <w:t xml:space="preserve"> code</w:t>
+      </w:r>
+      <w:r>
+        <w:rPr>
+          <w:rFonts w:ascii="Verdana" w:hAnsi="Verdana" w:cs="Arial"/>
+          <w:color w:val="222222"/>
+          <w:sz w:val="20"/>
+          <w:szCs w:val="20"/>
+          <w:shd w:val="clear" w:color="auto" w:fill="FFFFFF"/>
+        </w:rPr>
+        <w:t xml:space="preserve"> into MASM32 assembly. </w:t>
+      </w:r>
+    </w:p>
+    <w:p>
+      <w:pPr>
+        <w:pStyle w:val="ListParagraph"/>
+        <w:numPr>
+          <w:ilvl w:val="0"/>
+          <w:numId w:val="16"/>
+        </w:numPr>
+        <w:rPr>
+          <w:rFonts w:ascii="Verdana" w:hAnsi="Verdana" w:cs="Arial"/>
+          <w:color w:val="222222"/>
+          <w:sz w:val="20"/>
+          <w:szCs w:val="20"/>
+          <w:shd w:val="clear" w:color="auto" w:fill="FFFFCC"/>
+        </w:rPr>
+      </w:pPr>
+      <w:r>
+        <w:rPr>
+          <w:rFonts w:ascii="Verdana" w:hAnsi="Verdana" w:cs="Arial"/>
+          <w:color w:val="222222"/>
+          <w:sz w:val="20"/>
+          <w:szCs w:val="20"/>
+          <w:shd w:val="clear" w:color="auto" w:fill="FFFFFF"/>
+        </w:rPr>
+        <w:t xml:space="preserve">Developed a cross platform desktop chatting application using a custom-made python UDP server and accompanying GUI </w:t>
+      </w:r>
+      <w:r>
+        <w:rPr>
+          <w:rFonts w:ascii="Verdana" w:hAnsi="Verdana" w:cs="Arial"/>
+          <w:color w:val="222222"/>
+          <w:sz w:val="20"/>
+          <w:szCs w:val="20"/>
+          <w:shd w:val="clear" w:color="auto" w:fill="FFFFFF"/>
+        </w:rPr>
+        <w:t xml:space="preserve">capable of handling 65 thousand active connections. </w:t>
+      </w:r>
+    </w:p>
+    <w:p>
+      <w:pPr>
+        <w:pStyle w:val="ListParagraph"/>
+        <w:numPr>
+          <w:ilvl w:val="0"/>
+          <w:numId w:val="16"/>
+        </w:numPr>
+        <w:rPr>
+          <w:rFonts w:ascii="Verdana" w:hAnsi="Verdana" w:cs="Arial"/>
+          <w:color w:val="222222"/>
+          <w:sz w:val="20"/>
+          <w:szCs w:val="20"/>
+          <w:shd w:val="clear" w:color="auto" w:fill="FFFFCC"/>
+        </w:rPr>
+      </w:pPr>
+      <w:r>
+        <w:rPr>
+          <w:rFonts w:ascii="Verdana" w:hAnsi="Verdana" w:cs="Arial"/>
+          <w:color w:val="222222"/>
+          <w:sz w:val="20"/>
+          <w:szCs w:val="20"/>
+          <w:shd w:val="clear" w:color="auto" w:fill="FFFFFF"/>
+        </w:rPr>
+        <w:t>Debugged numerous programs to strict specifications using unit testing in Java, C++ and C#.</w:t>
+      </w:r>
+    </w:p>
+    <w:p>
+      <w:pPr>
+        <w:pStyle w:val="ListParagraph"/>
+        <w:numPr>
+          <w:ilvl w:val="0"/>
+          <w:numId w:val="16"/>
+        </w:numPr>
+        <w:rPr>
+          <w:rFonts w:ascii="Verdana" w:hAnsi="Verdana" w:cs="Arial"/>
+          <w:color w:val="222222"/>
+          <w:sz w:val="20"/>
+          <w:szCs w:val="20"/>
+          <w:shd w:val="clear" w:color="auto" w:fill="FFFFCC"/>
+        </w:rPr>
+      </w:pPr>
+      <w:r>
+        <w:rPr>
+          <w:rFonts w:ascii="Verdana" w:hAnsi="Verdana" w:cs="Arial"/>
+          <w:color w:val="222222"/>
+          <w:sz w:val="20"/>
+          <w:szCs w:val="20"/>
+          <w:shd w:val="clear" w:color="auto" w:fill="FFFFFF"/>
+        </w:rPr>
+        <w:t xml:space="preserve">Constructed a low-level byte computer from chips and circuits, with custom OP-codes written by fellow students. </w:t>
+      </w:r>
+    </w:p>
+    <w:p>
+      <w:pPr>
+        <w:rPr>
+          <w:rFonts w:ascii="Verdana" w:eastAsia="Arial" w:hAnsi="Verdana" w:cs="Arial"/>
           <w:b/>
-          <w:bCs/>
-          <w:sz w:val="28"/>
-          <w:szCs w:val="28"/>
-        </w:rPr>
-        <w:t>ésumé</w:t>
-      </w:r>
-    </w:p>
-    <w:p>
-      <w:pPr>
-        <w:rPr>
-          <w:rFonts w:ascii="Verdana" w:eastAsia="Arial" w:hAnsi="Verdana" w:cs="Arial"/>
-          <w:sz w:val="20"/>
-          <w:szCs w:val="20"/>
-        </w:rPr>
-      </w:pPr>
-    </w:p>
-    <w:p>
-      <w:pPr>
-        <w:rPr>
-          <w:rFonts w:ascii="Verdana" w:eastAsia="Arial" w:hAnsi="Verdana" w:cs="Arial"/>
-          <w:sz w:val="20"/>
-          <w:szCs w:val="20"/>
-        </w:rPr>
-      </w:pPr>
-      <w:r>
-        <w:rPr>
-          <w:rFonts w:ascii="Verdana" w:eastAsia="Arial" w:hAnsi="Verdana" w:cs="Arial"/>
-          <w:sz w:val="20"/>
-          <w:szCs w:val="20"/>
-        </w:rPr>
-        <w:t xml:space="preserve">I am a recent Computer Science graduate who has the opportunity </w:t>
-      </w:r>
-      <w:r>
-        <w:rPr>
-          <w:rFonts w:ascii="Verdana" w:eastAsia="Arial" w:hAnsi="Verdana" w:cs="Arial"/>
-          <w:sz w:val="20"/>
-          <w:szCs w:val="20"/>
-        </w:rPr>
-        <w:t xml:space="preserve">to work in several roles ranging from a software developer, data analyst to a service technician. </w:t>
-      </w:r>
-      <w:r>
-        <w:rPr>
-          <w:rFonts w:ascii="Verdana" w:eastAsia="Arial" w:hAnsi="Verdana" w:cs="Arial"/>
-          <w:sz w:val="20"/>
-          <w:szCs w:val="20"/>
-        </w:rPr>
-        <w:t xml:space="preserve">My </w:t>
-      </w:r>
-      <w:r>
-        <w:rPr>
-          <w:rFonts w:ascii="Verdana" w:eastAsia="Arial" w:hAnsi="Verdana" w:cs="Arial"/>
-          <w:sz w:val="20"/>
-          <w:szCs w:val="20"/>
-        </w:rPr>
-        <w:t>previous roles</w:t>
-      </w:r>
-      <w:r>
-        <w:rPr>
-          <w:rFonts w:ascii="Verdana" w:eastAsia="Arial" w:hAnsi="Verdana" w:cs="Arial"/>
-          <w:sz w:val="20"/>
-          <w:szCs w:val="20"/>
-        </w:rPr>
-        <w:t xml:space="preserve"> have </w:t>
-      </w:r>
-      <w:r>
-        <w:rPr>
-          <w:rFonts w:ascii="Verdana" w:eastAsia="Arial" w:hAnsi="Verdana" w:cs="Arial"/>
-          <w:sz w:val="20"/>
-          <w:szCs w:val="20"/>
-        </w:rPr>
-        <w:t xml:space="preserve">had me designing software from the ground up, data cleansing, debugging, programing and extensive hands on work with equipment.  Often thrust into new environments I can learn any language or task quickly and easily. </w:t>
-      </w:r>
+          <w:sz w:val="20"/>
+          <w:szCs w:val="20"/>
+        </w:rPr>
+      </w:pPr>
+      <w:bookmarkStart w:id="0" w:name="_GoBack"/>
+      <w:bookmarkEnd w:id="0"/>
     </w:p>
     <w:p>
       <w:pPr>
@@ -163,16 +953,6 @@
           <w:szCs w:val="20"/>
         </w:rPr>
       </w:pPr>
-    </w:p>
-    <w:p>
-      <w:pPr>
-        <w:rPr>
-          <w:rFonts w:ascii="Verdana" w:eastAsia="Arial" w:hAnsi="Verdana" w:cs="Arial"/>
-          <w:bCs/>
-          <w:sz w:val="20"/>
-          <w:szCs w:val="20"/>
-        </w:rPr>
-      </w:pPr>
       <w:r>
         <w:rPr>
           <w:rFonts w:ascii="Verdana" w:eastAsia="Arial" w:hAnsi="Verdana" w:cs="Arial"/>
@@ -180,173 +960,52 @@
           <w:sz w:val="20"/>
           <w:szCs w:val="20"/>
         </w:rPr>
-        <w:t xml:space="preserve">Skills: </w:t>
-      </w:r>
-      <w:r>
-        <w:rPr>
-          <w:rFonts w:ascii="Verdana" w:eastAsia="Arial" w:hAnsi="Verdana" w:cs="Arial"/>
-          <w:bCs/>
-          <w:sz w:val="20"/>
-          <w:szCs w:val="20"/>
-        </w:rPr>
-        <w:t>C++, Python, C#</w:t>
-      </w:r>
-      <w:r>
-        <w:rPr>
-          <w:rFonts w:ascii="Verdana" w:eastAsia="Arial" w:hAnsi="Verdana" w:cs="Arial"/>
-          <w:bCs/>
-          <w:sz w:val="20"/>
-          <w:szCs w:val="20"/>
-        </w:rPr>
-        <w:t>,</w:t>
-      </w:r>
-      <w:r>
-        <w:rPr>
-          <w:rFonts w:ascii="Verdana" w:eastAsia="Arial" w:hAnsi="Verdana" w:cs="Arial"/>
-          <w:bCs/>
-          <w:sz w:val="20"/>
-          <w:szCs w:val="20"/>
-        </w:rPr>
-        <w:t xml:space="preserve"> .Net, </w:t>
-      </w:r>
-      <w:r>
-        <w:rPr>
-          <w:rFonts w:ascii="Verdana" w:eastAsia="Arial" w:hAnsi="Verdana" w:cs="Arial"/>
-          <w:bCs/>
-          <w:sz w:val="20"/>
-          <w:szCs w:val="20"/>
-        </w:rPr>
-        <w:t>Unit Testing, and Agile Development</w:t>
-      </w:r>
-      <w:r>
-        <w:rPr>
-          <w:rFonts w:ascii="Verdana" w:eastAsia="Arial" w:hAnsi="Verdana" w:cs="Arial"/>
-          <w:bCs/>
+        <w:t>Experience</w:t>
+      </w:r>
+    </w:p>
+    <w:p>
+      <w:pPr>
+        <w:rPr>
+          <w:rFonts w:ascii="Verdana" w:eastAsia="Arial" w:hAnsi="Verdana" w:cs="Arial"/>
+          <w:b/>
+          <w:sz w:val="20"/>
+          <w:szCs w:val="20"/>
+        </w:rPr>
+      </w:pPr>
+      <w:r>
+        <w:rPr>
+          <w:rFonts w:ascii="Verdana" w:eastAsia="Arial" w:hAnsi="Verdana" w:cs="Arial"/>
+          <w:b/>
+          <w:sz w:val="20"/>
+          <w:szCs w:val="20"/>
+        </w:rPr>
+        <w:t>Micro Center</w:t>
+      </w:r>
+    </w:p>
+    <w:p>
+      <w:pPr>
+        <w:rPr>
+          <w:rFonts w:ascii="Verdana" w:eastAsia="Arial" w:hAnsi="Verdana" w:cs="Arial"/>
+          <w:sz w:val="20"/>
+          <w:szCs w:val="20"/>
+        </w:rPr>
+      </w:pPr>
+      <w:r>
+        <w:rPr>
+          <w:rFonts w:ascii="Verdana" w:eastAsia="Arial" w:hAnsi="Verdana" w:cs="Arial"/>
+          <w:sz w:val="20"/>
+          <w:szCs w:val="20"/>
+        </w:rPr>
+        <w:t>IT</w:t>
+      </w:r>
+      <w:r>
+        <w:rPr>
+          <w:rFonts w:ascii="Verdana" w:eastAsia="Arial" w:hAnsi="Verdana" w:cs="Arial"/>
           <w:sz w:val="20"/>
           <w:szCs w:val="20"/>
         </w:rPr>
         <w:t xml:space="preserve"> </w:t>
       </w:r>
-    </w:p>
-    <w:p>
-      <w:pPr>
-        <w:rPr>
-          <w:rFonts w:ascii="Verdana" w:eastAsia="Arial" w:hAnsi="Verdana" w:cs="Arial"/>
-          <w:bCs/>
-          <w:sz w:val="20"/>
-          <w:szCs w:val="20"/>
-        </w:rPr>
-      </w:pPr>
-    </w:p>
-    <w:p>
-      <w:pPr>
-        <w:rPr>
-          <w:rFonts w:ascii="Verdana" w:eastAsia="Arial" w:hAnsi="Verdana" w:cs="Arial"/>
-          <w:bCs/>
-          <w:sz w:val="20"/>
-          <w:szCs w:val="20"/>
-        </w:rPr>
-      </w:pPr>
-      <w:r>
-        <w:rPr>
-          <w:rFonts w:ascii="Verdana" w:eastAsia="Arial" w:hAnsi="Verdana" w:cs="Arial"/>
-          <w:b/>
-          <w:sz w:val="20"/>
-          <w:szCs w:val="20"/>
-        </w:rPr>
-        <w:t>Education:</w:t>
-      </w:r>
-      <w:r>
-        <w:rPr>
-          <w:rFonts w:ascii="Verdana" w:eastAsia="Arial" w:hAnsi="Verdana" w:cs="Arial"/>
-          <w:b/>
-          <w:sz w:val="20"/>
-          <w:szCs w:val="20"/>
-        </w:rPr>
-        <w:t xml:space="preserve"> </w:t>
-      </w:r>
-      <w:r>
-        <w:rPr>
-          <w:rFonts w:ascii="Verdana" w:eastAsia="Arial" w:hAnsi="Verdana" w:cs="Arial"/>
-          <w:bCs/>
-          <w:sz w:val="20"/>
-          <w:szCs w:val="20"/>
-        </w:rPr>
-        <w:t>B.S in Computer Science, Principia College 2014-2018</w:t>
-      </w:r>
-    </w:p>
-    <w:p>
-      <w:pPr>
-        <w:rPr>
-          <w:rFonts w:ascii="Verdana" w:eastAsia="Arial" w:hAnsi="Verdana" w:cs="Arial"/>
-          <w:b/>
-          <w:sz w:val="20"/>
-          <w:szCs w:val="20"/>
-        </w:rPr>
-      </w:pPr>
-    </w:p>
-    <w:p>
-      <w:pPr>
-        <w:rPr>
-          <w:rFonts w:ascii="Verdana" w:eastAsia="Arial" w:hAnsi="Verdana" w:cs="Arial"/>
-          <w:b/>
-          <w:sz w:val="20"/>
-          <w:szCs w:val="20"/>
-        </w:rPr>
-      </w:pPr>
-      <w:r>
-        <w:rPr>
-          <w:rFonts w:ascii="Verdana" w:eastAsia="Arial" w:hAnsi="Verdana" w:cs="Arial"/>
-          <w:b/>
-          <w:sz w:val="20"/>
-          <w:szCs w:val="20"/>
-        </w:rPr>
-        <w:t>Experience</w:t>
-      </w:r>
-    </w:p>
-    <w:p>
-      <w:pPr>
-        <w:rPr>
-          <w:rFonts w:ascii="Verdana" w:eastAsia="Arial" w:hAnsi="Verdana" w:cs="Arial"/>
-          <w:b/>
-          <w:sz w:val="20"/>
-          <w:szCs w:val="20"/>
-        </w:rPr>
-      </w:pPr>
-      <w:r>
-        <w:rPr>
-          <w:rFonts w:ascii="Verdana" w:eastAsia="Arial" w:hAnsi="Verdana" w:cs="Arial"/>
-          <w:b/>
-          <w:sz w:val="20"/>
-          <w:szCs w:val="20"/>
-        </w:rPr>
-        <w:t>Micro Center</w:t>
-      </w:r>
-    </w:p>
-    <w:p>
-      <w:pPr>
-        <w:rPr>
-          <w:rFonts w:ascii="Verdana" w:eastAsia="Arial" w:hAnsi="Verdana" w:cs="Arial"/>
-          <w:sz w:val="20"/>
-          <w:szCs w:val="20"/>
-        </w:rPr>
-      </w:pPr>
-      <w:r>
-        <w:rPr>
-          <w:rFonts w:ascii="Verdana" w:eastAsia="Arial" w:hAnsi="Verdana" w:cs="Arial"/>
-          <w:sz w:val="20"/>
-          <w:szCs w:val="20"/>
-        </w:rPr>
-        <w:t>IT</w:t>
-      </w:r>
-      <w:r>
-        <w:rPr>
-          <w:rFonts w:ascii="Verdana" w:eastAsia="Arial" w:hAnsi="Verdana" w:cs="Arial"/>
-          <w:sz w:val="20"/>
-          <w:szCs w:val="20"/>
-        </w:rPr>
-        <w:t xml:space="preserve"> </w:t>
-      </w:r>
       <w:r>
         <w:rPr>
           <w:rFonts w:ascii="Verdana" w:eastAsia="Arial" w:hAnsi="Verdana" w:cs="Arial"/>
@@ -370,7 +1029,7 @@
           <w:szCs w:val="20"/>
           <w:vertAlign w:val="superscript"/>
         </w:rPr>
-        <w:t>nd</w:t>
+        <w:t>st</w:t>
       </w:r>
       <w:r>
         <w:rPr>
@@ -634,49 +1293,7 @@
           <w:sz w:val="20"/>
           <w:szCs w:val="20"/>
         </w:rPr>
-        <w:t>Zerma</w:t>
-      </w:r>
-      <w:r>
-        <w:rPr>
-          <w:rFonts w:ascii="Verdana" w:eastAsia="Arial" w:hAnsi="Verdana" w:cs="Arial"/>
-          <w:b/>
-          <w:sz w:val="20"/>
-          <w:szCs w:val="20"/>
-        </w:rPr>
-        <w:t xml:space="preserve"> </w:t>
-      </w:r>
-    </w:p>
-    <w:p>
-      <w:pPr>
-        <w:rPr>
-          <w:rFonts w:ascii="Verdana" w:eastAsia="Arial" w:hAnsi="Verdana" w:cs="Arial"/>
-          <w:sz w:val="20"/>
-          <w:szCs w:val="20"/>
-        </w:rPr>
-      </w:pPr>
-      <w:r>
-        <w:rPr>
-          <w:rFonts w:ascii="Verdana" w:eastAsia="Arial" w:hAnsi="Verdana" w:cs="Arial"/>
-          <w:sz w:val="20"/>
-          <w:szCs w:val="20"/>
-        </w:rPr>
-        <w:t xml:space="preserve">Data Analyst </w:t>
-      </w:r>
-      <w:r>
-        <w:rPr>
-          <w:rFonts w:ascii="Verdana" w:eastAsia="Arial" w:hAnsi="Verdana" w:cs="Arial"/>
-          <w:sz w:val="20"/>
-          <w:szCs w:val="20"/>
-        </w:rPr>
-        <w:t xml:space="preserve">/ </w:t>
-      </w:r>
-      <w:r>
-        <w:rPr>
-          <w:rFonts w:ascii="Verdana" w:eastAsia="Arial" w:hAnsi="Verdana" w:cs="Arial"/>
-          <w:sz w:val="20"/>
-          <w:szCs w:val="20"/>
-        </w:rPr>
-        <w:t xml:space="preserve">Python Programmer </w:t>
+        <w:t>Martina Carter</w:t>
       </w:r>
     </w:p>
     <w:p>
@@ -696,7 +1313,7 @@
           <w:sz w:val="20"/>
           <w:szCs w:val="20"/>
         </w:rPr>
-        <w:t>February</w:t>
+        <w:t>Website Programmer</w:t>
       </w:r>
       <w:r>
         <w:rPr>
@@ -706,45 +1323,41 @@
         </w:rPr>
         <w:t xml:space="preserve"> </w:t>
       </w:r>
-      <w:r>
-        <w:rPr>
-          <w:rFonts w:ascii="Verdana" w:eastAsia="Arial" w:hAnsi="Verdana" w:cs="Arial"/>
-          <w:sz w:val="20"/>
-          <w:szCs w:val="20"/>
-        </w:rPr>
-        <w:t>2019</w:t>
-      </w:r>
-      <w:r>
-        <w:rPr>
-          <w:rFonts w:ascii="Verdana" w:eastAsia="Arial" w:hAnsi="Verdana" w:cs="Arial"/>
-          <w:sz w:val="20"/>
-          <w:szCs w:val="20"/>
-        </w:rPr>
-        <w:t xml:space="preserve"> – </w:t>
-      </w:r>
-      <w:r>
-        <w:rPr>
-          <w:rFonts w:ascii="Verdana" w:eastAsia="Arial" w:hAnsi="Verdana" w:cs="Arial"/>
-          <w:sz w:val="20"/>
-          <w:szCs w:val="20"/>
-        </w:rPr>
-        <w:t>May</w:t>
-      </w:r>
-      <w:r>
-        <w:rPr>
-          <w:rFonts w:ascii="Verdana" w:eastAsia="Arial" w:hAnsi="Verdana" w:cs="Arial"/>
-          <w:sz w:val="20"/>
-          <w:szCs w:val="20"/>
-        </w:rPr>
-        <w:t xml:space="preserve"> 20</w:t>
-      </w:r>
-      <w:r>
-        <w:rPr>
-          <w:rFonts w:ascii="Verdana" w:eastAsia="Arial" w:hAnsi="Verdana" w:cs="Arial"/>
-          <w:sz w:val="20"/>
-          <w:szCs w:val="20"/>
-        </w:rPr>
-        <w:t>19 - Contract</w:t>
+    </w:p>
+    <w:p>
+      <w:pPr>
+        <w:tabs>
+          <w:tab w:val="left" w:pos="1507"/>
+        </w:tabs>
+        <w:rPr>
+          <w:rFonts w:ascii="Verdana" w:eastAsia="Arial" w:hAnsi="Verdana" w:cs="Arial"/>
+          <w:sz w:val="20"/>
+          <w:szCs w:val="20"/>
+        </w:rPr>
+      </w:pPr>
+      <w:r>
+        <w:rPr>
+          <w:rFonts w:ascii="Verdana" w:eastAsia="Arial" w:hAnsi="Verdana" w:cs="Arial"/>
+          <w:sz w:val="20"/>
+          <w:szCs w:val="20"/>
+        </w:rPr>
+        <w:t>August 2019 – December 2019</w:t>
+      </w:r>
+      <w:r>
+        <w:rPr>
+          <w:rFonts w:ascii="Verdana" w:eastAsia="Arial" w:hAnsi="Verdana" w:cs="Arial"/>
+          <w:sz w:val="20"/>
+          <w:szCs w:val="20"/>
+        </w:rPr>
+        <w:t xml:space="preserve"> </w:t>
+      </w:r>
+      <w:r>
+        <w:rPr>
+          <w:rFonts w:ascii="Verdana" w:eastAsia="Arial" w:hAnsi="Verdana" w:cs="Arial"/>
+          <w:sz w:val="20"/>
+          <w:szCs w:val="20"/>
+        </w:rPr>
+        <w:t>- Contract</w:t>
       </w:r>
     </w:p>
     <w:p>
@@ -782,17 +1395,7 @@
           <w:szCs w:val="20"/>
           <w:shd w:val="clear" w:color="auto" w:fill="FFFFFF"/>
         </w:rPr>
-        <w:t>Worked independently to analyze</w:t>
-      </w:r>
-      <w:r>
-        <w:rPr>
-          <w:rFonts w:ascii="Verdana" w:hAnsi="Verdana" w:cs="Arial"/>
-          <w:color w:val="222222"/>
-          <w:sz w:val="20"/>
-          <w:szCs w:val="20"/>
-          <w:shd w:val="clear" w:color="auto" w:fill="FFFFFF"/>
-        </w:rPr>
-        <w:t xml:space="preserve"> the problem and came up with a viable solution to solve the company’s data organizational needs.</w:t>
+        <w:t>Worked directly with client to design and build a custom website</w:t>
       </w:r>
     </w:p>
     <w:p>
@@ -818,8 +1421,158 @@
           <w:szCs w:val="20"/>
           <w:shd w:val="clear" w:color="auto" w:fill="FFFFFF"/>
         </w:rPr>
-        <w:t xml:space="preserve">Wrote a python web crawler using public libraries to extract customer information into XML Data. </w:t>
-      </w:r>
+        <w:t>Designed static pages with JavaScript, HTML and Bootstrap to display data.</w:t>
+      </w:r>
+    </w:p>
+    <w:p>
+      <w:pPr>
+        <w:rPr>
+          <w:rFonts w:ascii="Verdana" w:eastAsia="Arial" w:hAnsi="Verdana" w:cs="Arial"/>
+          <w:sz w:val="20"/>
+          <w:szCs w:val="20"/>
+        </w:rPr>
+      </w:pPr>
+    </w:p>
+    <w:p>
+      <w:pPr>
+        <w:rPr>
+          <w:rFonts w:ascii="Verdana" w:eastAsia="Arial" w:hAnsi="Verdana" w:cs="Arial"/>
+          <w:b/>
+          <w:sz w:val="20"/>
+          <w:szCs w:val="20"/>
+        </w:rPr>
+      </w:pPr>
+      <w:r>
+        <w:rPr>
+          <w:rFonts w:ascii="Verdana" w:eastAsia="Arial" w:hAnsi="Verdana" w:cs="Arial"/>
+          <w:b/>
+          <w:sz w:val="20"/>
+          <w:szCs w:val="20"/>
+        </w:rPr>
+        <w:t>Zerma</w:t>
+      </w:r>
+      <w:r>
+        <w:rPr>
+          <w:rFonts w:ascii="Verdana" w:eastAsia="Arial" w:hAnsi="Verdana" w:cs="Arial"/>
+          <w:b/>
+          <w:sz w:val="20"/>
+          <w:szCs w:val="20"/>
+        </w:rPr>
+        <w:t xml:space="preserve"> </w:t>
+      </w:r>
+    </w:p>
+    <w:p>
+      <w:pPr>
+        <w:rPr>
+          <w:rFonts w:ascii="Verdana" w:eastAsia="Arial" w:hAnsi="Verdana" w:cs="Arial"/>
+          <w:sz w:val="20"/>
+          <w:szCs w:val="20"/>
+        </w:rPr>
+      </w:pPr>
+      <w:r>
+        <w:rPr>
+          <w:rFonts w:ascii="Verdana" w:eastAsia="Arial" w:hAnsi="Verdana" w:cs="Arial"/>
+          <w:sz w:val="20"/>
+          <w:szCs w:val="20"/>
+        </w:rPr>
+        <w:t xml:space="preserve">Data Analyst </w:t>
+      </w:r>
+      <w:r>
+        <w:rPr>
+          <w:rFonts w:ascii="Verdana" w:eastAsia="Arial" w:hAnsi="Verdana" w:cs="Arial"/>
+          <w:sz w:val="20"/>
+          <w:szCs w:val="20"/>
+        </w:rPr>
+        <w:t xml:space="preserve">/ </w:t>
+      </w:r>
+      <w:r>
+        <w:rPr>
+          <w:rFonts w:ascii="Verdana" w:eastAsia="Arial" w:hAnsi="Verdana" w:cs="Arial"/>
+          <w:sz w:val="20"/>
+          <w:szCs w:val="20"/>
+        </w:rPr>
+        <w:t>Python Programmer</w:t>
+      </w:r>
+    </w:p>
+    <w:p>
+      <w:pPr>
+        <w:tabs>
+          <w:tab w:val="left" w:pos="1507"/>
+        </w:tabs>
+        <w:rPr>
+          <w:rFonts w:ascii="Verdana" w:eastAsia="Arial" w:hAnsi="Verdana" w:cs="Arial"/>
+          <w:sz w:val="20"/>
+          <w:szCs w:val="20"/>
+        </w:rPr>
+      </w:pPr>
+      <w:r>
+        <w:rPr>
+          <w:rFonts w:ascii="Verdana" w:eastAsia="Arial" w:hAnsi="Verdana" w:cs="Arial"/>
+          <w:sz w:val="20"/>
+          <w:szCs w:val="20"/>
+        </w:rPr>
+        <w:t>February</w:t>
+      </w:r>
+      <w:r>
+        <w:rPr>
+          <w:rFonts w:ascii="Verdana" w:eastAsia="Arial" w:hAnsi="Verdana" w:cs="Arial"/>
+          <w:sz w:val="20"/>
+          <w:szCs w:val="20"/>
+        </w:rPr>
+        <w:t xml:space="preserve"> </w:t>
+      </w:r>
+      <w:r>
+        <w:rPr>
+          <w:rFonts w:ascii="Verdana" w:eastAsia="Arial" w:hAnsi="Verdana" w:cs="Arial"/>
+          <w:sz w:val="20"/>
+          <w:szCs w:val="20"/>
+        </w:rPr>
+        <w:t>2019</w:t>
+      </w:r>
+      <w:r>
+        <w:rPr>
+          <w:rFonts w:ascii="Verdana" w:eastAsia="Arial" w:hAnsi="Verdana" w:cs="Arial"/>
+          <w:sz w:val="20"/>
+          <w:szCs w:val="20"/>
+        </w:rPr>
+        <w:t xml:space="preserve"> – </w:t>
+      </w:r>
+      <w:r>
+        <w:rPr>
+          <w:rFonts w:ascii="Verdana" w:eastAsia="Arial" w:hAnsi="Verdana" w:cs="Arial"/>
+          <w:sz w:val="20"/>
+          <w:szCs w:val="20"/>
+        </w:rPr>
+        <w:t>May</w:t>
+      </w:r>
+      <w:r>
+        <w:rPr>
+          <w:rFonts w:ascii="Verdana" w:eastAsia="Arial" w:hAnsi="Verdana" w:cs="Arial"/>
+          <w:sz w:val="20"/>
+          <w:szCs w:val="20"/>
+        </w:rPr>
+        <w:t xml:space="preserve"> 20</w:t>
+      </w:r>
+      <w:r>
+        <w:rPr>
+          <w:rFonts w:ascii="Verdana" w:eastAsia="Arial" w:hAnsi="Verdana" w:cs="Arial"/>
+          <w:sz w:val="20"/>
+          <w:szCs w:val="20"/>
+        </w:rPr>
+        <w:t>19 - Contract</w:t>
+      </w:r>
+    </w:p>
+    <w:p>
+      <w:pPr>
+        <w:tabs>
+          <w:tab w:val="left" w:pos="1507"/>
+        </w:tabs>
+        <w:rPr>
+          <w:rFonts w:ascii="Verdana" w:eastAsia="Arial" w:hAnsi="Verdana" w:cs="Arial"/>
+          <w:sz w:val="20"/>
+          <w:szCs w:val="20"/>
+        </w:rPr>
+      </w:pPr>
     </w:p>
     <w:p>
       <w:pPr>
@@ -844,7 +1597,7 @@
           <w:szCs w:val="20"/>
           <w:shd w:val="clear" w:color="auto" w:fill="FFFFFF"/>
         </w:rPr>
-        <w:t xml:space="preserve">Created a </w:t>
+        <w:t>Worked independently to analyze</w:t>
       </w:r>
       <w:r>
         <w:rPr>
@@ -854,8 +1607,9 @@
           <w:szCs w:val="20"/>
           <w:shd w:val="clear" w:color="auto" w:fill="FFFFFF"/>
         </w:rPr>
-        <w:t>RDBMS</w:t>
-      </w:r>
+        <w:t xml:space="preserve"> the </w:t>
+      </w:r>
+      <w:commentRangeStart w:id="1"/>
       <w:r>
         <w:rPr>
           <w:rFonts w:ascii="Verdana" w:hAnsi="Verdana" w:cs="Arial"/>
@@ -864,7 +1618,14 @@
           <w:szCs w:val="20"/>
           <w:shd w:val="clear" w:color="auto" w:fill="FFFFFF"/>
         </w:rPr>
-        <w:t xml:space="preserve"> database hosted on AWS and wrote queries to join and merge </w:t>
+        <w:t xml:space="preserve">problem </w:t>
+      </w:r>
+      <w:commentRangeEnd w:id="1"/>
+      <w:r>
+        <w:rPr>
+          <w:rStyle w:val="CommentReference"/>
+        </w:rPr>
+        <w:commentReference w:id="1"/>
       </w:r>
       <w:r>
         <w:rPr>
@@ -874,7 +1635,7 @@
           <w:szCs w:val="20"/>
           <w:shd w:val="clear" w:color="auto" w:fill="FFFFFF"/>
         </w:rPr>
-        <w:t>the data.</w:t>
+        <w:t>and came up with a viable solution to solve the company’s data organizational needs.</w:t>
       </w:r>
     </w:p>
     <w:p>
@@ -900,47 +1661,7 @@
           <w:szCs w:val="20"/>
           <w:shd w:val="clear" w:color="auto" w:fill="FFFFFF"/>
         </w:rPr>
-        <w:t xml:space="preserve">Used advanced database techniques to remove </w:t>
-      </w:r>
-      <w:r>
-        <w:rPr>
-          <w:rFonts w:ascii="Verdana" w:hAnsi="Verdana" w:cs="Arial"/>
-          <w:color w:val="222222"/>
-          <w:sz w:val="20"/>
-          <w:szCs w:val="20"/>
-          <w:shd w:val="clear" w:color="auto" w:fill="FFFFFF"/>
-        </w:rPr>
-        <w:t>100</w:t>
-      </w:r>
-      <w:r>
-        <w:rPr>
-          <w:rFonts w:ascii="Verdana" w:hAnsi="Verdana" w:cs="Arial"/>
-          <w:color w:val="222222"/>
-          <w:sz w:val="20"/>
-          <w:szCs w:val="20"/>
-          <w:shd w:val="clear" w:color="auto" w:fill="FFFFFF"/>
-        </w:rPr>
-        <w:t>% of the inaccurate information</w:t>
-      </w:r>
-      <w:r>
-        <w:rPr>
-          <w:rFonts w:ascii="Verdana" w:hAnsi="Verdana" w:cs="Arial"/>
-          <w:color w:val="222222"/>
-          <w:sz w:val="20"/>
-          <w:szCs w:val="20"/>
-          <w:shd w:val="clear" w:color="auto" w:fill="FFFFFF"/>
-        </w:rPr>
-        <w:t xml:space="preserve"> trimming down the data size from 45k to 17k usable data points.</w:t>
-      </w:r>
-      <w:r>
-        <w:rPr>
-          <w:rFonts w:ascii="Verdana" w:hAnsi="Verdana" w:cs="Arial"/>
-          <w:color w:val="222222"/>
-          <w:sz w:val="20"/>
-          <w:szCs w:val="20"/>
-          <w:shd w:val="clear" w:color="auto" w:fill="FFFFCC"/>
-        </w:rPr>
-        <w:t xml:space="preserve"> </w:t>
+        <w:t xml:space="preserve">Wrote a python web crawler using public libraries to extract customer information into XML Data. </w:t>
       </w:r>
     </w:p>
     <w:p>
@@ -966,128 +1687,38 @@
           <w:szCs w:val="20"/>
           <w:shd w:val="clear" w:color="auto" w:fill="FFFFFF"/>
         </w:rPr>
-        <w:t>Use Microsoft Access, a database integration software to create a non-technical interactable way to view the data by clients for improved workflow.</w:t>
-      </w:r>
-    </w:p>
-    <w:p>
-      <w:pPr>
-        <w:pStyle w:val="ListParagraph"/>
+        <w:t xml:space="preserve">Created a </w:t>
+      </w:r>
+      <w:r>
         <w:rPr>
           <w:rFonts w:ascii="Verdana" w:hAnsi="Verdana" w:cs="Arial"/>
           <w:color w:val="222222"/>
           <w:sz w:val="20"/>
           <w:szCs w:val="20"/>
-          <w:shd w:val="clear" w:color="auto" w:fill="FFFFCC"/>
-        </w:rPr>
-      </w:pPr>
-    </w:p>
-    <w:p>
-      <w:pPr>
-        <w:rPr>
-          <w:rFonts w:ascii="Verdana" w:eastAsia="Arial" w:hAnsi="Verdana" w:cs="Arial"/>
-          <w:b/>
-          <w:sz w:val="20"/>
-          <w:szCs w:val="20"/>
-        </w:rPr>
-      </w:pPr>
-      <w:r>
-        <w:rPr>
-          <w:rFonts w:ascii="Verdana" w:eastAsia="Arial" w:hAnsi="Verdana" w:cs="Arial"/>
-          <w:b/>
-          <w:sz w:val="20"/>
-          <w:szCs w:val="20"/>
-        </w:rPr>
-        <w:t>Bio Engineering</w:t>
-      </w:r>
-    </w:p>
-    <w:p>
-      <w:pPr>
-        <w:rPr>
-          <w:rFonts w:ascii="Verdana" w:eastAsia="Arial" w:hAnsi="Verdana" w:cs="Arial"/>
-          <w:sz w:val="20"/>
-          <w:szCs w:val="20"/>
-        </w:rPr>
-      </w:pPr>
-      <w:r>
-        <w:rPr>
-          <w:rFonts w:ascii="Verdana" w:eastAsia="Arial" w:hAnsi="Verdana" w:cs="Arial"/>
-          <w:sz w:val="20"/>
-          <w:szCs w:val="20"/>
-        </w:rPr>
-        <w:t>Field Technician</w:t>
-      </w:r>
-    </w:p>
-    <w:p>
-      <w:pPr>
-        <w:tabs>
-          <w:tab w:val="left" w:pos="1507"/>
-        </w:tabs>
-        <w:rPr>
-          <w:rFonts w:ascii="Verdana" w:eastAsia="Arial" w:hAnsi="Verdana" w:cs="Arial"/>
-          <w:sz w:val="20"/>
-          <w:szCs w:val="20"/>
-        </w:rPr>
-      </w:pPr>
-      <w:r>
-        <w:rPr>
-          <w:rFonts w:ascii="Verdana" w:eastAsia="Arial" w:hAnsi="Verdana" w:cs="Arial"/>
-          <w:sz w:val="20"/>
-          <w:szCs w:val="20"/>
-        </w:rPr>
-        <w:t xml:space="preserve">January </w:t>
-      </w:r>
-      <w:r>
-        <w:rPr>
-          <w:rFonts w:ascii="Verdana" w:eastAsia="Arial" w:hAnsi="Verdana" w:cs="Arial"/>
-          <w:sz w:val="20"/>
-          <w:szCs w:val="20"/>
-        </w:rPr>
-        <w:t>2019</w:t>
-      </w:r>
-      <w:r>
-        <w:rPr>
-          <w:rFonts w:ascii="Verdana" w:eastAsia="Arial" w:hAnsi="Verdana" w:cs="Arial"/>
-          <w:sz w:val="20"/>
-          <w:szCs w:val="20"/>
-        </w:rPr>
-        <w:t xml:space="preserve"> – </w:t>
-      </w:r>
-      <w:r>
-        <w:rPr>
-          <w:rFonts w:ascii="Verdana" w:eastAsia="Arial" w:hAnsi="Verdana" w:cs="Arial"/>
-          <w:sz w:val="20"/>
-          <w:szCs w:val="20"/>
-        </w:rPr>
-        <w:t>July</w:t>
-      </w:r>
-      <w:r>
-        <w:rPr>
-          <w:rFonts w:ascii="Verdana" w:eastAsia="Arial" w:hAnsi="Verdana" w:cs="Arial"/>
-          <w:sz w:val="20"/>
-          <w:szCs w:val="20"/>
-        </w:rPr>
-        <w:t xml:space="preserve"> 20</w:t>
-      </w:r>
-      <w:r>
-        <w:rPr>
-          <w:rFonts w:ascii="Verdana" w:eastAsia="Arial" w:hAnsi="Verdana" w:cs="Arial"/>
-          <w:sz w:val="20"/>
-          <w:szCs w:val="20"/>
-        </w:rPr>
-        <w:t>19 - Contract</w:t>
-      </w:r>
-    </w:p>
-    <w:p>
-      <w:pPr>
-        <w:tabs>
-          <w:tab w:val="left" w:pos="1507"/>
-        </w:tabs>
-        <w:rPr>
-          <w:rFonts w:ascii="Verdana" w:eastAsia="Arial" w:hAnsi="Verdana" w:cs="Arial"/>
-          <w:sz w:val="20"/>
-          <w:szCs w:val="20"/>
-        </w:rPr>
-      </w:pPr>
+          <w:shd w:val="clear" w:color="auto" w:fill="FFFFFF"/>
+        </w:rPr>
+        <w:t>RDBMS</w:t>
+      </w:r>
+      <w:r>
+        <w:rPr>
+          <w:rFonts w:ascii="Verdana" w:hAnsi="Verdana" w:cs="Arial"/>
+          <w:color w:val="222222"/>
+          <w:sz w:val="20"/>
+          <w:szCs w:val="20"/>
+          <w:shd w:val="clear" w:color="auto" w:fill="FFFFFF"/>
+        </w:rPr>
+        <w:t xml:space="preserve"> database hosted on AWS and wrote queries to join and merge </w:t>
+      </w:r>
+      <w:r>
+        <w:rPr>
+          <w:rFonts w:ascii="Verdana" w:hAnsi="Verdana" w:cs="Arial"/>
+          <w:color w:val="222222"/>
+          <w:sz w:val="20"/>
+          <w:szCs w:val="20"/>
+          <w:shd w:val="clear" w:color="auto" w:fill="FFFFFF"/>
+        </w:rPr>
+        <w:t>the data.</w:t>
+      </w:r>
     </w:p>
     <w:p>
       <w:pPr>
@@ -1112,7 +1743,7 @@
           <w:szCs w:val="20"/>
           <w:shd w:val="clear" w:color="auto" w:fill="FFFFFF"/>
         </w:rPr>
-        <w:t>W</w:t>
+        <w:t xml:space="preserve">Used advanced database techniques to remove </w:t>
       </w:r>
       <w:r>
         <w:rPr>
@@ -1122,7 +1753,37 @@
           <w:szCs w:val="20"/>
           <w:shd w:val="clear" w:color="auto" w:fill="FFFFFF"/>
         </w:rPr>
-        <w:t xml:space="preserve">orked in teams of two to install, transport, and assemble large industrialized sized machinery according to blueprints and schematics. </w:t>
+        <w:t>100</w:t>
+      </w:r>
+      <w:r>
+        <w:rPr>
+          <w:rFonts w:ascii="Verdana" w:hAnsi="Verdana" w:cs="Arial"/>
+          <w:color w:val="222222"/>
+          <w:sz w:val="20"/>
+          <w:szCs w:val="20"/>
+          <w:shd w:val="clear" w:color="auto" w:fill="FFFFFF"/>
+        </w:rPr>
+        <w:t>% of the inaccurate information</w:t>
+      </w:r>
+      <w:r>
+        <w:rPr>
+          <w:rFonts w:ascii="Verdana" w:hAnsi="Verdana" w:cs="Arial"/>
+          <w:color w:val="222222"/>
+          <w:sz w:val="20"/>
+          <w:szCs w:val="20"/>
+          <w:shd w:val="clear" w:color="auto" w:fill="FFFFFF"/>
+        </w:rPr>
+        <w:t xml:space="preserve"> trimming down the data size from 45k to 17k usable data points.</w:t>
+      </w:r>
+      <w:r>
+        <w:rPr>
+          <w:rFonts w:ascii="Verdana" w:hAnsi="Verdana" w:cs="Arial"/>
+          <w:color w:val="222222"/>
+          <w:sz w:val="20"/>
+          <w:szCs w:val="20"/>
+          <w:shd w:val="clear" w:color="auto" w:fill="FFFFCC"/>
+        </w:rPr>
+        <w:t xml:space="preserve"> </w:t>
       </w:r>
     </w:p>
     <w:p>
@@ -1148,11 +1809,13 @@
           <w:szCs w:val="20"/>
           <w:shd w:val="clear" w:color="auto" w:fill="FFFFFF"/>
         </w:rPr>
-        <w:t xml:space="preserve">Used electrical diagrams to troubleshoot/debug and wire complex control panels. </w:t>
-      </w:r>
-    </w:p>
-    <w:p>
-      <w:pPr>
+        <w:lastRenderedPageBreak/>
+        <w:t>Use Microsoft Access, a database integration software to create a non-technical interactable way to view the data by clients for improved workflow.</w:t>
+      </w:r>
+    </w:p>
+    <w:p>
+      <w:pPr>
+        <w:pStyle w:val="ListParagraph"/>
         <w:rPr>
           <w:rFonts w:ascii="Verdana" w:hAnsi="Verdana" w:cs="Arial"/>
           <w:color w:val="222222"/>
@@ -1178,7 +1841,24 @@
           <w:sz w:val="20"/>
           <w:szCs w:val="20"/>
         </w:rPr>
-        <w:t>Martina Carter</w:t>
+        <w:t>Bio Engineering</w:t>
+      </w:r>
+    </w:p>
+    <w:p>
+      <w:pPr>
+        <w:rPr>
+          <w:rFonts w:ascii="Verdana" w:eastAsia="Arial" w:hAnsi="Verdana" w:cs="Arial"/>
+          <w:sz w:val="20"/>
+          <w:szCs w:val="20"/>
+        </w:rPr>
+      </w:pPr>
+      <w:r>
+        <w:rPr>
+          <w:rFonts w:ascii="Verdana" w:eastAsia="Arial" w:hAnsi="Verdana" w:cs="Arial"/>
+          <w:sz w:val="20"/>
+          <w:szCs w:val="20"/>
+        </w:rPr>
+        <w:t>Field Technician</w:t>
       </w:r>
     </w:p>
     <w:p>
@@ -1198,43 +1878,47 @@
           <w:sz w:val="20"/>
           <w:szCs w:val="20"/>
         </w:rPr>
-        <w:t>Web</w:t>
-      </w:r>
-      <w:r>
-        <w:rPr>
-          <w:rFonts w:ascii="Verdana" w:eastAsia="Arial" w:hAnsi="Verdana" w:cs="Arial"/>
-          <w:sz w:val="20"/>
-          <w:szCs w:val="20"/>
-        </w:rPr>
-        <w:t>site</w:t>
-      </w:r>
-      <w:r>
-        <w:rPr>
-          <w:rFonts w:ascii="Verdana" w:eastAsia="Arial" w:hAnsi="Verdana" w:cs="Arial"/>
-          <w:sz w:val="20"/>
-          <w:szCs w:val="20"/>
-        </w:rPr>
-        <w:t xml:space="preserve"> Programmer</w:t>
-      </w:r>
-    </w:p>
-    <w:p>
-      <w:pPr>
-        <w:tabs>
-          <w:tab w:val="left" w:pos="1507"/>
-        </w:tabs>
-        <w:rPr>
-          <w:rFonts w:ascii="Verdana" w:eastAsia="Arial" w:hAnsi="Verdana" w:cs="Arial"/>
-          <w:sz w:val="20"/>
-          <w:szCs w:val="20"/>
-        </w:rPr>
-      </w:pPr>
-      <w:r>
-        <w:rPr>
-          <w:rFonts w:ascii="Verdana" w:eastAsia="Arial" w:hAnsi="Verdana" w:cs="Arial"/>
-          <w:sz w:val="20"/>
-          <w:szCs w:val="20"/>
-        </w:rPr>
-        <w:t>August 2019 – December 2019</w:t>
+        <w:t xml:space="preserve">January </w:t>
+      </w:r>
+      <w:r>
+        <w:rPr>
+          <w:rFonts w:ascii="Verdana" w:eastAsia="Arial" w:hAnsi="Verdana" w:cs="Arial"/>
+          <w:sz w:val="20"/>
+          <w:szCs w:val="20"/>
+        </w:rPr>
+        <w:t>2019</w:t>
+      </w:r>
+      <w:r>
+        <w:rPr>
+          <w:rFonts w:ascii="Verdana" w:eastAsia="Arial" w:hAnsi="Verdana" w:cs="Arial"/>
+          <w:sz w:val="20"/>
+          <w:szCs w:val="20"/>
+        </w:rPr>
+        <w:t xml:space="preserve"> – </w:t>
+      </w:r>
+      <w:r>
+        <w:rPr>
+          <w:rFonts w:ascii="Verdana" w:eastAsia="Arial" w:hAnsi="Verdana" w:cs="Arial"/>
+          <w:sz w:val="20"/>
+          <w:szCs w:val="20"/>
+        </w:rPr>
+        <w:t>July</w:t>
+      </w:r>
+      <w:r>
+        <w:rPr>
+          <w:rFonts w:ascii="Verdana" w:eastAsia="Arial" w:hAnsi="Verdana" w:cs="Arial"/>
+          <w:sz w:val="20"/>
+          <w:szCs w:val="20"/>
+        </w:rPr>
+        <w:t xml:space="preserve"> 20</w:t>
+      </w:r>
+      <w:r>
+        <w:rPr>
+          <w:rFonts w:ascii="Verdana" w:eastAsia="Arial" w:hAnsi="Verdana" w:cs="Arial"/>
+          <w:sz w:val="20"/>
+          <w:szCs w:val="20"/>
+        </w:rPr>
+        <w:t>19 - Contract</w:t>
       </w:r>
     </w:p>
     <w:p>
@@ -1272,7 +1956,7 @@
           <w:szCs w:val="20"/>
           <w:shd w:val="clear" w:color="auto" w:fill="FFFFFF"/>
         </w:rPr>
-        <w:t xml:space="preserve">Worked </w:t>
+        <w:t>W</w:t>
       </w:r>
       <w:r>
         <w:rPr>
@@ -1282,7 +1966,7 @@
           <w:szCs w:val="20"/>
           <w:shd w:val="clear" w:color="auto" w:fill="FFFFFF"/>
         </w:rPr>
-        <w:t>directly with client to design and build a custom website</w:t>
+        <w:t xml:space="preserve">orked in teams of two to install, transport, and assemble large industrialized sized machinery according to blueprints and schematics. </w:t>
       </w:r>
     </w:p>
     <w:p>
@@ -1308,610 +1992,62 @@
           <w:szCs w:val="20"/>
           <w:shd w:val="clear" w:color="auto" w:fill="FFFFFF"/>
         </w:rPr>
-        <w:t xml:space="preserve">Designed static pages with </w:t>
-      </w:r>
-      <w:r>
+        <w:t xml:space="preserve">Used electrical diagrams to troubleshoot/debug and wire complex control panels. </w:t>
+      </w:r>
+    </w:p>
+    <w:p>
+      <w:pPr>
         <w:rPr>
           <w:rFonts w:ascii="Verdana" w:hAnsi="Verdana" w:cs="Arial"/>
           <w:color w:val="222222"/>
           <w:sz w:val="20"/>
           <w:szCs w:val="20"/>
-          <w:shd w:val="clear" w:color="auto" w:fill="FFFFFF"/>
-        </w:rPr>
-        <w:t xml:space="preserve">JavaScript, </w:t>
-      </w:r>
-      <w:r>
-        <w:rPr>
-          <w:rFonts w:ascii="Verdana" w:hAnsi="Verdana" w:cs="Arial"/>
-          <w:color w:val="222222"/>
-          <w:sz w:val="20"/>
-          <w:szCs w:val="20"/>
-          <w:shd w:val="clear" w:color="auto" w:fill="FFFFFF"/>
-        </w:rPr>
-        <w:t>HTML</w:t>
-      </w:r>
-      <w:r>
-        <w:rPr>
-          <w:rFonts w:ascii="Verdana" w:hAnsi="Verdana" w:cs="Arial"/>
-          <w:color w:val="222222"/>
-          <w:sz w:val="20"/>
-          <w:szCs w:val="20"/>
-          <w:shd w:val="clear" w:color="auto" w:fill="FFFFFF"/>
-        </w:rPr>
-        <w:t xml:space="preserve"> and Bootstrap to display data.</w:t>
-      </w:r>
-    </w:p>
-    <w:p>
-      <w:pPr>
-        <w:pStyle w:val="ListParagraph"/>
-        <w:rPr>
-          <w:rFonts w:ascii="Verdana" w:hAnsi="Verdana" w:cs="Arial"/>
-          <w:color w:val="222222"/>
-          <w:sz w:val="20"/>
-          <w:szCs w:val="20"/>
           <w:shd w:val="clear" w:color="auto" w:fill="FFFFCC"/>
         </w:rPr>
       </w:pPr>
     </w:p>
-    <w:p>
-      <w:pPr>
-        <w:rPr>
-          <w:rFonts w:ascii="Verdana" w:eastAsia="Arial" w:hAnsi="Verdana" w:cs="Arial"/>
-          <w:b/>
-          <w:sz w:val="20"/>
-          <w:szCs w:val="20"/>
-        </w:rPr>
-      </w:pPr>
-      <w:r>
-        <w:rPr>
-          <w:rFonts w:ascii="Verdana" w:eastAsia="Arial" w:hAnsi="Verdana" w:cs="Arial"/>
-          <w:b/>
-          <w:sz w:val="20"/>
-          <w:szCs w:val="20"/>
-        </w:rPr>
-        <w:t>Principia College</w:t>
-      </w:r>
-    </w:p>
-    <w:p>
-      <w:pPr>
-        <w:rPr>
-          <w:rFonts w:ascii="Verdana" w:eastAsia="Arial" w:hAnsi="Verdana" w:cs="Arial"/>
-          <w:sz w:val="20"/>
-          <w:szCs w:val="20"/>
-        </w:rPr>
-      </w:pPr>
-      <w:r>
-        <w:rPr>
-          <w:rFonts w:ascii="Verdana" w:eastAsia="Arial" w:hAnsi="Verdana" w:cs="Arial"/>
-          <w:sz w:val="20"/>
-          <w:szCs w:val="20"/>
-        </w:rPr>
-        <w:t>Software Engineer</w:t>
-      </w:r>
-      <w:r>
-        <w:rPr>
-          <w:rFonts w:ascii="Verdana" w:eastAsia="Arial" w:hAnsi="Verdana" w:cs="Arial"/>
-          <w:sz w:val="20"/>
-          <w:szCs w:val="20"/>
-        </w:rPr>
-        <w:t xml:space="preserve"> Undergrad</w:t>
-      </w:r>
-    </w:p>
-    <w:p>
-      <w:pPr>
-        <w:tabs>
-          <w:tab w:val="left" w:pos="1507"/>
-        </w:tabs>
-        <w:rPr>
-          <w:rFonts w:ascii="Verdana" w:eastAsia="Arial" w:hAnsi="Verdana" w:cs="Arial"/>
-          <w:sz w:val="20"/>
-          <w:szCs w:val="20"/>
-        </w:rPr>
-      </w:pPr>
-      <w:r>
-        <w:rPr>
-          <w:rFonts w:ascii="Verdana" w:eastAsia="Arial" w:hAnsi="Verdana" w:cs="Arial"/>
-          <w:sz w:val="20"/>
-          <w:szCs w:val="20"/>
-        </w:rPr>
-        <w:t>2014 - 2018</w:t>
-      </w:r>
-    </w:p>
-    <w:p>
-      <w:pPr>
-        <w:tabs>
-          <w:tab w:val="left" w:pos="1507"/>
-        </w:tabs>
-        <w:rPr>
-          <w:rFonts w:ascii="Verdana" w:eastAsia="Arial" w:hAnsi="Verdana" w:cs="Arial"/>
-          <w:sz w:val="20"/>
-          <w:szCs w:val="20"/>
-        </w:rPr>
-      </w:pPr>
-    </w:p>
-    <w:p>
-      <w:pPr>
-        <w:pStyle w:val="ListParagraph"/>
-        <w:numPr>
-          <w:ilvl w:val="0"/>
-          <w:numId w:val="16"/>
-        </w:numPr>
-        <w:rPr>
-          <w:rFonts w:ascii="Verdana" w:hAnsi="Verdana" w:cs="Arial"/>
-          <w:color w:val="222222"/>
-          <w:sz w:val="20"/>
-          <w:szCs w:val="20"/>
-          <w:shd w:val="clear" w:color="auto" w:fill="FFFFCC"/>
-        </w:rPr>
-      </w:pPr>
-      <w:r>
-        <w:rPr>
-          <w:rFonts w:ascii="Verdana" w:hAnsi="Verdana" w:cs="Arial"/>
-          <w:color w:val="222222"/>
-          <w:sz w:val="20"/>
-          <w:szCs w:val="20"/>
-          <w:shd w:val="clear" w:color="auto" w:fill="FFFFFF"/>
-        </w:rPr>
-        <w:t>Participated in</w:t>
-      </w:r>
-      <w:r>
-        <w:rPr>
-          <w:rFonts w:ascii="Verdana" w:hAnsi="Verdana" w:cs="Arial"/>
-          <w:color w:val="222222"/>
-          <w:sz w:val="20"/>
-          <w:szCs w:val="20"/>
-          <w:shd w:val="clear" w:color="auto" w:fill="FFFFFF"/>
-        </w:rPr>
-        <w:t xml:space="preserve"> a</w:t>
-      </w:r>
-      <w:r>
-        <w:rPr>
-          <w:rFonts w:ascii="Verdana" w:hAnsi="Verdana" w:cs="Arial"/>
-          <w:color w:val="222222"/>
-          <w:sz w:val="20"/>
-          <w:szCs w:val="20"/>
-          <w:shd w:val="clear" w:color="auto" w:fill="FFFFFF"/>
-        </w:rPr>
-        <w:t xml:space="preserve"> </w:t>
-      </w:r>
-      <w:r>
-        <w:rPr>
-          <w:rFonts w:ascii="Verdana" w:hAnsi="Verdana" w:cs="Arial"/>
-          <w:color w:val="222222"/>
-          <w:sz w:val="20"/>
-          <w:szCs w:val="20"/>
-          <w:shd w:val="clear" w:color="auto" w:fill="FFFFFF"/>
-        </w:rPr>
-        <w:t>three-month</w:t>
-      </w:r>
-      <w:r>
-        <w:rPr>
-          <w:rFonts w:ascii="Verdana" w:hAnsi="Verdana" w:cs="Arial"/>
-          <w:color w:val="222222"/>
-          <w:sz w:val="20"/>
-          <w:szCs w:val="20"/>
-          <w:shd w:val="clear" w:color="auto" w:fill="FFFFFF"/>
-        </w:rPr>
-        <w:t xml:space="preserve"> simulated scrum team to develop software in </w:t>
-      </w:r>
-      <w:r>
-        <w:rPr>
-          <w:rFonts w:ascii="Verdana" w:hAnsi="Verdana" w:cs="Arial"/>
-          <w:color w:val="222222"/>
-          <w:sz w:val="20"/>
-          <w:szCs w:val="20"/>
-          <w:shd w:val="clear" w:color="auto" w:fill="FFFFFF"/>
-        </w:rPr>
-        <w:t>two-week</w:t>
-      </w:r>
-      <w:r>
-        <w:rPr>
-          <w:rFonts w:ascii="Verdana" w:hAnsi="Verdana" w:cs="Arial"/>
-          <w:color w:val="222222"/>
-          <w:sz w:val="20"/>
-          <w:szCs w:val="20"/>
-          <w:shd w:val="clear" w:color="auto" w:fill="FFFFFF"/>
-        </w:rPr>
-        <w:t xml:space="preserve"> sprints according to client specifications</w:t>
-      </w:r>
-      <w:r>
-        <w:rPr>
-          <w:rFonts w:ascii="Verdana" w:hAnsi="Verdana" w:cs="Arial"/>
-          <w:color w:val="222222"/>
-          <w:sz w:val="20"/>
-          <w:szCs w:val="20"/>
-          <w:shd w:val="clear" w:color="auto" w:fill="FFFFFF"/>
-        </w:rPr>
-        <w:t xml:space="preserve"> for actual campus use.</w:t>
-      </w:r>
-    </w:p>
-    <w:p>
-      <w:pPr>
-        <w:pStyle w:val="ListParagraph"/>
-        <w:numPr>
-          <w:ilvl w:val="0"/>
-          <w:numId w:val="16"/>
-        </w:numPr>
-        <w:rPr>
-          <w:rFonts w:ascii="Verdana" w:hAnsi="Verdana" w:cs="Arial"/>
-          <w:color w:val="222222"/>
-          <w:sz w:val="20"/>
-          <w:szCs w:val="20"/>
-          <w:shd w:val="clear" w:color="auto" w:fill="FFFFCC"/>
-        </w:rPr>
-      </w:pPr>
-      <w:r>
-        <w:rPr>
-          <w:rFonts w:ascii="Verdana" w:hAnsi="Verdana" w:cs="Arial"/>
-          <w:color w:val="222222"/>
-          <w:sz w:val="20"/>
-          <w:szCs w:val="20"/>
-          <w:shd w:val="clear" w:color="auto" w:fill="FFFFFF"/>
-        </w:rPr>
-        <w:t>Wrote software in C# for the school club organizations to handle budgeting and administrative needs hosted with in</w:t>
-      </w:r>
-      <w:r>
-        <w:rPr>
-          <w:rFonts w:ascii="Verdana" w:hAnsi="Verdana" w:cs="Arial"/>
-          <w:color w:val="222222"/>
-          <w:sz w:val="20"/>
-          <w:szCs w:val="20"/>
-          <w:shd w:val="clear" w:color="auto" w:fill="FFFFFF"/>
-        </w:rPr>
-        <w:t>-</w:t>
-      </w:r>
-      <w:r>
-        <w:rPr>
-          <w:rFonts w:ascii="Verdana" w:hAnsi="Verdana" w:cs="Arial"/>
-          <w:color w:val="222222"/>
-          <w:sz w:val="20"/>
-          <w:szCs w:val="20"/>
-          <w:shd w:val="clear" w:color="auto" w:fill="FFFFFF"/>
-        </w:rPr>
-        <w:t xml:space="preserve">house servers. </w:t>
-      </w:r>
-    </w:p>
-    <w:p>
-      <w:pPr>
-        <w:pStyle w:val="ListParagraph"/>
-        <w:numPr>
-          <w:ilvl w:val="0"/>
-          <w:numId w:val="16"/>
-        </w:numPr>
-        <w:rPr>
-          <w:rFonts w:ascii="Verdana" w:hAnsi="Verdana" w:cs="Arial"/>
-          <w:color w:val="222222"/>
-          <w:sz w:val="20"/>
-          <w:szCs w:val="20"/>
-          <w:shd w:val="clear" w:color="auto" w:fill="FFFFCC"/>
-        </w:rPr>
-      </w:pPr>
-      <w:r>
-        <w:rPr>
-          <w:rFonts w:ascii="Verdana" w:hAnsi="Verdana" w:cs="Arial"/>
-          <w:color w:val="222222"/>
-          <w:sz w:val="20"/>
-          <w:szCs w:val="20"/>
-          <w:shd w:val="clear" w:color="auto" w:fill="FFFFFF"/>
-        </w:rPr>
-        <w:t>Wrote a compiler using C# to compile Mod</w:t>
-      </w:r>
-      <w:r>
-        <w:rPr>
-          <w:rFonts w:ascii="Verdana" w:hAnsi="Verdana" w:cs="Arial"/>
-          <w:color w:val="222222"/>
-          <w:sz w:val="20"/>
-          <w:szCs w:val="20"/>
-          <w:shd w:val="clear" w:color="auto" w:fill="FFFFFF"/>
-        </w:rPr>
-        <w:t>-</w:t>
-      </w:r>
-      <w:r>
-        <w:rPr>
-          <w:rFonts w:ascii="Verdana" w:hAnsi="Verdana" w:cs="Arial"/>
-          <w:color w:val="222222"/>
-          <w:sz w:val="20"/>
-          <w:szCs w:val="20"/>
-          <w:shd w:val="clear" w:color="auto" w:fill="FFFFFF"/>
-        </w:rPr>
-        <w:t xml:space="preserve">2 into MASM32 assembly. </w:t>
-      </w:r>
-    </w:p>
-    <w:p>
-      <w:pPr>
-        <w:pStyle w:val="ListParagraph"/>
-        <w:numPr>
-          <w:ilvl w:val="0"/>
-          <w:numId w:val="16"/>
-        </w:numPr>
-        <w:rPr>
-          <w:rFonts w:ascii="Verdana" w:hAnsi="Verdana" w:cs="Arial"/>
-          <w:color w:val="222222"/>
-          <w:sz w:val="20"/>
-          <w:szCs w:val="20"/>
-          <w:shd w:val="clear" w:color="auto" w:fill="FFFFCC"/>
-        </w:rPr>
-      </w:pPr>
-      <w:r>
-        <w:rPr>
-          <w:rFonts w:ascii="Verdana" w:hAnsi="Verdana" w:cs="Arial"/>
-          <w:color w:val="222222"/>
-          <w:sz w:val="20"/>
-          <w:szCs w:val="20"/>
-          <w:shd w:val="clear" w:color="auto" w:fill="FFFFFF"/>
-        </w:rPr>
-        <w:t xml:space="preserve">Developed a </w:t>
-      </w:r>
-      <w:r>
-        <w:rPr>
-          <w:rFonts w:ascii="Verdana" w:hAnsi="Verdana" w:cs="Arial"/>
-          <w:color w:val="222222"/>
-          <w:sz w:val="20"/>
-          <w:szCs w:val="20"/>
-          <w:shd w:val="clear" w:color="auto" w:fill="FFFFFF"/>
-        </w:rPr>
-        <w:t xml:space="preserve">cross platform desktop </w:t>
-      </w:r>
-      <w:r>
-        <w:rPr>
-          <w:rFonts w:ascii="Verdana" w:hAnsi="Verdana" w:cs="Arial"/>
-          <w:color w:val="222222"/>
-          <w:sz w:val="20"/>
-          <w:szCs w:val="20"/>
-          <w:shd w:val="clear" w:color="auto" w:fill="FFFFFF"/>
-        </w:rPr>
-        <w:t xml:space="preserve">chatting application using a </w:t>
-      </w:r>
-      <w:r>
-        <w:rPr>
-          <w:rFonts w:ascii="Verdana" w:hAnsi="Verdana" w:cs="Arial"/>
-          <w:color w:val="222222"/>
-          <w:sz w:val="20"/>
-          <w:szCs w:val="20"/>
-          <w:shd w:val="clear" w:color="auto" w:fill="FFFFFF"/>
-        </w:rPr>
-        <w:t>custom-made</w:t>
-      </w:r>
-      <w:r>
-        <w:rPr>
-          <w:rFonts w:ascii="Verdana" w:hAnsi="Verdana" w:cs="Arial"/>
-          <w:color w:val="222222"/>
-          <w:sz w:val="20"/>
-          <w:szCs w:val="20"/>
-          <w:shd w:val="clear" w:color="auto" w:fill="FFFFFF"/>
-        </w:rPr>
-        <w:t xml:space="preserve"> python UDP server and accompanying GUI</w:t>
-      </w:r>
-      <w:r>
-        <w:rPr>
-          <w:rFonts w:ascii="Verdana" w:hAnsi="Verdana" w:cs="Arial"/>
-          <w:color w:val="222222"/>
-          <w:sz w:val="20"/>
-          <w:szCs w:val="20"/>
-          <w:shd w:val="clear" w:color="auto" w:fill="FFFFFF"/>
-        </w:rPr>
-        <w:t xml:space="preserve"> from scratch.</w:t>
-      </w:r>
-    </w:p>
-    <w:p>
-      <w:pPr>
-        <w:pStyle w:val="ListParagraph"/>
-        <w:numPr>
-          <w:ilvl w:val="0"/>
-          <w:numId w:val="16"/>
-        </w:numPr>
-        <w:rPr>
-          <w:rFonts w:ascii="Verdana" w:hAnsi="Verdana" w:cs="Arial"/>
-          <w:color w:val="222222"/>
-          <w:sz w:val="20"/>
-          <w:szCs w:val="20"/>
-          <w:shd w:val="clear" w:color="auto" w:fill="FFFFCC"/>
-        </w:rPr>
-      </w:pPr>
-      <w:r>
-        <w:rPr>
-          <w:rFonts w:ascii="Verdana" w:hAnsi="Verdana" w:cs="Arial"/>
-          <w:color w:val="222222"/>
-          <w:sz w:val="20"/>
-          <w:szCs w:val="20"/>
-          <w:shd w:val="clear" w:color="auto" w:fill="FFFFFF"/>
-        </w:rPr>
-        <w:t>Debugged numerous programs to strict specifications using unit testing in Java, C++ and C#.</w:t>
-      </w:r>
-    </w:p>
-    <w:p>
-      <w:pPr>
-        <w:pStyle w:val="ListParagraph"/>
-        <w:numPr>
-          <w:ilvl w:val="0"/>
-          <w:numId w:val="16"/>
-        </w:numPr>
-        <w:rPr>
-          <w:rFonts w:ascii="Verdana" w:hAnsi="Verdana" w:cs="Arial"/>
-          <w:color w:val="222222"/>
-          <w:sz w:val="20"/>
-          <w:szCs w:val="20"/>
-          <w:shd w:val="clear" w:color="auto" w:fill="FFFFCC"/>
-        </w:rPr>
-      </w:pPr>
-      <w:r>
-        <w:rPr>
-          <w:rFonts w:ascii="Verdana" w:hAnsi="Verdana" w:cs="Arial"/>
-          <w:color w:val="222222"/>
-          <w:sz w:val="20"/>
-          <w:szCs w:val="20"/>
-          <w:shd w:val="clear" w:color="auto" w:fill="FFFFFF"/>
-        </w:rPr>
-        <w:t xml:space="preserve">Wrote a forum website using the waterfall method </w:t>
-      </w:r>
-      <w:r>
-        <w:rPr>
-          <w:rFonts w:ascii="Verdana" w:hAnsi="Verdana" w:cs="Arial"/>
-          <w:color w:val="222222"/>
-          <w:sz w:val="20"/>
-          <w:szCs w:val="20"/>
-          <w:shd w:val="clear" w:color="auto" w:fill="FFFFFF"/>
-        </w:rPr>
-        <w:t xml:space="preserve">using </w:t>
-      </w:r>
-      <w:r>
-        <w:rPr>
-          <w:rFonts w:ascii="Verdana" w:hAnsi="Verdana" w:cs="Arial"/>
-          <w:color w:val="222222"/>
-          <w:sz w:val="20"/>
-          <w:szCs w:val="20"/>
-          <w:shd w:val="clear" w:color="auto" w:fill="FFFFFF"/>
-        </w:rPr>
-        <w:t>HTML</w:t>
-      </w:r>
-      <w:r>
-        <w:rPr>
-          <w:rFonts w:ascii="Verdana" w:hAnsi="Verdana" w:cs="Arial"/>
-          <w:color w:val="222222"/>
-          <w:sz w:val="20"/>
-          <w:szCs w:val="20"/>
-          <w:shd w:val="clear" w:color="auto" w:fill="FFFFFF"/>
-        </w:rPr>
-        <w:t>, PHP</w:t>
-      </w:r>
-      <w:r>
-        <w:rPr>
-          <w:rFonts w:ascii="Verdana" w:hAnsi="Verdana" w:cs="Arial"/>
-          <w:color w:val="222222"/>
-          <w:sz w:val="20"/>
-          <w:szCs w:val="20"/>
-          <w:shd w:val="clear" w:color="auto" w:fill="FFFFFF"/>
-        </w:rPr>
-        <w:t xml:space="preserve"> </w:t>
-      </w:r>
-      <w:r>
-        <w:rPr>
-          <w:rFonts w:ascii="Verdana" w:hAnsi="Verdana" w:cs="Arial"/>
-          <w:color w:val="222222"/>
-          <w:sz w:val="20"/>
-          <w:szCs w:val="20"/>
-          <w:shd w:val="clear" w:color="auto" w:fill="FFFFFF"/>
-        </w:rPr>
-        <w:t xml:space="preserve">and JS </w:t>
-      </w:r>
-      <w:r>
-        <w:rPr>
-          <w:rFonts w:ascii="Verdana" w:hAnsi="Verdana" w:cs="Arial"/>
-          <w:color w:val="222222"/>
-          <w:sz w:val="20"/>
-          <w:szCs w:val="20"/>
-          <w:shd w:val="clear" w:color="auto" w:fill="FFFFFF"/>
-        </w:rPr>
-        <w:t xml:space="preserve">for </w:t>
-      </w:r>
-      <w:r>
-        <w:rPr>
-          <w:rFonts w:ascii="Verdana" w:hAnsi="Verdana" w:cs="Arial"/>
-          <w:color w:val="222222"/>
-          <w:sz w:val="20"/>
-          <w:szCs w:val="20"/>
-          <w:shd w:val="clear" w:color="auto" w:fill="FFFFFF"/>
-        </w:rPr>
-        <w:t>the interface</w:t>
-      </w:r>
-      <w:r>
-        <w:rPr>
-          <w:rFonts w:ascii="Verdana" w:hAnsi="Verdana" w:cs="Arial"/>
-          <w:color w:val="222222"/>
-          <w:sz w:val="20"/>
-          <w:szCs w:val="20"/>
-          <w:shd w:val="clear" w:color="auto" w:fill="FFFFFF"/>
-        </w:rPr>
-        <w:t xml:space="preserve">. </w:t>
-      </w:r>
-    </w:p>
-    <w:p>
-      <w:pPr>
-        <w:pStyle w:val="ListParagraph"/>
-        <w:numPr>
-          <w:ilvl w:val="0"/>
-          <w:numId w:val="16"/>
-        </w:numPr>
-        <w:rPr>
-          <w:rFonts w:ascii="Verdana" w:hAnsi="Verdana" w:cs="Arial"/>
-          <w:color w:val="222222"/>
-          <w:sz w:val="20"/>
-          <w:szCs w:val="20"/>
-          <w:shd w:val="clear" w:color="auto" w:fill="FFFFCC"/>
-        </w:rPr>
-      </w:pPr>
-      <w:r>
-        <w:rPr>
-          <w:rFonts w:ascii="Verdana" w:hAnsi="Verdana" w:cs="Arial"/>
-          <w:color w:val="222222"/>
-          <w:sz w:val="20"/>
-          <w:szCs w:val="20"/>
-          <w:shd w:val="clear" w:color="auto" w:fill="FFFFFF"/>
-        </w:rPr>
-        <w:t xml:space="preserve">Constructed a </w:t>
-      </w:r>
-      <w:r>
-        <w:rPr>
-          <w:rFonts w:ascii="Verdana" w:hAnsi="Verdana" w:cs="Arial"/>
-          <w:color w:val="222222"/>
-          <w:sz w:val="20"/>
-          <w:szCs w:val="20"/>
-          <w:shd w:val="clear" w:color="auto" w:fill="FFFFFF"/>
-        </w:rPr>
-        <w:t>low-level</w:t>
-      </w:r>
-      <w:r>
-        <w:rPr>
-          <w:rFonts w:ascii="Verdana" w:hAnsi="Verdana" w:cs="Arial"/>
-          <w:color w:val="222222"/>
-          <w:sz w:val="20"/>
-          <w:szCs w:val="20"/>
-          <w:shd w:val="clear" w:color="auto" w:fill="FFFFFF"/>
-        </w:rPr>
-        <w:t xml:space="preserve"> byte computer from chips and circuits, with </w:t>
-      </w:r>
-      <w:r>
-        <w:rPr>
-          <w:rFonts w:ascii="Verdana" w:hAnsi="Verdana" w:cs="Arial"/>
-          <w:color w:val="222222"/>
-          <w:sz w:val="20"/>
-          <w:szCs w:val="20"/>
-          <w:shd w:val="clear" w:color="auto" w:fill="FFFFFF"/>
-        </w:rPr>
-        <w:t>custom</w:t>
-      </w:r>
-      <w:r>
-        <w:rPr>
-          <w:rFonts w:ascii="Verdana" w:hAnsi="Verdana" w:cs="Arial"/>
-          <w:color w:val="222222"/>
-          <w:sz w:val="20"/>
-          <w:szCs w:val="20"/>
-          <w:shd w:val="clear" w:color="auto" w:fill="FFFFFF"/>
-        </w:rPr>
-        <w:t xml:space="preserve"> OP-codes written by</w:t>
-      </w:r>
-      <w:r>
-        <w:rPr>
-          <w:rFonts w:ascii="Verdana" w:hAnsi="Verdana" w:cs="Arial"/>
-          <w:color w:val="222222"/>
-          <w:sz w:val="20"/>
-          <w:szCs w:val="20"/>
-          <w:shd w:val="clear" w:color="auto" w:fill="FFFFFF"/>
-        </w:rPr>
-        <w:t xml:space="preserve"> fellow students. </w:t>
-      </w:r>
-      <w:bookmarkStart w:id="0" w:name="_GoBack"/>
-      <w:bookmarkEnd w:id="0"/>
-    </w:p>
     <w:sectPr>
-      <w:footerReference w:type="default" r:id="rId7"/>
+      <w:footerReference w:type="default" r:id="rId10"/>
       <w:pgSz w:w="12240" w:h="15840"/>
-      <w:pgMar w:top="720" w:right="1800" w:bottom="1260" w:left="1800" w:header="720" w:footer="720" w:gutter="0"/>
+      <w:pgMar w:top="720" w:right="720" w:bottom="720" w:left="720" w:header="720" w:footer="720" w:gutter="0"/>
       <w:cols w:space="720"/>
       <w:docGrid w:linePitch="360"/>
     </w:sectPr>
   </w:body>
 </w:document>
+</file>
+
+<file path=word/comments.xml><?xml version="1.0" encoding="utf-8"?>
+<w:comments xmlns:wpc="http://schemas.microsoft.com/office/word/2010/wordprocessingCanvas" xmlns:cx="http://schemas.microsoft.com/office/drawing/2014/chartex" xmlns:cx1="http://schemas.microsoft.com/office/drawing/2015/9/8/chartex" xmlns:cx2="http://schemas.microsoft.com/office/drawing/2015/10/21/chartex" xmlns:cx3="http://schemas.microsoft.com/office/drawing/2016/5/9/chartex" xmlns:cx4="http://schemas.microsoft.com/office/drawing/2016/5/10/chartex" xmlns:cx5="http://schemas.microsoft.com/office/drawing/2016/5/11/chartex" xmlns:cx6="http://schemas.microsoft.com/office/drawing/2016/5/12/chartex" xmlns:cx7="http://schemas.microsoft.com/office/drawing/2016/5/13/chartex" xmlns:cx8="http://schemas.microsoft.com/office/drawing/2016/5/14/chartex" xmlns:mc="http://schemas.openxmlformats.org/markup-compatibility/2006" xmlns:aink="http://schemas.microsoft.com/office/drawing/2016/ink" xmlns:am3d="http://schemas.microsoft.com/office/drawing/2017/model3d" xmlns:o="urn:schemas-microsoft-com:office:office" xmlns:r="http://schemas.openxmlformats.org/officeDocument/2006/relationships" xmlns:m="http://schemas.openxmlformats.org/officeDocument/2006/math" xmlns:v="urn:schemas-microsoft-com:vml" xmlns:wp14="http://schemas.microsoft.com/office/word/2010/wordprocessingDrawing" xmlns:wp="http://schemas.openxmlformats.org/drawingml/2006/wordprocessingDrawing" xmlns:w10="urn:schemas-microsoft-com:office:word" xmlns:w="http://schemas.openxmlformats.org/wordprocessingml/2006/main" xmlns:w14="http://schemas.microsoft.com/office/word/2010/wordml" xmlns:w15="http://schemas.microsoft.com/office/word/2012/wordml" xmlns:w16cid="http://schemas.microsoft.com/office/word/2016/wordml/cid" xmlns:w16se="http://schemas.microsoft.com/office/word/2015/wordml/symex" xmlns:wpg="http://schemas.microsoft.com/office/word/2010/wordprocessingGroup" xmlns:wpi="http://schemas.microsoft.com/office/word/2010/wordprocessingInk" xmlns:wne="http://schemas.microsoft.com/office/word/2006/wordml" xmlns:wps="http://schemas.microsoft.com/office/word/2010/wordprocessingShape" mc:Ignorable="w14 w15 w16se w16cid wp14">
+  <w:comment w:id="1" w:author="Bjørn Mathisen" w:date="2020-03-04T20:20:00Z" w:initials="BM">
+    <w:p>
+      <w:pPr>
+        <w:pStyle w:val="CommentText"/>
+      </w:pPr>
+      <w:r>
+        <w:rPr>
+          <w:rStyle w:val="CommentReference"/>
+        </w:rPr>
+        <w:annotationRef/>
+      </w:r>
+      <w:r>
+        <w:t>what is the problem</w:t>
+      </w:r>
+    </w:p>
+  </w:comment>
+</w:comments>
+</file>
+
+<file path=word/commentsExtended.xml><?xml version="1.0" encoding="utf-8"?>
+<w15:commentsEx xmlns:wpc="http://schemas.microsoft.com/office/word/2010/wordprocessingCanvas" xmlns:cx="http://schemas.microsoft.com/office/drawing/2014/chartex" xmlns:cx1="http://schemas.microsoft.com/office/drawing/2015/9/8/chartex" xmlns:cx2="http://schemas.microsoft.com/office/drawing/2015/10/21/chartex" xmlns:cx3="http://schemas.microsoft.com/office/drawing/2016/5/9/chartex" xmlns:cx4="http://schemas.microsoft.com/office/drawing/2016/5/10/chartex" xmlns:cx5="http://schemas.microsoft.com/office/drawing/2016/5/11/chartex" xmlns:cx6="http://schemas.microsoft.com/office/drawing/2016/5/12/chartex" xmlns:cx7="http://schemas.microsoft.com/office/drawing/2016/5/13/chartex" xmlns:cx8="http://schemas.microsoft.com/office/drawing/2016/5/14/chartex" xmlns:mc="http://schemas.openxmlformats.org/markup-compatibility/2006" xmlns:aink="http://schemas.microsoft.com/office/drawing/2016/ink" xmlns:am3d="http://schemas.microsoft.com/office/drawing/2017/model3d" xmlns:o="urn:schemas-microsoft-com:office:office" xmlns:r="http://schemas.openxmlformats.org/officeDocument/2006/relationships" xmlns:m="http://schemas.openxmlformats.org/officeDocument/2006/math" xmlns:v="urn:schemas-microsoft-com:vml" xmlns:wp14="http://schemas.microsoft.com/office/word/2010/wordprocessingDrawing" xmlns:wp="http://schemas.openxmlformats.org/drawingml/2006/wordprocessingDrawing" xmlns:w10="urn:schemas-microsoft-com:office:word" xmlns:w="http://schemas.openxmlformats.org/wordprocessingml/2006/main" xmlns:w14="http://schemas.microsoft.com/office/word/2010/wordml" xmlns:w15="http://schemas.microsoft.com/office/word/2012/wordml" xmlns:w16cid="http://schemas.microsoft.com/office/word/2016/wordml/cid" xmlns:w16se="http://schemas.microsoft.com/office/word/2015/wordml/symex" xmlns:wpg="http://schemas.microsoft.com/office/word/2010/wordprocessingGroup" xmlns:wpi="http://schemas.microsoft.com/office/word/2010/wordprocessingInk" xmlns:wne="http://schemas.microsoft.com/office/word/2006/wordml" xmlns:wps="http://schemas.microsoft.com/office/word/2010/wordprocessingShape" mc:Ignorable="w14 w15 w16se w16cid wp14">
+  <w15:commentEx w15:paraId="1CE7777F" w15:done="0"/>
+</w15:commentsEx>
+</file>
+
+<file path=word/commentsIds.xml><?xml version="1.0" encoding="utf-8"?>
+<w16cid:commentsIds xmlns:wpc="http://schemas.microsoft.com/office/word/2010/wordprocessingCanvas" xmlns:cx="http://schemas.microsoft.com/office/drawing/2014/chartex" xmlns:cx1="http://schemas.microsoft.com/office/drawing/2015/9/8/chartex" xmlns:cx2="http://schemas.microsoft.com/office/drawing/2015/10/21/chartex" xmlns:cx3="http://schemas.microsoft.com/office/drawing/2016/5/9/chartex" xmlns:cx4="http://schemas.microsoft.com/office/drawing/2016/5/10/chartex" xmlns:cx5="http://schemas.microsoft.com/office/drawing/2016/5/11/chartex" xmlns:cx6="http://schemas.microsoft.com/office/drawing/2016/5/12/chartex" xmlns:cx7="http://schemas.microsoft.com/office/drawing/2016/5/13/chartex" xmlns:cx8="http://schemas.microsoft.com/office/drawing/2016/5/14/chartex" xmlns:mc="http://schemas.openxmlformats.org/markup-compatibility/2006" xmlns:aink="http://schemas.microsoft.com/office/drawing/2016/ink" xmlns:am3d="http://schemas.microsoft.com/office/drawing/2017/model3d" xmlns:o="urn:schemas-microsoft-com:office:office" xmlns:r="http://schemas.openxmlformats.org/officeDocument/2006/relationships" xmlns:m="http://schemas.openxmlformats.org/officeDocument/2006/math" xmlns:v="urn:schemas-microsoft-com:vml" xmlns:wp14="http://schemas.microsoft.com/office/word/2010/wordprocessingDrawing" xmlns:wp="http://schemas.openxmlformats.org/drawingml/2006/wordprocessingDrawing" xmlns:w10="urn:schemas-microsoft-com:office:word" xmlns:w="http://schemas.openxmlformats.org/wordprocessingml/2006/main" xmlns:w14="http://schemas.microsoft.com/office/word/2010/wordml" xmlns:w15="http://schemas.microsoft.com/office/word/2012/wordml" xmlns:w16cid="http://schemas.microsoft.com/office/word/2016/wordml/cid" xmlns:w16se="http://schemas.microsoft.com/office/word/2015/wordml/symex" xmlns:wpg="http://schemas.microsoft.com/office/word/2010/wordprocessingGroup" xmlns:wpi="http://schemas.microsoft.com/office/word/2010/wordprocessingInk" xmlns:wne="http://schemas.microsoft.com/office/word/2006/wordml" xmlns:wps="http://schemas.microsoft.com/office/word/2010/wordprocessingShape" mc:Ignorable="w14 w15 w16se w16cid wp14">
+  <w16cid:commentId w16cid:paraId="1CE7777F" w16cid:durableId="220A8BFB"/>
+</w16cid:commentsIds>
 </file>
 
 <file path=word/endnotes.xml><?xml version="1.0" encoding="utf-8"?>
@@ -3359,12 +3495,20 @@
 </w:numbering>
 </file>
 
+<file path=word/people.xml><?xml version="1.0" encoding="utf-8"?>
+<w15:people xmlns:wpc="http://schemas.microsoft.com/office/word/2010/wordprocessingCanvas" xmlns:cx="http://schemas.microsoft.com/office/drawing/2014/chartex" xmlns:cx1="http://schemas.microsoft.com/office/drawing/2015/9/8/chartex" xmlns:cx2="http://schemas.microsoft.com/office/drawing/2015/10/21/chartex" xmlns:cx3="http://schemas.microsoft.com/office/drawing/2016/5/9/chartex" xmlns:cx4="http://schemas.microsoft.com/office/drawing/2016/5/10/chartex" xmlns:cx5="http://schemas.microsoft.com/office/drawing/2016/5/11/chartex" xmlns:cx6="http://schemas.microsoft.com/office/drawing/2016/5/12/chartex" xmlns:cx7="http://schemas.microsoft.com/office/drawing/2016/5/13/chartex" xmlns:cx8="http://schemas.microsoft.com/office/drawing/2016/5/14/chartex" xmlns:mc="http://schemas.openxmlformats.org/markup-compatibility/2006" xmlns:aink="http://schemas.microsoft.com/office/drawing/2016/ink" xmlns:am3d="http://schemas.microsoft.com/office/drawing/2017/model3d" xmlns:o="urn:schemas-microsoft-com:office:office" xmlns:r="http://schemas.openxmlformats.org/officeDocument/2006/relationships" xmlns:m="http://schemas.openxmlformats.org/officeDocument/2006/math" xmlns:v="urn:schemas-microsoft-com:vml" xmlns:wp14="http://schemas.microsoft.com/office/word/2010/wordprocessingDrawing" xmlns:wp="http://schemas.openxmlformats.org/drawingml/2006/wordprocessingDrawing" xmlns:w10="urn:schemas-microsoft-com:office:word" xmlns:w="http://schemas.openxmlformats.org/wordprocessingml/2006/main" xmlns:w14="http://schemas.microsoft.com/office/word/2010/wordml" xmlns:w15="http://schemas.microsoft.com/office/word/2012/wordml" xmlns:w16cid="http://schemas.microsoft.com/office/word/2016/wordml/cid" xmlns:w16se="http://schemas.microsoft.com/office/word/2015/wordml/symex" xmlns:wpg="http://schemas.microsoft.com/office/word/2010/wordprocessingGroup" xmlns:wpi="http://schemas.microsoft.com/office/word/2010/wordprocessingInk" xmlns:wne="http://schemas.microsoft.com/office/word/2006/wordml" xmlns:wps="http://schemas.microsoft.com/office/word/2010/wordprocessingShape" mc:Ignorable="w14 w15 w16se w16cid wp14">
+  <w15:person w15:author="Bjørn Mathisen">
+    <w15:presenceInfo w15:providerId="Windows Live" w15:userId="ee60e9f898563982"/>
+  </w15:person>
+</w15:people>
+</file>
+
 <file path=word/styles.xml><?xml version="1.0" encoding="utf-8"?>
 <w:styles xmlns:mc="http://schemas.openxmlformats.org/markup-compatibility/2006" xmlns:r="http://schemas.openxmlformats.org/officeDocument/2006/relationships" xmlns:w="http://schemas.openxmlformats.org/wordprocessingml/2006/main" xmlns:w14="http://schemas.microsoft.com/office/word/2010/wordml" xmlns:w15="http://schemas.microsoft.com/office/word/2012/wordml" xmlns:w16cid="http://schemas.microsoft.com/office/word/2016/wordml/cid" xmlns:w16se="http://schemas.microsoft.com/office/word/2015/wordml/symex" mc:Ignorable="w14 w15 w16se w16cid">
   <w:docDefaults>
     <w:rPrDefault>
       <w:rPr>
-        <w:rFonts w:ascii="Times New Roman" w:eastAsia="Times New Roman" w:hAnsi="Times New Roman" w:cs="Times New Roman"/>
+        <w:rFonts w:ascii="Times New Roman" w:eastAsia="MS Mincho" w:hAnsi="Times New Roman" w:cs="Times New Roman"/>
         <w:lang w:val="en-US" w:eastAsia="en-US" w:bidi="ar-SA"/>
       </w:rPr>
     </w:rPrDefault>

</xml_diff>

<commit_message>
finished sentances and languages
</commit_message>
<xml_diff>
--- a/Resumes/BjornMathisenDetailed.docx
+++ b/Resumes/BjornMathisenDetailed.docx
@@ -34,7 +34,21 @@
           <w:sz w:val="22"/>
           <w:szCs w:val="22"/>
         </w:rPr>
-        <w:t xml:space="preserve">226-622-8543     </w:t>
+        <w:t>22</w:t>
+      </w:r>
+      <w:r>
+        <w:rPr>
+          <w:sz w:val="22"/>
+          <w:szCs w:val="22"/>
+        </w:rPr>
+        <w:t>4</w:t>
+      </w:r>
+      <w:r>
+        <w:rPr>
+          <w:sz w:val="22"/>
+          <w:szCs w:val="22"/>
+        </w:rPr>
+        <w:t xml:space="preserve">-622-8543     </w:t>
       </w:r>
       <w:r>
         <w:rPr>
@@ -67,6 +81,7 @@
         </w:rPr>
         <w:t xml:space="preserve">  </w:t>
       </w:r>
+      <w:proofErr w:type="gramStart"/>
       <w:r>
         <w:rPr>
           <w:sz w:val="22"/>
@@ -88,6 +103,7 @@
         </w:rPr>
         <w:t xml:space="preserve"> thebcm27@gmail.com</w:t>
       </w:r>
+      <w:proofErr w:type="gramEnd"/>
     </w:p>
     <w:p>
       <w:pPr>
@@ -249,35 +265,254 @@
           <w:sz w:val="20"/>
           <w:szCs w:val="20"/>
         </w:rPr>
+        <w:t xml:space="preserve"> where</w:t>
+      </w:r>
+      <w:r>
+        <w:rPr>
+          <w:rFonts w:ascii="Verdana" w:eastAsia="Arial" w:hAnsi="Verdana" w:cs="Arial"/>
+          <w:sz w:val="20"/>
+          <w:szCs w:val="20"/>
+        </w:rPr>
+        <w:t xml:space="preserve"> I </w:t>
+      </w:r>
+      <w:r>
+        <w:rPr>
+          <w:rFonts w:ascii="Verdana" w:eastAsia="Arial" w:hAnsi="Verdana" w:cs="Arial"/>
+          <w:sz w:val="20"/>
+          <w:szCs w:val="20"/>
+        </w:rPr>
+        <w:t>have been required</w:t>
+      </w:r>
+      <w:r>
+        <w:rPr>
+          <w:rFonts w:ascii="Verdana" w:eastAsia="Arial" w:hAnsi="Verdana" w:cs="Arial"/>
+          <w:sz w:val="20"/>
+          <w:szCs w:val="20"/>
+        </w:rPr>
+        <w:t xml:space="preserve"> </w:t>
+      </w:r>
+      <w:r>
+        <w:rPr>
+          <w:rFonts w:ascii="Verdana" w:eastAsia="Arial" w:hAnsi="Verdana" w:cs="Arial"/>
+          <w:sz w:val="20"/>
+          <w:szCs w:val="20"/>
+        </w:rPr>
+        <w:t xml:space="preserve">to </w:t>
+      </w:r>
+      <w:r>
+        <w:rPr>
+          <w:rFonts w:ascii="Verdana" w:eastAsia="Arial" w:hAnsi="Verdana" w:cs="Arial"/>
+          <w:sz w:val="20"/>
+          <w:szCs w:val="20"/>
+        </w:rPr>
+        <w:t xml:space="preserve">learn </w:t>
+      </w:r>
+      <w:r>
+        <w:rPr>
+          <w:rFonts w:ascii="Verdana" w:eastAsia="Arial" w:hAnsi="Verdana" w:cs="Arial"/>
+          <w:sz w:val="20"/>
+          <w:szCs w:val="20"/>
+        </w:rPr>
+        <w:t xml:space="preserve">programming </w:t>
+      </w:r>
+      <w:r>
+        <w:rPr>
+          <w:rFonts w:ascii="Verdana" w:eastAsia="Arial" w:hAnsi="Verdana" w:cs="Arial"/>
+          <w:sz w:val="20"/>
+          <w:szCs w:val="20"/>
+        </w:rPr>
+        <w:t>language</w:t>
+      </w:r>
+      <w:r>
+        <w:rPr>
+          <w:rFonts w:ascii="Verdana" w:eastAsia="Arial" w:hAnsi="Verdana" w:cs="Arial"/>
+          <w:sz w:val="20"/>
+          <w:szCs w:val="20"/>
+        </w:rPr>
+        <w:t>s</w:t>
+      </w:r>
+      <w:r>
+        <w:rPr>
+          <w:rFonts w:ascii="Verdana" w:eastAsia="Arial" w:hAnsi="Verdana" w:cs="Arial"/>
+          <w:sz w:val="20"/>
+          <w:szCs w:val="20"/>
+        </w:rPr>
+        <w:t xml:space="preserve"> </w:t>
+      </w:r>
+      <w:r>
+        <w:rPr>
+          <w:rFonts w:ascii="Verdana" w:eastAsia="Arial" w:hAnsi="Verdana" w:cs="Arial"/>
+          <w:sz w:val="20"/>
+          <w:szCs w:val="20"/>
+        </w:rPr>
+        <w:t xml:space="preserve">and other technical tasks </w:t>
+      </w:r>
+      <w:r>
+        <w:rPr>
+          <w:rFonts w:ascii="Verdana" w:eastAsia="Arial" w:hAnsi="Verdana" w:cs="Arial"/>
+          <w:sz w:val="20"/>
+          <w:szCs w:val="20"/>
+        </w:rPr>
+        <w:t xml:space="preserve">quickly and </w:t>
+      </w:r>
+      <w:r>
+        <w:rPr>
+          <w:rFonts w:ascii="Verdana" w:eastAsia="Arial" w:hAnsi="Verdana" w:cs="Arial"/>
+          <w:sz w:val="20"/>
+          <w:szCs w:val="20"/>
+        </w:rPr>
+        <w:t>efficiently</w:t>
+      </w:r>
+      <w:r>
+        <w:rPr>
+          <w:rFonts w:ascii="Verdana" w:eastAsia="Arial" w:hAnsi="Verdana" w:cs="Arial"/>
+          <w:sz w:val="20"/>
+          <w:szCs w:val="20"/>
+        </w:rPr>
+        <w:t>.</w:t>
+      </w:r>
+    </w:p>
+    <w:p>
+      <w:pPr>
+        <w:rPr>
+          <w:rFonts w:ascii="Verdana" w:eastAsia="Arial" w:hAnsi="Verdana" w:cs="Arial"/>
+          <w:b/>
+          <w:sz w:val="20"/>
+          <w:szCs w:val="20"/>
+        </w:rPr>
+      </w:pPr>
+    </w:p>
+    <w:p>
+      <w:pPr>
+        <w:rPr>
+          <w:rFonts w:ascii="Verdana" w:eastAsia="Arial" w:hAnsi="Verdana" w:cs="Arial"/>
+          <w:bCs/>
+          <w:sz w:val="20"/>
+          <w:szCs w:val="20"/>
+        </w:rPr>
+      </w:pPr>
+      <w:r>
+        <w:rPr>
+          <w:rFonts w:ascii="Verdana" w:eastAsia="Arial" w:hAnsi="Verdana" w:cs="Arial"/>
+          <w:b/>
+          <w:sz w:val="20"/>
+          <w:szCs w:val="20"/>
+        </w:rPr>
+        <w:t>Primar</w:t>
+      </w:r>
+      <w:r>
+        <w:rPr>
+          <w:rFonts w:ascii="Verdana" w:eastAsia="Arial" w:hAnsi="Verdana" w:cs="Arial"/>
+          <w:b/>
+          <w:sz w:val="20"/>
+          <w:szCs w:val="20"/>
+        </w:rPr>
+        <w:t>y Languages</w:t>
+      </w:r>
+      <w:r>
+        <w:rPr>
+          <w:rFonts w:ascii="Verdana" w:eastAsia="Arial" w:hAnsi="Verdana" w:cs="Arial"/>
+          <w:b/>
+          <w:sz w:val="20"/>
+          <w:szCs w:val="20"/>
+        </w:rPr>
+        <w:t xml:space="preserve">: </w:t>
+      </w:r>
+      <w:r>
+        <w:rPr>
+          <w:rFonts w:ascii="Verdana" w:eastAsia="Arial" w:hAnsi="Verdana" w:cs="Arial"/>
+          <w:bCs/>
+          <w:sz w:val="20"/>
+          <w:szCs w:val="20"/>
+        </w:rPr>
+        <w:t>C++, Python, C#</w:t>
+      </w:r>
+      <w:r>
+        <w:rPr>
+          <w:rFonts w:ascii="Verdana" w:eastAsia="Arial" w:hAnsi="Verdana" w:cs="Arial"/>
+          <w:bCs/>
+          <w:sz w:val="20"/>
+          <w:szCs w:val="20"/>
+        </w:rPr>
         <w:t>,</w:t>
       </w:r>
       <w:r>
         <w:rPr>
           <w:rFonts w:ascii="Verdana" w:eastAsia="Arial" w:hAnsi="Verdana" w:cs="Arial"/>
-          <w:sz w:val="20"/>
-          <w:szCs w:val="20"/>
-        </w:rPr>
-        <w:t xml:space="preserve"> where</w:t>
-      </w:r>
-      <w:r>
-        <w:rPr>
-          <w:rFonts w:ascii="Verdana" w:eastAsia="Arial" w:hAnsi="Verdana" w:cs="Arial"/>
-          <w:sz w:val="20"/>
-          <w:szCs w:val="20"/>
-        </w:rPr>
-        <w:t xml:space="preserve"> I </w:t>
-      </w:r>
-      <w:r>
-        <w:rPr>
-          <w:rFonts w:ascii="Verdana" w:eastAsia="Arial" w:hAnsi="Verdana" w:cs="Arial"/>
-          <w:sz w:val="20"/>
-          <w:szCs w:val="20"/>
-        </w:rPr>
-        <w:t>have been required</w:t>
-      </w:r>
-      <w:r>
-        <w:rPr>
-          <w:rFonts w:ascii="Verdana" w:eastAsia="Arial" w:hAnsi="Verdana" w:cs="Arial"/>
+          <w:bCs/>
+          <w:sz w:val="20"/>
+          <w:szCs w:val="20"/>
+        </w:rPr>
+        <w:t xml:space="preserve"> C,</w:t>
+      </w:r>
+      <w:r>
+        <w:rPr>
+          <w:rFonts w:ascii="Verdana" w:eastAsia="Arial" w:hAnsi="Verdana" w:cs="Arial"/>
+          <w:bCs/>
+          <w:sz w:val="20"/>
+          <w:szCs w:val="20"/>
+        </w:rPr>
+        <w:t xml:space="preserve"> .Net, </w:t>
+      </w:r>
+      <w:r>
+        <w:rPr>
+          <w:rFonts w:ascii="Verdana" w:eastAsia="Arial" w:hAnsi="Verdana" w:cs="Arial"/>
+          <w:bCs/>
+          <w:sz w:val="20"/>
+          <w:szCs w:val="20"/>
+        </w:rPr>
+        <w:t>SQL</w:t>
+      </w:r>
+    </w:p>
+    <w:p>
+      <w:pPr>
+        <w:rPr>
+          <w:rFonts w:ascii="Verdana" w:eastAsia="Arial" w:hAnsi="Verdana" w:cs="Arial"/>
+          <w:bCs/>
+          <w:sz w:val="20"/>
+          <w:szCs w:val="20"/>
+        </w:rPr>
+      </w:pPr>
+      <w:r>
+        <w:rPr>
+          <w:rFonts w:ascii="Verdana" w:eastAsia="Arial" w:hAnsi="Verdana" w:cs="Arial"/>
+          <w:b/>
+          <w:sz w:val="20"/>
+          <w:szCs w:val="20"/>
+        </w:rPr>
+        <w:t>Familiar with</w:t>
+      </w:r>
+      <w:r>
+        <w:rPr>
+          <w:rFonts w:ascii="Verdana" w:eastAsia="Arial" w:hAnsi="Verdana" w:cs="Arial"/>
+          <w:bCs/>
+          <w:sz w:val="20"/>
+          <w:szCs w:val="20"/>
+        </w:rPr>
+        <w:t>: Java, MongoDB, Java</w:t>
+      </w:r>
+      <w:r>
+        <w:rPr>
+          <w:rFonts w:ascii="Verdana" w:eastAsia="Arial" w:hAnsi="Verdana" w:cs="Arial"/>
+          <w:bCs/>
+          <w:sz w:val="20"/>
+          <w:szCs w:val="20"/>
+        </w:rPr>
+        <w:t>S</w:t>
+      </w:r>
+      <w:r>
+        <w:rPr>
+          <w:rFonts w:ascii="Verdana" w:eastAsia="Arial" w:hAnsi="Verdana" w:cs="Arial"/>
+          <w:bCs/>
+          <w:sz w:val="20"/>
+          <w:szCs w:val="20"/>
+        </w:rPr>
+        <w:t>cript, Java:</w:t>
+      </w:r>
+      <w:r>
+        <w:rPr>
+          <w:rFonts w:ascii="Verdana" w:eastAsia="Arial" w:hAnsi="Verdana" w:cs="Arial"/>
+          <w:bCs/>
           <w:sz w:val="20"/>
           <w:szCs w:val="20"/>
         </w:rPr>
@@ -286,102 +521,106 @@
       <w:r>
         <w:rPr>
           <w:rFonts w:ascii="Verdana" w:eastAsia="Arial" w:hAnsi="Verdana" w:cs="Arial"/>
-          <w:sz w:val="20"/>
-          <w:szCs w:val="20"/>
-        </w:rPr>
-        <w:t xml:space="preserve">to </w:t>
-      </w:r>
-      <w:r>
-        <w:rPr>
-          <w:rFonts w:ascii="Verdana" w:eastAsia="Arial" w:hAnsi="Verdana" w:cs="Arial"/>
-          <w:sz w:val="20"/>
-          <w:szCs w:val="20"/>
-        </w:rPr>
-        <w:t xml:space="preserve">learn </w:t>
-      </w:r>
-      <w:r>
-        <w:rPr>
-          <w:rFonts w:ascii="Verdana" w:eastAsia="Arial" w:hAnsi="Verdana" w:cs="Arial"/>
-          <w:sz w:val="20"/>
-          <w:szCs w:val="20"/>
-        </w:rPr>
-        <w:t xml:space="preserve">programming </w:t>
-      </w:r>
-      <w:r>
-        <w:rPr>
-          <w:rFonts w:ascii="Verdana" w:eastAsia="Arial" w:hAnsi="Verdana" w:cs="Arial"/>
-          <w:sz w:val="20"/>
-          <w:szCs w:val="20"/>
-        </w:rPr>
-        <w:t>language</w:t>
-      </w:r>
-      <w:r>
-        <w:rPr>
-          <w:rFonts w:ascii="Verdana" w:eastAsia="Arial" w:hAnsi="Verdana" w:cs="Arial"/>
-          <w:sz w:val="20"/>
-          <w:szCs w:val="20"/>
-        </w:rPr>
-        <w:t>s</w:t>
-      </w:r>
-      <w:r>
-        <w:rPr>
-          <w:rFonts w:ascii="Verdana" w:eastAsia="Arial" w:hAnsi="Verdana" w:cs="Arial"/>
-          <w:sz w:val="20"/>
-          <w:szCs w:val="20"/>
-        </w:rPr>
-        <w:t xml:space="preserve"> </w:t>
-      </w:r>
-      <w:r>
-        <w:rPr>
-          <w:rFonts w:ascii="Verdana" w:eastAsia="Arial" w:hAnsi="Verdana" w:cs="Arial"/>
-          <w:sz w:val="20"/>
-          <w:szCs w:val="20"/>
-        </w:rPr>
-        <w:t xml:space="preserve">and other technical tasks </w:t>
-      </w:r>
-      <w:r>
-        <w:rPr>
-          <w:rFonts w:ascii="Verdana" w:eastAsia="Arial" w:hAnsi="Verdana" w:cs="Arial"/>
-          <w:sz w:val="20"/>
-          <w:szCs w:val="20"/>
-        </w:rPr>
-        <w:t xml:space="preserve">quickly and </w:t>
-      </w:r>
-      <w:r>
-        <w:rPr>
-          <w:rFonts w:ascii="Verdana" w:eastAsia="Arial" w:hAnsi="Verdana" w:cs="Arial"/>
-          <w:sz w:val="20"/>
-          <w:szCs w:val="20"/>
-        </w:rPr>
-        <w:t>efficiently</w:t>
-      </w:r>
-      <w:r>
-        <w:rPr>
-          <w:rFonts w:ascii="Verdana" w:eastAsia="Arial" w:hAnsi="Verdana" w:cs="Arial"/>
-          <w:sz w:val="20"/>
-          <w:szCs w:val="20"/>
-        </w:rPr>
-        <w:t>.</w:t>
-      </w:r>
-    </w:p>
-    <w:p>
-      <w:pPr>
+          <w:bCs/>
+          <w:sz w:val="20"/>
+          <w:szCs w:val="20"/>
+        </w:rPr>
+        <w:t xml:space="preserve">Springboard, Kotlin, </w:t>
+      </w:r>
+      <w:r>
+        <w:rPr>
+          <w:rFonts w:ascii="Verdana" w:eastAsia="Arial" w:hAnsi="Verdana" w:cs="Arial"/>
+          <w:bCs/>
+          <w:sz w:val="20"/>
+          <w:szCs w:val="20"/>
+        </w:rPr>
+        <w:t>PHP</w:t>
+      </w:r>
+      <w:r>
+        <w:rPr>
+          <w:rFonts w:ascii="Verdana" w:eastAsia="Arial" w:hAnsi="Verdana" w:cs="Arial"/>
+          <w:bCs/>
+          <w:sz w:val="20"/>
+          <w:szCs w:val="20"/>
+        </w:rPr>
+        <w:t>, HTML</w:t>
+      </w:r>
+      <w:r>
+        <w:rPr>
+          <w:rFonts w:ascii="Verdana" w:eastAsia="Arial" w:hAnsi="Verdana" w:cs="Arial"/>
+          <w:bCs/>
+          <w:sz w:val="20"/>
+          <w:szCs w:val="20"/>
+        </w:rPr>
+        <w:t>, CSS</w:t>
+      </w:r>
+    </w:p>
+    <w:p>
+      <w:pPr>
+        <w:rPr>
+          <w:rFonts w:ascii="Verdana" w:eastAsia="Arial" w:hAnsi="Verdana" w:cs="Arial"/>
+          <w:bCs/>
+          <w:sz w:val="20"/>
+          <w:szCs w:val="20"/>
+        </w:rPr>
+      </w:pPr>
+      <w:r>
         <w:rPr>
           <w:rFonts w:ascii="Verdana" w:eastAsia="Arial" w:hAnsi="Verdana" w:cs="Arial"/>
           <w:b/>
           <w:sz w:val="20"/>
           <w:szCs w:val="20"/>
         </w:rPr>
-      </w:pPr>
-    </w:p>
-    <w:p>
-      <w:pPr>
+        <w:t>Some Familiarity</w:t>
+      </w:r>
+      <w:r>
         <w:rPr>
           <w:rFonts w:ascii="Verdana" w:eastAsia="Arial" w:hAnsi="Verdana" w:cs="Arial"/>
           <w:bCs/>
           <w:sz w:val="20"/>
           <w:szCs w:val="20"/>
         </w:rPr>
+        <w:t>: LISP, Ruby on Rails, Modula-2, 32-bit Assembly</w:t>
+      </w:r>
+      <w:r>
+        <w:rPr>
+          <w:rFonts w:ascii="Verdana" w:eastAsia="Arial" w:hAnsi="Verdana" w:cs="Arial"/>
+          <w:bCs/>
+          <w:sz w:val="20"/>
+          <w:szCs w:val="20"/>
+        </w:rPr>
+        <w:t>, R</w:t>
+      </w:r>
+      <w:r>
+        <w:rPr>
+          <w:rFonts w:ascii="Verdana" w:eastAsia="Arial" w:hAnsi="Verdana" w:cs="Arial"/>
+          <w:bCs/>
+          <w:sz w:val="20"/>
+          <w:szCs w:val="20"/>
+        </w:rPr>
+        <w:t>, Pearl</w:t>
+      </w:r>
+      <w:bookmarkStart w:id="0" w:name="_GoBack"/>
+      <w:bookmarkEnd w:id="0"/>
+    </w:p>
+    <w:p>
+      <w:pPr>
+        <w:rPr>
+          <w:rFonts w:ascii="Verdana" w:eastAsia="Arial" w:hAnsi="Verdana" w:cs="Arial"/>
+          <w:bCs/>
+          <w:sz w:val="20"/>
+          <w:szCs w:val="20"/>
+        </w:rPr>
+      </w:pPr>
+    </w:p>
+    <w:p>
+      <w:pPr>
+        <w:rPr>
+          <w:rFonts w:ascii="Verdana" w:eastAsia="Arial" w:hAnsi="Verdana" w:cs="Arial"/>
+          <w:bCs/>
+          <w:sz w:val="20"/>
+          <w:szCs w:val="20"/>
+        </w:rPr>
       </w:pPr>
       <w:r>
         <w:rPr>
@@ -390,21 +629,12 @@
           <w:sz w:val="20"/>
           <w:szCs w:val="20"/>
         </w:rPr>
-        <w:t>Primar</w:t>
-      </w:r>
-      <w:r>
-        <w:rPr>
-          <w:rFonts w:ascii="Verdana" w:eastAsia="Arial" w:hAnsi="Verdana" w:cs="Arial"/>
-          <w:b/>
-          <w:sz w:val="20"/>
-          <w:szCs w:val="20"/>
-        </w:rPr>
-        <w:t>y Languages</w:t>
-      </w:r>
-      <w:r>
-        <w:rPr>
-          <w:rFonts w:ascii="Verdana" w:eastAsia="Arial" w:hAnsi="Verdana" w:cs="Arial"/>
-          <w:b/>
+        <w:t>Tools</w:t>
+      </w:r>
+      <w:r>
+        <w:rPr>
+          <w:rFonts w:ascii="Verdana" w:eastAsia="Arial" w:hAnsi="Verdana" w:cs="Arial"/>
+          <w:bCs/>
           <w:sz w:val="20"/>
           <w:szCs w:val="20"/>
         </w:rPr>
@@ -417,218 +647,7 @@
           <w:sz w:val="20"/>
           <w:szCs w:val="20"/>
         </w:rPr>
-        <w:t>C++, Python, C#</w:t>
-      </w:r>
-      <w:r>
-        <w:rPr>
-          <w:rFonts w:ascii="Verdana" w:eastAsia="Arial" w:hAnsi="Verdana" w:cs="Arial"/>
-          <w:bCs/>
-          <w:sz w:val="20"/>
-          <w:szCs w:val="20"/>
-        </w:rPr>
-        <w:t>,</w:t>
-      </w:r>
-      <w:r>
-        <w:rPr>
-          <w:rFonts w:ascii="Verdana" w:eastAsia="Arial" w:hAnsi="Verdana" w:cs="Arial"/>
-          <w:bCs/>
-          <w:sz w:val="20"/>
-          <w:szCs w:val="20"/>
-        </w:rPr>
-        <w:t xml:space="preserve"> C,</w:t>
-      </w:r>
-      <w:r>
-        <w:rPr>
-          <w:rFonts w:ascii="Verdana" w:eastAsia="Arial" w:hAnsi="Verdana" w:cs="Arial"/>
-          <w:bCs/>
-          <w:sz w:val="20"/>
-          <w:szCs w:val="20"/>
-        </w:rPr>
-        <w:t xml:space="preserve"> .Net, </w:t>
-      </w:r>
-      <w:r>
-        <w:rPr>
-          <w:rFonts w:ascii="Verdana" w:eastAsia="Arial" w:hAnsi="Verdana" w:cs="Arial"/>
-          <w:bCs/>
-          <w:sz w:val="20"/>
-          <w:szCs w:val="20"/>
-        </w:rPr>
-        <w:t>SQL</w:t>
-      </w:r>
-    </w:p>
-    <w:p>
-      <w:pPr>
-        <w:rPr>
-          <w:rFonts w:ascii="Verdana" w:eastAsia="Arial" w:hAnsi="Verdana" w:cs="Arial"/>
-          <w:bCs/>
-          <w:sz w:val="20"/>
-          <w:szCs w:val="20"/>
-        </w:rPr>
-      </w:pPr>
-      <w:r>
-        <w:rPr>
-          <w:rFonts w:ascii="Verdana" w:eastAsia="Arial" w:hAnsi="Verdana" w:cs="Arial"/>
-          <w:b/>
-          <w:sz w:val="20"/>
-          <w:szCs w:val="20"/>
-        </w:rPr>
-        <w:t>Familiar with</w:t>
-      </w:r>
-      <w:r>
-        <w:rPr>
-          <w:rFonts w:ascii="Verdana" w:eastAsia="Arial" w:hAnsi="Verdana" w:cs="Arial"/>
-          <w:bCs/>
-          <w:sz w:val="20"/>
-          <w:szCs w:val="20"/>
-        </w:rPr>
-        <w:t>: Java, MongoDB, Java</w:t>
-      </w:r>
-      <w:r>
-        <w:rPr>
-          <w:rFonts w:ascii="Verdana" w:eastAsia="Arial" w:hAnsi="Verdana" w:cs="Arial"/>
-          <w:bCs/>
-          <w:sz w:val="20"/>
-          <w:szCs w:val="20"/>
-        </w:rPr>
-        <w:t>S</w:t>
-      </w:r>
-      <w:r>
-        <w:rPr>
-          <w:rFonts w:ascii="Verdana" w:eastAsia="Arial" w:hAnsi="Verdana" w:cs="Arial"/>
-          <w:bCs/>
-          <w:sz w:val="20"/>
-          <w:szCs w:val="20"/>
-        </w:rPr>
-        <w:t>cript, Java:</w:t>
-      </w:r>
-      <w:r>
-        <w:rPr>
-          <w:rFonts w:ascii="Verdana" w:eastAsia="Arial" w:hAnsi="Verdana" w:cs="Arial"/>
-          <w:bCs/>
-          <w:sz w:val="20"/>
-          <w:szCs w:val="20"/>
-        </w:rPr>
-        <w:t xml:space="preserve"> </w:t>
-      </w:r>
-      <w:r>
-        <w:rPr>
-          <w:rFonts w:ascii="Verdana" w:eastAsia="Arial" w:hAnsi="Verdana" w:cs="Arial"/>
-          <w:bCs/>
-          <w:sz w:val="20"/>
-          <w:szCs w:val="20"/>
-        </w:rPr>
-        <w:t xml:space="preserve">Springboard, Kotlin, </w:t>
-      </w:r>
-      <w:r>
-        <w:rPr>
-          <w:rFonts w:ascii="Verdana" w:eastAsia="Arial" w:hAnsi="Verdana" w:cs="Arial"/>
-          <w:bCs/>
-          <w:sz w:val="20"/>
-          <w:szCs w:val="20"/>
-        </w:rPr>
-        <w:t>PHP</w:t>
-      </w:r>
-      <w:r>
-        <w:rPr>
-          <w:rFonts w:ascii="Verdana" w:eastAsia="Arial" w:hAnsi="Verdana" w:cs="Arial"/>
-          <w:bCs/>
-          <w:sz w:val="20"/>
-          <w:szCs w:val="20"/>
-        </w:rPr>
-        <w:t>, HTML</w:t>
-      </w:r>
-    </w:p>
-    <w:p>
-      <w:pPr>
-        <w:rPr>
-          <w:rFonts w:ascii="Verdana" w:eastAsia="Arial" w:hAnsi="Verdana" w:cs="Arial"/>
-          <w:bCs/>
-          <w:sz w:val="20"/>
-          <w:szCs w:val="20"/>
-        </w:rPr>
-      </w:pPr>
-      <w:r>
-        <w:rPr>
-          <w:rFonts w:ascii="Verdana" w:eastAsia="Arial" w:hAnsi="Verdana" w:cs="Arial"/>
-          <w:b/>
-          <w:sz w:val="20"/>
-          <w:szCs w:val="20"/>
-        </w:rPr>
-        <w:t>Some Familiarity</w:t>
-      </w:r>
-      <w:r>
-        <w:rPr>
-          <w:rFonts w:ascii="Verdana" w:eastAsia="Arial" w:hAnsi="Verdana" w:cs="Arial"/>
-          <w:bCs/>
-          <w:sz w:val="20"/>
-          <w:szCs w:val="20"/>
-        </w:rPr>
-        <w:t>: LISP, Ruby on Rails, Modula-2, 32-bit Assembly</w:t>
-      </w:r>
-      <w:r>
-        <w:rPr>
-          <w:rFonts w:ascii="Verdana" w:eastAsia="Arial" w:hAnsi="Verdana" w:cs="Arial"/>
-          <w:bCs/>
-          <w:sz w:val="20"/>
-          <w:szCs w:val="20"/>
-        </w:rPr>
-        <w:t>, R</w:t>
-      </w:r>
-    </w:p>
-    <w:p>
-      <w:pPr>
-        <w:rPr>
-          <w:rFonts w:ascii="Verdana" w:eastAsia="Arial" w:hAnsi="Verdana" w:cs="Arial"/>
-          <w:bCs/>
-          <w:sz w:val="20"/>
-          <w:szCs w:val="20"/>
-        </w:rPr>
-      </w:pPr>
-    </w:p>
-    <w:p>
-      <w:pPr>
-        <w:rPr>
-          <w:rFonts w:ascii="Verdana" w:eastAsia="Arial" w:hAnsi="Verdana" w:cs="Arial"/>
-          <w:bCs/>
-          <w:sz w:val="20"/>
-          <w:szCs w:val="20"/>
-        </w:rPr>
-      </w:pPr>
-      <w:r>
-        <w:rPr>
-          <w:rFonts w:ascii="Verdana" w:eastAsia="Arial" w:hAnsi="Verdana" w:cs="Arial"/>
-          <w:b/>
-          <w:sz w:val="20"/>
-          <w:szCs w:val="20"/>
-        </w:rPr>
-        <w:t>Tools</w:t>
-      </w:r>
-      <w:r>
-        <w:rPr>
-          <w:rFonts w:ascii="Verdana" w:eastAsia="Arial" w:hAnsi="Verdana" w:cs="Arial"/>
-          <w:bCs/>
-          <w:sz w:val="20"/>
-          <w:szCs w:val="20"/>
-        </w:rPr>
-        <w:t xml:space="preserve">: </w:t>
-      </w:r>
-      <w:r>
-        <w:rPr>
-          <w:rFonts w:ascii="Verdana" w:eastAsia="Arial" w:hAnsi="Verdana" w:cs="Arial"/>
-          <w:bCs/>
-          <w:sz w:val="20"/>
-          <w:szCs w:val="20"/>
-        </w:rPr>
-        <w:t>Visual Studio, Git</w:t>
-      </w:r>
-      <w:r>
-        <w:rPr>
-          <w:rFonts w:ascii="Verdana" w:eastAsia="Arial" w:hAnsi="Verdana" w:cs="Arial"/>
-          <w:bCs/>
-          <w:sz w:val="20"/>
-          <w:szCs w:val="20"/>
-        </w:rPr>
-        <w:t xml:space="preserve">, </w:t>
+        <w:t xml:space="preserve">Visual Studio, Git, </w:t>
       </w:r>
       <w:r>
         <w:rPr>
@@ -941,8 +960,6 @@
           <w:szCs w:val="20"/>
         </w:rPr>
       </w:pPr>
-      <w:bookmarkStart w:id="0" w:name="_GoBack"/>
-      <w:bookmarkEnd w:id="0"/>
     </w:p>
     <w:p>
       <w:pPr>
@@ -1313,15 +1330,7 @@
           <w:sz w:val="20"/>
           <w:szCs w:val="20"/>
         </w:rPr>
-        <w:t>Website Programmer</w:t>
-      </w:r>
-      <w:r>
-        <w:rPr>
-          <w:rFonts w:ascii="Verdana" w:eastAsia="Arial" w:hAnsi="Verdana" w:cs="Arial"/>
-          <w:sz w:val="20"/>
-          <w:szCs w:val="20"/>
-        </w:rPr>
-        <w:t xml:space="preserve"> </w:t>
+        <w:t xml:space="preserve">Website Programmer </w:t>
       </w:r>
     </w:p>
     <w:p>
@@ -1341,23 +1350,7 @@
           <w:sz w:val="20"/>
           <w:szCs w:val="20"/>
         </w:rPr>
-        <w:t>August 2019 – December 2019</w:t>
-      </w:r>
-      <w:r>
-        <w:rPr>
-          <w:rFonts w:ascii="Verdana" w:eastAsia="Arial" w:hAnsi="Verdana" w:cs="Arial"/>
-          <w:sz w:val="20"/>
-          <w:szCs w:val="20"/>
-        </w:rPr>
-        <w:t xml:space="preserve"> </w:t>
-      </w:r>
-      <w:r>
-        <w:rPr>
-          <w:rFonts w:ascii="Verdana" w:eastAsia="Arial" w:hAnsi="Verdana" w:cs="Arial"/>
-          <w:sz w:val="20"/>
-          <w:szCs w:val="20"/>
-        </w:rPr>
-        <w:t>- Contract</w:t>
+        <w:t>August 2019 – December 2019 - Contract</w:t>
       </w:r>
     </w:p>
     <w:p>

</xml_diff>

<commit_message>
whited out keywords and finalized resume
</commit_message>
<xml_diff>
--- a/Resumes/BjornMathisenDetailed.docx
+++ b/Resumes/BjornMathisenDetailed.docx
@@ -563,6 +563,15 @@
         </w:rPr>
         <w:t>, XML, WPF,</w:t>
       </w:r>
+      <w:r>
+        <w:rPr>
+          <w:rFonts w:ascii="Verdana" w:eastAsia="Arial" w:hAnsi="Verdana" w:cs="Arial"/>
+          <w:bCs/>
+          <w:sz w:val="20"/>
+          <w:szCs w:val="20"/>
+        </w:rPr>
+        <w:t xml:space="preserve"> JSON</w:t>
+      </w:r>
     </w:p>
     <w:p>
       <w:pPr>
@@ -681,7 +690,25 @@
           <w:sz w:val="20"/>
           <w:szCs w:val="20"/>
         </w:rPr>
-        <w:t>, Unit Testing, Agile Development</w:t>
+        <w:t>,</w:t>
+      </w:r>
+      <w:r>
+        <w:rPr>
+          <w:rFonts w:ascii="Verdana" w:eastAsia="Arial" w:hAnsi="Verdana" w:cs="Arial"/>
+          <w:bCs/>
+          <w:sz w:val="20"/>
+          <w:szCs w:val="20"/>
+        </w:rPr>
+        <w:t xml:space="preserve"> MVC,</w:t>
+      </w:r>
+      <w:r>
+        <w:rPr>
+          <w:rFonts w:ascii="Verdana" w:eastAsia="Arial" w:hAnsi="Verdana" w:cs="Arial"/>
+          <w:bCs/>
+          <w:sz w:val="20"/>
+          <w:szCs w:val="20"/>
+        </w:rPr>
+        <w:t xml:space="preserve"> Unit Testing, Agile Development</w:t>
       </w:r>
       <w:r>
         <w:rPr>
@@ -1481,6 +1508,7 @@
           <w:szCs w:val="20"/>
         </w:rPr>
       </w:pPr>
+      <w:bookmarkStart w:id="0" w:name="_GoBack"/>
       <w:r>
         <w:rPr>
           <w:rFonts w:ascii="Verdana" w:eastAsia="Arial" w:hAnsi="Verdana" w:cs="Arial"/>
@@ -1506,6 +1534,7 @@
         <w:t>Python Programmer</w:t>
       </w:r>
     </w:p>
+    <w:bookmarkEnd w:id="0"/>
     <w:p>
       <w:pPr>
         <w:tabs>
@@ -1844,201 +1873,6 @@
           <w:shd w:val="clear" w:color="auto" w:fill="FFFFFF"/>
         </w:rPr>
         <w:t xml:space="preserve"> Microsoft Access, a database integration software to create a non-technical interactable way to view the data by clients for improved workflow.</w:t>
-      </w:r>
-    </w:p>
-    <w:p>
-      <w:pPr>
-        <w:pStyle w:val="ListParagraph"/>
-        <w:rPr>
-          <w:rFonts w:ascii="Verdana" w:hAnsi="Verdana" w:cs="Arial"/>
-          <w:color w:val="222222"/>
-          <w:sz w:val="20"/>
-          <w:szCs w:val="20"/>
-          <w:shd w:val="clear" w:color="auto" w:fill="FFFFCC"/>
-        </w:rPr>
-      </w:pPr>
-      <w:bookmarkStart w:id="0" w:name="_GoBack"/>
-      <w:bookmarkEnd w:id="0"/>
-    </w:p>
-    <w:p>
-      <w:pPr>
-        <w:rPr>
-          <w:rFonts w:ascii="Verdana" w:eastAsia="Arial" w:hAnsi="Verdana" w:cs="Arial"/>
-          <w:b/>
-          <w:sz w:val="20"/>
-          <w:szCs w:val="20"/>
-        </w:rPr>
-      </w:pPr>
-      <w:r>
-        <w:rPr>
-          <w:rFonts w:ascii="Verdana" w:eastAsia="Arial" w:hAnsi="Verdana" w:cs="Arial"/>
-          <w:b/>
-          <w:sz w:val="20"/>
-          <w:szCs w:val="20"/>
-        </w:rPr>
-        <w:lastRenderedPageBreak/>
-        <w:t>Bio Engineering</w:t>
-      </w:r>
-    </w:p>
-    <w:p>
-      <w:pPr>
-        <w:rPr>
-          <w:rFonts w:ascii="Verdana" w:eastAsia="Arial" w:hAnsi="Verdana" w:cs="Arial"/>
-          <w:sz w:val="20"/>
-          <w:szCs w:val="20"/>
-        </w:rPr>
-      </w:pPr>
-      <w:r>
-        <w:rPr>
-          <w:rFonts w:ascii="Verdana" w:eastAsia="Arial" w:hAnsi="Verdana" w:cs="Arial"/>
-          <w:sz w:val="20"/>
-          <w:szCs w:val="20"/>
-        </w:rPr>
-        <w:t>Field Technician</w:t>
-      </w:r>
-    </w:p>
-    <w:p>
-      <w:pPr>
-        <w:tabs>
-          <w:tab w:val="left" w:pos="1507"/>
-        </w:tabs>
-        <w:rPr>
-          <w:rFonts w:ascii="Verdana" w:eastAsia="Arial" w:hAnsi="Verdana" w:cs="Arial"/>
-          <w:sz w:val="20"/>
-          <w:szCs w:val="20"/>
-        </w:rPr>
-      </w:pPr>
-      <w:r>
-        <w:rPr>
-          <w:rFonts w:ascii="Verdana" w:eastAsia="Arial" w:hAnsi="Verdana" w:cs="Arial"/>
-          <w:sz w:val="20"/>
-          <w:szCs w:val="20"/>
-        </w:rPr>
-        <w:t xml:space="preserve">January </w:t>
-      </w:r>
-      <w:r>
-        <w:rPr>
-          <w:rFonts w:ascii="Verdana" w:eastAsia="Arial" w:hAnsi="Verdana" w:cs="Arial"/>
-          <w:sz w:val="20"/>
-          <w:szCs w:val="20"/>
-        </w:rPr>
-        <w:t>2019</w:t>
-      </w:r>
-      <w:r>
-        <w:rPr>
-          <w:rFonts w:ascii="Verdana" w:eastAsia="Arial" w:hAnsi="Verdana" w:cs="Arial"/>
-          <w:sz w:val="20"/>
-          <w:szCs w:val="20"/>
-        </w:rPr>
-        <w:t xml:space="preserve"> – </w:t>
-      </w:r>
-      <w:r>
-        <w:rPr>
-          <w:rFonts w:ascii="Verdana" w:eastAsia="Arial" w:hAnsi="Verdana" w:cs="Arial"/>
-          <w:sz w:val="20"/>
-          <w:szCs w:val="20"/>
-        </w:rPr>
-        <w:t>July</w:t>
-      </w:r>
-      <w:r>
-        <w:rPr>
-          <w:rFonts w:ascii="Verdana" w:eastAsia="Arial" w:hAnsi="Verdana" w:cs="Arial"/>
-          <w:sz w:val="20"/>
-          <w:szCs w:val="20"/>
-        </w:rPr>
-        <w:t xml:space="preserve"> 20</w:t>
-      </w:r>
-      <w:r>
-        <w:rPr>
-          <w:rFonts w:ascii="Verdana" w:eastAsia="Arial" w:hAnsi="Verdana" w:cs="Arial"/>
-          <w:sz w:val="20"/>
-          <w:szCs w:val="20"/>
-        </w:rPr>
-        <w:t>19 - Contract</w:t>
-      </w:r>
-    </w:p>
-    <w:p>
-      <w:pPr>
-        <w:tabs>
-          <w:tab w:val="left" w:pos="1507"/>
-        </w:tabs>
-        <w:rPr>
-          <w:rFonts w:ascii="Verdana" w:eastAsia="Arial" w:hAnsi="Verdana" w:cs="Arial"/>
-          <w:sz w:val="20"/>
-          <w:szCs w:val="20"/>
-        </w:rPr>
-      </w:pPr>
-    </w:p>
-    <w:p>
-      <w:pPr>
-        <w:pStyle w:val="ListParagraph"/>
-        <w:numPr>
-          <w:ilvl w:val="0"/>
-          <w:numId w:val="16"/>
-        </w:numPr>
-        <w:rPr>
-          <w:rFonts w:ascii="Verdana" w:hAnsi="Verdana" w:cs="Arial"/>
-          <w:color w:val="222222"/>
-          <w:sz w:val="20"/>
-          <w:szCs w:val="20"/>
-          <w:shd w:val="clear" w:color="auto" w:fill="FFFFCC"/>
-        </w:rPr>
-      </w:pPr>
-      <w:r>
-        <w:rPr>
-          <w:rFonts w:ascii="Verdana" w:hAnsi="Verdana" w:cs="Arial"/>
-          <w:color w:val="222222"/>
-          <w:sz w:val="20"/>
-          <w:szCs w:val="20"/>
-          <w:shd w:val="clear" w:color="auto" w:fill="FFFFFF"/>
-        </w:rPr>
-        <w:t>W</w:t>
-      </w:r>
-      <w:r>
-        <w:rPr>
-          <w:rFonts w:ascii="Verdana" w:hAnsi="Verdana" w:cs="Arial"/>
-          <w:color w:val="222222"/>
-          <w:sz w:val="20"/>
-          <w:szCs w:val="20"/>
-          <w:shd w:val="clear" w:color="auto" w:fill="FFFFFF"/>
-        </w:rPr>
-        <w:t>orked in teams of two to install, transport, and assemble large industrialized sized machinery according to blueprints</w:t>
-      </w:r>
-      <w:r>
-        <w:rPr>
-          <w:rFonts w:ascii="Verdana" w:hAnsi="Verdana" w:cs="Arial"/>
-          <w:color w:val="222222"/>
-          <w:sz w:val="20"/>
-          <w:szCs w:val="20"/>
-          <w:shd w:val="clear" w:color="auto" w:fill="FFFFFF"/>
-        </w:rPr>
-        <w:t>.1</w:t>
-      </w:r>
-    </w:p>
-    <w:p>
-      <w:pPr>
-        <w:pStyle w:val="ListParagraph"/>
-        <w:numPr>
-          <w:ilvl w:val="0"/>
-          <w:numId w:val="16"/>
-        </w:numPr>
-        <w:rPr>
-          <w:rFonts w:ascii="Verdana" w:hAnsi="Verdana" w:cs="Arial"/>
-          <w:color w:val="222222"/>
-          <w:sz w:val="20"/>
-          <w:szCs w:val="20"/>
-          <w:shd w:val="clear" w:color="auto" w:fill="FFFFCC"/>
-        </w:rPr>
-      </w:pPr>
-      <w:r>
-        <w:rPr>
-          <w:rFonts w:ascii="Verdana" w:hAnsi="Verdana" w:cs="Arial"/>
-          <w:color w:val="222222"/>
-          <w:sz w:val="20"/>
-          <w:szCs w:val="20"/>
-          <w:shd w:val="clear" w:color="auto" w:fill="FFFFFF"/>
-        </w:rPr>
-        <w:t xml:space="preserve">Used electrical diagrams to troubleshoot/debug and wire complex control panels. </w:t>
       </w:r>
     </w:p>
     <w:p>
@@ -2095,7 +1929,19 @@
       <w:rPr>
         <w:color w:val="FFFFFF" w:themeColor="background1"/>
       </w:rPr>
+      <w:t xml:space="preserve">Hard working, </w:t>
+    </w:r>
+    <w:r>
+      <w:rPr>
+        <w:color w:val="FFFFFF" w:themeColor="background1"/>
+      </w:rPr>
       <w:t>Communication skills, hardworking, trustworthy, independent, fast learning, programming, software development, agile dev, dev ops,</w:t>
+    </w:r>
+    <w:r>
+      <w:rPr>
+        <w:color w:val="FFFFFF" w:themeColor="background1"/>
+      </w:rPr>
+      <w:t xml:space="preserve"> developer, software, MVC,</w:t>
     </w:r>
   </w:p>
 </w:ftr>

</xml_diff>

<commit_message>
changed margins and opening paragraph
</commit_message>
<xml_diff>
--- a/Resumes/BjornMathisenDetailed.docx
+++ b/Resumes/BjornMathisenDetailed.docx
@@ -209,39 +209,95 @@
           <w:sz w:val="20"/>
           <w:szCs w:val="20"/>
         </w:rPr>
-        <w:t>had me designing software from the ground up, data cleansing, debugging, programing and work</w:t>
-      </w:r>
-      <w:r>
-        <w:rPr>
-          <w:rFonts w:ascii="Verdana" w:eastAsia="Arial" w:hAnsi="Verdana" w:cs="Arial"/>
-          <w:sz w:val="20"/>
-          <w:szCs w:val="20"/>
-        </w:rPr>
-        <w:t>ing</w:t>
-      </w:r>
-      <w:r>
-        <w:rPr>
-          <w:rFonts w:ascii="Verdana" w:eastAsia="Arial" w:hAnsi="Verdana" w:cs="Arial"/>
-          <w:sz w:val="20"/>
-          <w:szCs w:val="20"/>
-        </w:rPr>
-        <w:t xml:space="preserve"> with</w:t>
-      </w:r>
-      <w:r>
-        <w:rPr>
-          <w:rFonts w:ascii="Verdana" w:eastAsia="Arial" w:hAnsi="Verdana" w:cs="Arial"/>
-          <w:sz w:val="20"/>
-          <w:szCs w:val="20"/>
-        </w:rPr>
-        <w:t xml:space="preserve"> technical</w:t>
-      </w:r>
-      <w:r>
-        <w:rPr>
-          <w:rFonts w:ascii="Verdana" w:eastAsia="Arial" w:hAnsi="Verdana" w:cs="Arial"/>
-          <w:sz w:val="20"/>
-          <w:szCs w:val="20"/>
-        </w:rPr>
-        <w:t xml:space="preserve"> equipment.  </w:t>
+        <w:t xml:space="preserve">had me designing software </w:t>
+      </w:r>
+      <w:r>
+        <w:rPr>
+          <w:rFonts w:ascii="Verdana" w:eastAsia="Arial" w:hAnsi="Verdana" w:cs="Arial"/>
+          <w:sz w:val="20"/>
+          <w:szCs w:val="20"/>
+        </w:rPr>
+        <w:t>using C#</w:t>
+      </w:r>
+      <w:r>
+        <w:rPr>
+          <w:rFonts w:ascii="Verdana" w:eastAsia="Arial" w:hAnsi="Verdana" w:cs="Arial"/>
+          <w:sz w:val="20"/>
+          <w:szCs w:val="20"/>
+        </w:rPr>
+        <w:t xml:space="preserve"> and the .Net framework to organize data, handle asynchronous server connections</w:t>
+      </w:r>
+      <w:r>
+        <w:rPr>
+          <w:rFonts w:ascii="Verdana" w:eastAsia="Arial" w:hAnsi="Verdana" w:cs="Arial"/>
+          <w:sz w:val="20"/>
+          <w:szCs w:val="20"/>
+        </w:rPr>
+        <w:t xml:space="preserve"> and to</w:t>
+      </w:r>
+      <w:r>
+        <w:rPr>
+          <w:rFonts w:ascii="Verdana" w:eastAsia="Arial" w:hAnsi="Verdana" w:cs="Arial"/>
+          <w:sz w:val="20"/>
+          <w:szCs w:val="20"/>
+        </w:rPr>
+        <w:t xml:space="preserve"> </w:t>
+      </w:r>
+      <w:r>
+        <w:rPr>
+          <w:rFonts w:ascii="Verdana" w:eastAsia="Arial" w:hAnsi="Verdana" w:cs="Arial"/>
+          <w:sz w:val="20"/>
+          <w:szCs w:val="20"/>
+        </w:rPr>
+        <w:t>develop multithreaded applications</w:t>
+      </w:r>
+      <w:r>
+        <w:rPr>
+          <w:rFonts w:ascii="Verdana" w:eastAsia="Arial" w:hAnsi="Verdana" w:cs="Arial"/>
+          <w:sz w:val="20"/>
+          <w:szCs w:val="20"/>
+        </w:rPr>
+        <w:t xml:space="preserve">. </w:t>
+      </w:r>
+      <w:r>
+        <w:rPr>
+          <w:rFonts w:ascii="Verdana" w:eastAsia="Arial" w:hAnsi="Verdana" w:cs="Arial"/>
+          <w:sz w:val="20"/>
+          <w:szCs w:val="20"/>
+        </w:rPr>
+        <w:t xml:space="preserve">Ive used other programming languages such Python and Java to do </w:t>
+      </w:r>
+      <w:r>
+        <w:rPr>
+          <w:rFonts w:ascii="Verdana" w:eastAsia="Arial" w:hAnsi="Verdana" w:cs="Arial"/>
+          <w:sz w:val="20"/>
+          <w:szCs w:val="20"/>
+        </w:rPr>
+        <w:t xml:space="preserve">data cleansing, </w:t>
+      </w:r>
+      <w:r>
+        <w:rPr>
+          <w:rFonts w:ascii="Verdana" w:eastAsia="Arial" w:hAnsi="Verdana" w:cs="Arial"/>
+          <w:sz w:val="20"/>
+          <w:szCs w:val="20"/>
+        </w:rPr>
+        <w:t>terrain generation</w:t>
+      </w:r>
+      <w:r>
+        <w:rPr>
+          <w:rFonts w:ascii="Verdana" w:eastAsia="Arial" w:hAnsi="Verdana" w:cs="Arial"/>
+          <w:sz w:val="20"/>
+          <w:szCs w:val="20"/>
+        </w:rPr>
+        <w:t xml:space="preserve">, WebSocket servers </w:t>
+      </w:r>
+      <w:r>
+        <w:rPr>
+          <w:rFonts w:ascii="Verdana" w:eastAsia="Arial" w:hAnsi="Verdana" w:cs="Arial"/>
+          <w:sz w:val="20"/>
+          <w:szCs w:val="20"/>
+        </w:rPr>
+        <w:t xml:space="preserve">and CUDA compilations. </w:t>
       </w:r>
       <w:r>
         <w:rPr>
@@ -425,7 +481,7 @@
           <w:sz w:val="20"/>
           <w:szCs w:val="20"/>
         </w:rPr>
-        <w:t>C++, Python, C#</w:t>
+        <w:t>C#, C, .Net</w:t>
       </w:r>
       <w:r>
         <w:rPr>
@@ -434,7 +490,7 @@
           <w:sz w:val="20"/>
           <w:szCs w:val="20"/>
         </w:rPr>
-        <w:t>,</w:t>
+        <w:t xml:space="preserve">, </w:t>
       </w:r>
       <w:r>
         <w:rPr>
@@ -443,16 +499,7 @@
           <w:sz w:val="20"/>
           <w:szCs w:val="20"/>
         </w:rPr>
-        <w:t xml:space="preserve"> C,</w:t>
-      </w:r>
-      <w:r>
-        <w:rPr>
-          <w:rFonts w:ascii="Verdana" w:eastAsia="Arial" w:hAnsi="Verdana" w:cs="Arial"/>
-          <w:bCs/>
-          <w:sz w:val="20"/>
-          <w:szCs w:val="20"/>
-        </w:rPr>
-        <w:t xml:space="preserve"> .Net, </w:t>
+        <w:t xml:space="preserve">C++, Python, </w:t>
       </w:r>
       <w:r>
         <w:rPr>
@@ -800,17 +847,67 @@
           <w:szCs w:val="20"/>
           <w:shd w:val="clear" w:color="auto" w:fill="FFFFFF"/>
         </w:rPr>
-        <w:t>a GUI client</w:t>
-      </w:r>
-      <w:r>
-        <w:rPr>
-          <w:rFonts w:ascii="Verdana" w:hAnsi="Verdana" w:cs="Arial"/>
-          <w:color w:val="222222"/>
-          <w:sz w:val="20"/>
-          <w:szCs w:val="20"/>
-          <w:shd w:val="clear" w:color="auto" w:fill="FFFFFF"/>
-        </w:rPr>
-        <w:t xml:space="preserve"> in C# for the school club organizations to handle budgeting and administrative needs</w:t>
+        <w:t>a</w:t>
+      </w:r>
+      <w:r>
+        <w:rPr>
+          <w:rFonts w:ascii="Verdana" w:hAnsi="Verdana" w:cs="Arial"/>
+          <w:color w:val="222222"/>
+          <w:sz w:val="20"/>
+          <w:szCs w:val="20"/>
+          <w:shd w:val="clear" w:color="auto" w:fill="FFFFFF"/>
+        </w:rPr>
+        <w:t xml:space="preserve"> Windows Form</w:t>
+      </w:r>
+      <w:r>
+        <w:rPr>
+          <w:rFonts w:ascii="Verdana" w:hAnsi="Verdana" w:cs="Arial"/>
+          <w:color w:val="222222"/>
+          <w:sz w:val="20"/>
+          <w:szCs w:val="20"/>
+          <w:shd w:val="clear" w:color="auto" w:fill="FFFFFF"/>
+        </w:rPr>
+        <w:t xml:space="preserve"> client</w:t>
+      </w:r>
+      <w:r>
+        <w:rPr>
+          <w:rFonts w:ascii="Verdana" w:hAnsi="Verdana" w:cs="Arial"/>
+          <w:color w:val="222222"/>
+          <w:sz w:val="20"/>
+          <w:szCs w:val="20"/>
+          <w:shd w:val="clear" w:color="auto" w:fill="FFFFFF"/>
+        </w:rPr>
+        <w:t xml:space="preserve"> in </w:t>
+      </w:r>
+      <w:r>
+        <w:rPr>
+          <w:rFonts w:ascii="Verdana" w:hAnsi="Verdana" w:cs="Arial"/>
+          <w:color w:val="222222"/>
+          <w:sz w:val="20"/>
+          <w:szCs w:val="20"/>
+          <w:shd w:val="clear" w:color="auto" w:fill="FFFFFF"/>
+        </w:rPr>
+        <w:t>C#</w:t>
+      </w:r>
+      <w:r>
+        <w:rPr>
+          <w:rFonts w:ascii="Verdana" w:hAnsi="Verdana" w:cs="Arial"/>
+          <w:color w:val="222222"/>
+          <w:sz w:val="20"/>
+          <w:szCs w:val="20"/>
+          <w:shd w:val="clear" w:color="auto" w:fill="FFFFFF"/>
+        </w:rPr>
+        <w:t xml:space="preserve"> .Net</w:t>
+      </w:r>
+      <w:r>
+        <w:rPr>
+          <w:rFonts w:ascii="Verdana" w:hAnsi="Verdana" w:cs="Arial"/>
+          <w:color w:val="222222"/>
+          <w:sz w:val="20"/>
+          <w:szCs w:val="20"/>
+          <w:shd w:val="clear" w:color="auto" w:fill="FFFFFF"/>
+        </w:rPr>
+        <w:t xml:space="preserve"> for the school club organizations to handle budgeting and administrative needs</w:t>
       </w:r>
       <w:r>
         <w:rPr>
@@ -866,7 +963,49 @@
           <w:szCs w:val="20"/>
           <w:shd w:val="clear" w:color="auto" w:fill="FFFFFF"/>
         </w:rPr>
-        <w:t>Wrote a compiler using C# to compile Mod-2</w:t>
+        <w:t xml:space="preserve">Wrote a compiler using </w:t>
+      </w:r>
+      <w:r>
+        <w:rPr>
+          <w:rFonts w:ascii="Verdana" w:hAnsi="Verdana" w:cs="Arial"/>
+          <w:color w:val="222222"/>
+          <w:sz w:val="20"/>
+          <w:szCs w:val="20"/>
+          <w:shd w:val="clear" w:color="auto" w:fill="FFFFFF"/>
+        </w:rPr>
+        <w:t>C#</w:t>
+      </w:r>
+      <w:r>
+        <w:rPr>
+          <w:rFonts w:ascii="Verdana" w:hAnsi="Verdana" w:cs="Arial"/>
+          <w:color w:val="222222"/>
+          <w:sz w:val="20"/>
+          <w:szCs w:val="20"/>
+          <w:shd w:val="clear" w:color="auto" w:fill="FFFFFF"/>
+        </w:rPr>
+        <w:t xml:space="preserve"> .Net</w:t>
+      </w:r>
+      <w:r>
+        <w:rPr>
+          <w:rFonts w:ascii="Verdana" w:hAnsi="Verdana" w:cs="Arial"/>
+          <w:b/>
+          <w:bCs/>
+          <w:color w:val="222222"/>
+          <w:sz w:val="20"/>
+          <w:szCs w:val="20"/>
+          <w:shd w:val="clear" w:color="auto" w:fill="FFFFFF"/>
+        </w:rPr>
+        <w:t xml:space="preserve"> </w:t>
+      </w:r>
+      <w:r>
+        <w:rPr>
+          <w:rFonts w:ascii="Verdana" w:hAnsi="Verdana" w:cs="Arial"/>
+          <w:color w:val="222222"/>
+          <w:sz w:val="20"/>
+          <w:szCs w:val="20"/>
+          <w:shd w:val="clear" w:color="auto" w:fill="FFFFFF"/>
+        </w:rPr>
+        <w:t>to compile Mod-2</w:t>
       </w:r>
       <w:r>
         <w:rPr>
@@ -912,7 +1051,27 @@
           <w:szCs w:val="20"/>
           <w:shd w:val="clear" w:color="auto" w:fill="FFFFFF"/>
         </w:rPr>
-        <w:t xml:space="preserve">Developed a cross platform desktop chatting application using a custom-made python UDP server and accompanying GUI </w:t>
+        <w:t>Developed a cross platform desktop chatting application using a custom-made python UDP server and accompanying</w:t>
+      </w:r>
+      <w:r>
+        <w:rPr>
+          <w:rFonts w:ascii="Verdana" w:hAnsi="Verdana" w:cs="Arial"/>
+          <w:color w:val="222222"/>
+          <w:sz w:val="20"/>
+          <w:szCs w:val="20"/>
+          <w:shd w:val="clear" w:color="auto" w:fill="FFFFFF"/>
+        </w:rPr>
+        <w:t xml:space="preserve"> python</w:t>
+      </w:r>
+      <w:r>
+        <w:rPr>
+          <w:rFonts w:ascii="Verdana" w:hAnsi="Verdana" w:cs="Arial"/>
+          <w:color w:val="222222"/>
+          <w:sz w:val="20"/>
+          <w:szCs w:val="20"/>
+          <w:shd w:val="clear" w:color="auto" w:fill="FFFFFF"/>
+        </w:rPr>
+        <w:t xml:space="preserve"> GUI </w:t>
       </w:r>
       <w:r>
         <w:rPr>
@@ -934,6 +1093,8 @@
         </w:numPr>
         <w:rPr>
           <w:rFonts w:ascii="Verdana" w:hAnsi="Verdana" w:cs="Arial"/>
+          <w:b/>
+          <w:bCs/>
           <w:color w:val="222222"/>
           <w:sz w:val="20"/>
           <w:szCs w:val="20"/>
@@ -948,7 +1109,77 @@
           <w:szCs w:val="20"/>
           <w:shd w:val="clear" w:color="auto" w:fill="FFFFFF"/>
         </w:rPr>
-        <w:t>Debugged numerous programs to strict specifications using unit testing in Java, C++ and C#.</w:t>
+        <w:t xml:space="preserve">Debugged programs to strict specifications using </w:t>
+      </w:r>
+      <w:r>
+        <w:rPr>
+          <w:rFonts w:ascii="Verdana" w:hAnsi="Verdana" w:cs="Arial"/>
+          <w:color w:val="222222"/>
+          <w:sz w:val="20"/>
+          <w:szCs w:val="20"/>
+          <w:shd w:val="clear" w:color="auto" w:fill="FFFFFF"/>
+        </w:rPr>
+        <w:t>unit testing</w:t>
+      </w:r>
+      <w:r>
+        <w:rPr>
+          <w:rFonts w:ascii="Verdana" w:hAnsi="Verdana" w:cs="Arial"/>
+          <w:color w:val="222222"/>
+          <w:sz w:val="20"/>
+          <w:szCs w:val="20"/>
+          <w:shd w:val="clear" w:color="auto" w:fill="FFFFFF"/>
+        </w:rPr>
+        <w:t xml:space="preserve"> in Java, C++</w:t>
+      </w:r>
+      <w:r>
+        <w:rPr>
+          <w:rFonts w:ascii="Verdana" w:hAnsi="Verdana" w:cs="Arial"/>
+          <w:color w:val="222222"/>
+          <w:sz w:val="20"/>
+          <w:szCs w:val="20"/>
+          <w:shd w:val="clear" w:color="auto" w:fill="FFFFFF"/>
+        </w:rPr>
+        <w:t>, PHP</w:t>
+      </w:r>
+      <w:r>
+        <w:rPr>
+          <w:rFonts w:ascii="Verdana" w:hAnsi="Verdana" w:cs="Arial"/>
+          <w:color w:val="222222"/>
+          <w:sz w:val="20"/>
+          <w:szCs w:val="20"/>
+          <w:shd w:val="clear" w:color="auto" w:fill="FFFFFF"/>
+        </w:rPr>
+        <w:t xml:space="preserve"> </w:t>
+      </w:r>
+      <w:r>
+        <w:rPr>
+          <w:rFonts w:ascii="Verdana" w:hAnsi="Verdana" w:cs="Arial"/>
+          <w:color w:val="222222"/>
+          <w:sz w:val="20"/>
+          <w:szCs w:val="20"/>
+          <w:shd w:val="clear" w:color="auto" w:fill="FFFFFF"/>
+        </w:rPr>
+        <w:t>and C#</w:t>
+      </w:r>
+      <w:r>
+        <w:rPr>
+          <w:rFonts w:ascii="Verdana" w:hAnsi="Verdana" w:cs="Arial"/>
+          <w:color w:val="222222"/>
+          <w:sz w:val="20"/>
+          <w:szCs w:val="20"/>
+          <w:shd w:val="clear" w:color="auto" w:fill="FFFFFF"/>
+        </w:rPr>
+        <w:t xml:space="preserve"> .Net</w:t>
+      </w:r>
+      <w:r>
+        <w:rPr>
+          <w:rFonts w:ascii="Verdana" w:hAnsi="Verdana" w:cs="Arial"/>
+          <w:color w:val="222222"/>
+          <w:sz w:val="20"/>
+          <w:szCs w:val="20"/>
+          <w:shd w:val="clear" w:color="auto" w:fill="FFFFFF"/>
+        </w:rPr>
+        <w:t>.</w:t>
       </w:r>
     </w:p>
     <w:p>
@@ -959,32 +1190,71 @@
           <w:numId w:val="16"/>
         </w:numPr>
         <w:rPr>
-          <w:rFonts w:ascii="Verdana" w:hAnsi="Verdana" w:cs="Arial"/>
-          <w:color w:val="222222"/>
-          <w:sz w:val="20"/>
-          <w:szCs w:val="20"/>
-          <w:shd w:val="clear" w:color="auto" w:fill="FFFFCC"/>
-        </w:rPr>
-      </w:pPr>
-      <w:r>
-        <w:rPr>
-          <w:rFonts w:ascii="Verdana" w:hAnsi="Verdana" w:cs="Arial"/>
-          <w:color w:val="222222"/>
-          <w:sz w:val="20"/>
-          <w:szCs w:val="20"/>
-          <w:shd w:val="clear" w:color="auto" w:fill="FFFFFF"/>
-        </w:rPr>
-        <w:t xml:space="preserve">Constructed a low-level byte computer from chips and circuits, with custom OP-codes written by </w:t>
-      </w:r>
-      <w:r>
-        <w:rPr>
-          <w:rFonts w:ascii="Verdana" w:hAnsi="Verdana" w:cs="Arial"/>
-          <w:color w:val="222222"/>
-          <w:sz w:val="20"/>
-          <w:szCs w:val="20"/>
-          <w:shd w:val="clear" w:color="auto" w:fill="FFFFFF"/>
-        </w:rPr>
-        <w:t>the software team while the hardware team constructed the hardware.</w:t>
+          <w:rFonts w:ascii="Verdana" w:eastAsia="Arial" w:hAnsi="Verdana" w:cs="Arial"/>
+          <w:b/>
+          <w:sz w:val="20"/>
+          <w:szCs w:val="20"/>
+        </w:rPr>
+      </w:pPr>
+      <w:r>
+        <w:rPr>
+          <w:rFonts w:ascii="Verdana" w:hAnsi="Verdana" w:cs="Arial"/>
+          <w:color w:val="222222"/>
+          <w:sz w:val="20"/>
+          <w:szCs w:val="20"/>
+          <w:shd w:val="clear" w:color="auto" w:fill="FFFFFF"/>
+        </w:rPr>
+        <w:t>Constructed a low-level byte computer from chips and circuits, with custom</w:t>
+      </w:r>
+      <w:r>
+        <w:rPr>
+          <w:rFonts w:ascii="Verdana" w:hAnsi="Verdana" w:cs="Arial"/>
+          <w:color w:val="222222"/>
+          <w:sz w:val="20"/>
+          <w:szCs w:val="20"/>
+          <w:shd w:val="clear" w:color="auto" w:fill="FFFFFF"/>
+        </w:rPr>
+        <w:t xml:space="preserve"> machine level</w:t>
+      </w:r>
+      <w:r>
+        <w:rPr>
+          <w:rFonts w:ascii="Verdana" w:hAnsi="Verdana" w:cs="Arial"/>
+          <w:color w:val="222222"/>
+          <w:sz w:val="20"/>
+          <w:szCs w:val="20"/>
+          <w:shd w:val="clear" w:color="auto" w:fill="FFFFFF"/>
+        </w:rPr>
+        <w:t xml:space="preserve"> OP-codes written by </w:t>
+      </w:r>
+      <w:r>
+        <w:rPr>
+          <w:rFonts w:ascii="Verdana" w:hAnsi="Verdana" w:cs="Arial"/>
+          <w:color w:val="222222"/>
+          <w:sz w:val="20"/>
+          <w:szCs w:val="20"/>
+          <w:shd w:val="clear" w:color="auto" w:fill="FFFFFF"/>
+        </w:rPr>
+        <w:t xml:space="preserve">the software team while the hardware team constructed the </w:t>
+      </w:r>
+      <w:r>
+        <w:rPr>
+          <w:rFonts w:ascii="Verdana" w:hAnsi="Verdana" w:cs="Arial"/>
+          <w:color w:val="222222"/>
+          <w:sz w:val="20"/>
+          <w:szCs w:val="20"/>
+          <w:shd w:val="clear" w:color="auto" w:fill="FFFFFF"/>
+        </w:rPr>
+        <w:t>physical computer circuits</w:t>
+      </w:r>
+      <w:r>
+        <w:rPr>
+          <w:rFonts w:ascii="Verdana" w:hAnsi="Verdana" w:cs="Arial"/>
+          <w:color w:val="222222"/>
+          <w:sz w:val="20"/>
+          <w:szCs w:val="20"/>
+          <w:shd w:val="clear" w:color="auto" w:fill="FFFFFF"/>
+        </w:rPr>
+        <w:t>.</w:t>
       </w:r>
       <w:r>
         <w:rPr>
@@ -996,16 +1266,6 @@
         </w:rPr>
         <w:t xml:space="preserve"> </w:t>
       </w:r>
-    </w:p>
-    <w:p>
-      <w:pPr>
-        <w:rPr>
-          <w:rFonts w:ascii="Verdana" w:eastAsia="Arial" w:hAnsi="Verdana" w:cs="Arial"/>
-          <w:b/>
-          <w:sz w:val="20"/>
-          <w:szCs w:val="20"/>
-        </w:rPr>
-      </w:pPr>
     </w:p>
     <w:p>
       <w:pPr>
@@ -1339,6 +1599,8 @@
           <w:szCs w:val="20"/>
         </w:rPr>
       </w:pPr>
+      <w:bookmarkStart w:id="0" w:name="_GoBack"/>
+      <w:bookmarkEnd w:id="0"/>
     </w:p>
     <w:p>
       <w:pPr>
@@ -1508,7 +1770,6 @@
           <w:szCs w:val="20"/>
         </w:rPr>
       </w:pPr>
-      <w:bookmarkStart w:id="0" w:name="_GoBack"/>
       <w:r>
         <w:rPr>
           <w:rFonts w:ascii="Verdana" w:eastAsia="Arial" w:hAnsi="Verdana" w:cs="Arial"/>
@@ -1534,7 +1795,6 @@
         <w:t>Python Programmer</w:t>
       </w:r>
     </w:p>
-    <w:bookmarkEnd w:id="0"/>
     <w:p>
       <w:pPr>
         <w:tabs>
@@ -1875,21 +2135,10 @@
         <w:t xml:space="preserve"> Microsoft Access, a database integration software to create a non-technical interactable way to view the data by clients for improved workflow.</w:t>
       </w:r>
     </w:p>
-    <w:p>
-      <w:pPr>
-        <w:rPr>
-          <w:rFonts w:ascii="Verdana" w:hAnsi="Verdana" w:cs="Arial"/>
-          <w:color w:val="222222"/>
-          <w:sz w:val="20"/>
-          <w:szCs w:val="20"/>
-          <w:shd w:val="clear" w:color="auto" w:fill="FFFFCC"/>
-        </w:rPr>
-      </w:pPr>
-    </w:p>
     <w:sectPr>
       <w:footerReference w:type="default" r:id="rId7"/>
-      <w:pgSz w:w="12240" w:h="15840"/>
-      <w:pgMar w:top="720" w:right="720" w:bottom="720" w:left="720" w:header="720" w:footer="720" w:gutter="0"/>
+      <w:pgSz w:w="12240" w:h="15840" w:code="1"/>
+      <w:pgMar w:top="432" w:right="576" w:bottom="144" w:left="576" w:header="720" w:footer="720" w:gutter="0"/>
       <w:cols w:space="720"/>
       <w:docGrid w:linePitch="360"/>
     </w:sectPr>

</xml_diff>